<commit_message>
CategoryList ProductList Navi adli component'ler projeye eklendi
Component'ler ile ilgili aciklama React.docx icerisine eklendi
</commit_message>
<xml_diff>
--- a/React.docx
+++ b/React.docx
@@ -144,8 +144,6 @@
           </wp:inline>
         </w:drawing>
       </w:r>
-      <w:bookmarkStart w:id="0" w:name="_GoBack"/>
-      <w:bookmarkEnd w:id="0"/>
     </w:p>
     <w:p>
       <w:pPr>
@@ -211,25 +209,15 @@
           <w:sz w:val="20"/>
           <w:szCs w:val="20"/>
         </w:rPr>
-        <w:t xml:space="preserve">İlk olarak </w:t>
+        <w:t>Navi, ProductList,CategoryList component’leri sırası ile projeye eklenir</w:t>
       </w:r>
       <w:r>
         <w:rPr>
           <w:rFonts w:cstheme="minorHAnsi"/>
-          <w:b/>
-          <w:color w:val="FFC000"/>
-          <w:sz w:val="20"/>
-          <w:szCs w:val="20"/>
-        </w:rPr>
-        <w:t>Navi.js</w:t>
-      </w:r>
-      <w:r>
-        <w:rPr>
-          <w:rFonts w:cstheme="minorHAnsi"/>
-          <w:sz w:val="20"/>
-          <w:szCs w:val="20"/>
-        </w:rPr>
-        <w:t xml:space="preserve"> adında src klasörü altına Componentimizi create edelim;</w:t>
+          <w:sz w:val="20"/>
+          <w:szCs w:val="20"/>
+        </w:rPr>
+        <w:t>;</w:t>
       </w:r>
       <w:r>
         <w:rPr>
@@ -671,7 +659,33 @@
           <w:szCs w:val="20"/>
           <w:lang w:eastAsia="tr-TR"/>
         </w:rPr>
-        <w:t>/*dis dunyadan componente erisimi aciyoruz*/</w:t>
+        <w:t xml:space="preserve">/*dis </w:t>
+      </w:r>
+      <w:r>
+        <w:rPr>
+          <w:rFonts w:eastAsia="Times New Roman" w:cstheme="minorHAnsi"/>
+          <w:i/>
+          <w:iCs/>
+          <w:color w:val="8C8C8C"/>
+          <w:sz w:val="20"/>
+          <w:szCs w:val="20"/>
+          <w:lang w:eastAsia="tr-TR"/>
+        </w:rPr>
+        <w:t>dunyadan erisebilmek icin</w:t>
+      </w:r>
+      <w:bookmarkStart w:id="0" w:name="_GoBack"/>
+      <w:bookmarkEnd w:id="0"/>
+      <w:r>
+        <w:rPr>
+          <w:rFonts w:eastAsia="Times New Roman" w:cstheme="minorHAnsi"/>
+          <w:i/>
+          <w:iCs/>
+          <w:color w:val="8C8C8C"/>
+          <w:sz w:val="20"/>
+          <w:szCs w:val="20"/>
+          <w:lang w:eastAsia="tr-TR"/>
+        </w:rPr>
+        <w:t xml:space="preserve"> componente erisimi aciyoruz*/</w:t>
       </w:r>
       <w:r>
         <w:rPr>

</xml_diff>

<commit_message>
App.js icerisinde Navi,ProductList,CategoryList component'lerinin tamamini kullanir hale getirdik
</commit_message>
<xml_diff>
--- a/React.docx
+++ b/React.docx
@@ -673,8 +673,6 @@
         </w:rPr>
         <w:t>dunyadan erisebilmek icin</w:t>
       </w:r>
-      <w:bookmarkStart w:id="0" w:name="_GoBack"/>
-      <w:bookmarkEnd w:id="0"/>
       <w:r>
         <w:rPr>
           <w:rFonts w:eastAsia="Times New Roman" w:cstheme="minorHAnsi"/>
@@ -1173,6 +1171,347 @@
     </w:p>
     <w:p>
       <w:pPr>
+        <w:pStyle w:val="ListeParagraf"/>
+        <w:numPr>
+          <w:ilvl w:val="0"/>
+          <w:numId w:val="5"/>
+        </w:numPr>
+        <w:jc w:val="both"/>
+        <w:rPr>
+          <w:rFonts w:cstheme="minorHAnsi"/>
+          <w:sz w:val="20"/>
+          <w:szCs w:val="20"/>
+        </w:rPr>
+      </w:pPr>
+      <w:bookmarkStart w:id="0" w:name="_GoBack"/>
+      <w:bookmarkEnd w:id="0"/>
+      <w:r>
+        <w:rPr>
+          <w:rFonts w:cstheme="minorHAnsi"/>
+          <w:sz w:val="20"/>
+          <w:szCs w:val="20"/>
+        </w:rPr>
+        <w:lastRenderedPageBreak/>
+        <w:t>Üçüncü componentimiz ProductList componenti</w:t>
+      </w:r>
+    </w:p>
+    <w:p>
+      <w:pPr>
+        <w:pStyle w:val="HTMLncedenBiimlendirilmi"/>
+        <w:shd w:val="clear" w:color="auto" w:fill="FFFFFF"/>
+        <w:rPr>
+          <w:rFonts w:asciiTheme="minorHAnsi" w:hAnsiTheme="minorHAnsi" w:cstheme="minorHAnsi"/>
+          <w:color w:val="080808"/>
+        </w:rPr>
+      </w:pPr>
+      <w:r>
+        <w:rPr>
+          <w:rFonts w:asciiTheme="minorHAnsi" w:hAnsiTheme="minorHAnsi" w:cstheme="minorHAnsi"/>
+          <w:color w:val="0033B3"/>
+        </w:rPr>
+        <w:t xml:space="preserve">import </w:t>
+      </w:r>
+      <w:r>
+        <w:rPr>
+          <w:rFonts w:asciiTheme="minorHAnsi" w:hAnsiTheme="minorHAnsi" w:cstheme="minorHAnsi"/>
+          <w:color w:val="080808"/>
+        </w:rPr>
+        <w:t>React, {</w:t>
+      </w:r>
+      <w:r>
+        <w:rPr>
+          <w:rFonts w:asciiTheme="minorHAnsi" w:hAnsiTheme="minorHAnsi" w:cstheme="minorHAnsi"/>
+          <w:color w:val="000000"/>
+        </w:rPr>
+        <w:t>Component</w:t>
+      </w:r>
+      <w:r>
+        <w:rPr>
+          <w:rFonts w:asciiTheme="minorHAnsi" w:hAnsiTheme="minorHAnsi" w:cstheme="minorHAnsi"/>
+          <w:color w:val="080808"/>
+        </w:rPr>
+        <w:t xml:space="preserve">} </w:t>
+      </w:r>
+      <w:r>
+        <w:rPr>
+          <w:rFonts w:asciiTheme="minorHAnsi" w:hAnsiTheme="minorHAnsi" w:cstheme="minorHAnsi"/>
+          <w:color w:val="0033B3"/>
+        </w:rPr>
+        <w:t xml:space="preserve">from </w:t>
+      </w:r>
+      <w:r>
+        <w:rPr>
+          <w:rFonts w:asciiTheme="minorHAnsi" w:hAnsiTheme="minorHAnsi" w:cstheme="minorHAnsi"/>
+          <w:color w:val="067D17"/>
+        </w:rPr>
+        <w:t>'react'</w:t>
+      </w:r>
+      <w:r>
+        <w:rPr>
+          <w:rFonts w:asciiTheme="minorHAnsi" w:hAnsiTheme="minorHAnsi" w:cstheme="minorHAnsi"/>
+          <w:color w:val="080808"/>
+        </w:rPr>
+        <w:t>;</w:t>
+      </w:r>
+      <w:r>
+        <w:rPr>
+          <w:rFonts w:asciiTheme="minorHAnsi" w:hAnsiTheme="minorHAnsi" w:cstheme="minorHAnsi"/>
+          <w:color w:val="080808"/>
+        </w:rPr>
+        <w:br/>
+      </w:r>
+      <w:r>
+        <w:rPr>
+          <w:rFonts w:asciiTheme="minorHAnsi" w:hAnsiTheme="minorHAnsi" w:cstheme="minorHAnsi"/>
+          <w:color w:val="080808"/>
+        </w:rPr>
+        <w:br/>
+      </w:r>
+      <w:r>
+        <w:rPr>
+          <w:rFonts w:asciiTheme="minorHAnsi" w:hAnsiTheme="minorHAnsi" w:cstheme="minorHAnsi"/>
+          <w:color w:val="0033B3"/>
+        </w:rPr>
+        <w:t xml:space="preserve">class </w:t>
+      </w:r>
+      <w:r>
+        <w:rPr>
+          <w:rFonts w:asciiTheme="minorHAnsi" w:hAnsiTheme="minorHAnsi" w:cstheme="minorHAnsi"/>
+          <w:color w:val="000000"/>
+        </w:rPr>
+        <w:t xml:space="preserve">ProductList </w:t>
+      </w:r>
+      <w:r>
+        <w:rPr>
+          <w:rFonts w:asciiTheme="minorHAnsi" w:hAnsiTheme="minorHAnsi" w:cstheme="minorHAnsi"/>
+          <w:color w:val="0033B3"/>
+        </w:rPr>
+        <w:t xml:space="preserve">extends </w:t>
+      </w:r>
+      <w:r>
+        <w:rPr>
+          <w:rFonts w:asciiTheme="minorHAnsi" w:hAnsiTheme="minorHAnsi" w:cstheme="minorHAnsi"/>
+          <w:color w:val="000000"/>
+        </w:rPr>
+        <w:t xml:space="preserve">Component </w:t>
+      </w:r>
+      <w:r>
+        <w:rPr>
+          <w:rFonts w:asciiTheme="minorHAnsi" w:hAnsiTheme="minorHAnsi" w:cstheme="minorHAnsi"/>
+          <w:color w:val="080808"/>
+        </w:rPr>
+        <w:t>{</w:t>
+      </w:r>
+      <w:r>
+        <w:rPr>
+          <w:rFonts w:asciiTheme="minorHAnsi" w:hAnsiTheme="minorHAnsi" w:cstheme="minorHAnsi"/>
+          <w:color w:val="080808"/>
+        </w:rPr>
+        <w:br/>
+        <w:t xml:space="preserve">    </w:t>
+      </w:r>
+      <w:r>
+        <w:rPr>
+          <w:rFonts w:asciiTheme="minorHAnsi" w:hAnsiTheme="minorHAnsi" w:cstheme="minorHAnsi"/>
+          <w:color w:val="7A7A43"/>
+        </w:rPr>
+        <w:t>render</w:t>
+      </w:r>
+      <w:r>
+        <w:rPr>
+          <w:rFonts w:asciiTheme="minorHAnsi" w:hAnsiTheme="minorHAnsi" w:cstheme="minorHAnsi"/>
+          <w:color w:val="080808"/>
+        </w:rPr>
+        <w:t>() {</w:t>
+      </w:r>
+      <w:r>
+        <w:rPr>
+          <w:rFonts w:asciiTheme="minorHAnsi" w:hAnsiTheme="minorHAnsi" w:cstheme="minorHAnsi"/>
+          <w:color w:val="080808"/>
+        </w:rPr>
+        <w:br/>
+        <w:t xml:space="preserve">        </w:t>
+      </w:r>
+      <w:r>
+        <w:rPr>
+          <w:rFonts w:asciiTheme="minorHAnsi" w:hAnsiTheme="minorHAnsi" w:cstheme="minorHAnsi"/>
+          <w:color w:val="0033B3"/>
+        </w:rPr>
+        <w:t xml:space="preserve">return </w:t>
+      </w:r>
+      <w:r>
+        <w:rPr>
+          <w:rFonts w:asciiTheme="minorHAnsi" w:hAnsiTheme="minorHAnsi" w:cstheme="minorHAnsi"/>
+          <w:color w:val="080808"/>
+        </w:rPr>
+        <w:t>(</w:t>
+      </w:r>
+      <w:r>
+        <w:rPr>
+          <w:rFonts w:asciiTheme="minorHAnsi" w:hAnsiTheme="minorHAnsi" w:cstheme="minorHAnsi"/>
+          <w:color w:val="080808"/>
+        </w:rPr>
+        <w:br/>
+        <w:t xml:space="preserve">            &lt;</w:t>
+      </w:r>
+      <w:r>
+        <w:rPr>
+          <w:rFonts w:asciiTheme="minorHAnsi" w:hAnsiTheme="minorHAnsi" w:cstheme="minorHAnsi"/>
+          <w:color w:val="0033B3"/>
+        </w:rPr>
+        <w:t>div</w:t>
+      </w:r>
+      <w:r>
+        <w:rPr>
+          <w:rFonts w:asciiTheme="minorHAnsi" w:hAnsiTheme="minorHAnsi" w:cstheme="minorHAnsi"/>
+          <w:color w:val="080808"/>
+        </w:rPr>
+        <w:t>&gt;</w:t>
+      </w:r>
+      <w:r>
+        <w:rPr>
+          <w:rFonts w:asciiTheme="minorHAnsi" w:hAnsiTheme="minorHAnsi" w:cstheme="minorHAnsi"/>
+          <w:color w:val="080808"/>
+        </w:rPr>
+        <w:br/>
+        <w:t xml:space="preserve">                &lt;</w:t>
+      </w:r>
+      <w:r>
+        <w:rPr>
+          <w:rFonts w:asciiTheme="minorHAnsi" w:hAnsiTheme="minorHAnsi" w:cstheme="minorHAnsi"/>
+          <w:color w:val="0033B3"/>
+        </w:rPr>
+        <w:t>h3</w:t>
+      </w:r>
+      <w:r>
+        <w:rPr>
+          <w:rFonts w:asciiTheme="minorHAnsi" w:hAnsiTheme="minorHAnsi" w:cstheme="minorHAnsi"/>
+          <w:color w:val="080808"/>
+        </w:rPr>
+        <w:t>&gt;Product List&lt;/</w:t>
+      </w:r>
+      <w:r>
+        <w:rPr>
+          <w:rFonts w:asciiTheme="minorHAnsi" w:hAnsiTheme="minorHAnsi" w:cstheme="minorHAnsi"/>
+          <w:color w:val="0033B3"/>
+        </w:rPr>
+        <w:t>h3</w:t>
+      </w:r>
+      <w:r>
+        <w:rPr>
+          <w:rFonts w:asciiTheme="minorHAnsi" w:hAnsiTheme="minorHAnsi" w:cstheme="minorHAnsi"/>
+          <w:color w:val="080808"/>
+        </w:rPr>
+        <w:t>&gt;</w:t>
+      </w:r>
+      <w:r>
+        <w:rPr>
+          <w:rFonts w:asciiTheme="minorHAnsi" w:hAnsiTheme="minorHAnsi" w:cstheme="minorHAnsi"/>
+          <w:color w:val="080808"/>
+        </w:rPr>
+        <w:br/>
+        <w:t xml:space="preserve">            &lt;/</w:t>
+      </w:r>
+      <w:r>
+        <w:rPr>
+          <w:rFonts w:asciiTheme="minorHAnsi" w:hAnsiTheme="minorHAnsi" w:cstheme="minorHAnsi"/>
+          <w:color w:val="0033B3"/>
+        </w:rPr>
+        <w:t>div</w:t>
+      </w:r>
+      <w:r>
+        <w:rPr>
+          <w:rFonts w:asciiTheme="minorHAnsi" w:hAnsiTheme="minorHAnsi" w:cstheme="minorHAnsi"/>
+          <w:color w:val="080808"/>
+        </w:rPr>
+        <w:t>&gt;</w:t>
+      </w:r>
+      <w:r>
+        <w:rPr>
+          <w:rFonts w:asciiTheme="minorHAnsi" w:hAnsiTheme="minorHAnsi" w:cstheme="minorHAnsi"/>
+          <w:color w:val="080808"/>
+        </w:rPr>
+        <w:br/>
+        <w:t xml:space="preserve">        );</w:t>
+      </w:r>
+      <w:r>
+        <w:rPr>
+          <w:rFonts w:asciiTheme="minorHAnsi" w:hAnsiTheme="minorHAnsi" w:cstheme="minorHAnsi"/>
+          <w:color w:val="080808"/>
+        </w:rPr>
+        <w:br/>
+        <w:t xml:space="preserve">    }</w:t>
+      </w:r>
+      <w:r>
+        <w:rPr>
+          <w:rFonts w:asciiTheme="minorHAnsi" w:hAnsiTheme="minorHAnsi" w:cstheme="minorHAnsi"/>
+          <w:color w:val="080808"/>
+        </w:rPr>
+        <w:br/>
+        <w:t>}</w:t>
+      </w:r>
+      <w:r>
+        <w:rPr>
+          <w:rFonts w:asciiTheme="minorHAnsi" w:hAnsiTheme="minorHAnsi" w:cstheme="minorHAnsi"/>
+          <w:color w:val="080808"/>
+        </w:rPr>
+        <w:br/>
+      </w:r>
+      <w:r>
+        <w:rPr>
+          <w:rFonts w:asciiTheme="minorHAnsi" w:hAnsiTheme="minorHAnsi" w:cstheme="minorHAnsi"/>
+          <w:color w:val="0033B3"/>
+        </w:rPr>
+        <w:t xml:space="preserve">export default </w:t>
+      </w:r>
+      <w:r>
+        <w:rPr>
+          <w:rFonts w:asciiTheme="minorHAnsi" w:hAnsiTheme="minorHAnsi" w:cstheme="minorHAnsi"/>
+          <w:color w:val="000000"/>
+        </w:rPr>
+        <w:t>ProductList</w:t>
+      </w:r>
+      <w:r>
+        <w:rPr>
+          <w:rFonts w:asciiTheme="minorHAnsi" w:hAnsiTheme="minorHAnsi" w:cstheme="minorHAnsi"/>
+          <w:color w:val="080808"/>
+        </w:rPr>
+        <w:t>;</w:t>
+      </w:r>
+    </w:p>
+    <w:p>
+      <w:pPr>
+        <w:pStyle w:val="HTMLncedenBiimlendirilmi"/>
+        <w:shd w:val="clear" w:color="auto" w:fill="FFFFFF"/>
+        <w:rPr>
+          <w:rFonts w:asciiTheme="minorHAnsi" w:hAnsiTheme="minorHAnsi" w:cstheme="minorHAnsi"/>
+          <w:color w:val="080808"/>
+        </w:rPr>
+      </w:pPr>
+    </w:p>
+    <w:p>
+      <w:pPr>
+        <w:pStyle w:val="HTMLncedenBiimlendirilmi"/>
+        <w:numPr>
+          <w:ilvl w:val="0"/>
+          <w:numId w:val="5"/>
+        </w:numPr>
+        <w:shd w:val="clear" w:color="auto" w:fill="FFFFFF"/>
+        <w:rPr>
+          <w:rFonts w:asciiTheme="minorHAnsi" w:hAnsiTheme="minorHAnsi" w:cstheme="minorHAnsi"/>
+          <w:color w:val="080808"/>
+        </w:rPr>
+      </w:pPr>
+      <w:r>
+        <w:rPr>
+          <w:rFonts w:asciiTheme="minorHAnsi" w:hAnsiTheme="minorHAnsi" w:cstheme="minorHAnsi"/>
+          <w:color w:val="080808"/>
+        </w:rPr>
+        <w:t>Index.js dosyası içerisinde bootstrap kütüphanesinin library’sini kullanılabilir hale getirdim</w:t>
+      </w:r>
+    </w:p>
+    <w:p>
+      <w:pPr>
         <w:shd w:val="clear" w:color="auto" w:fill="FFFFFF"/>
         <w:tabs>
           <w:tab w:val="left" w:pos="916"/>
@@ -1194,11 +1533,72 @@
         </w:tabs>
         <w:spacing w:after="0" w:line="240" w:lineRule="auto"/>
         <w:rPr>
-          <w:rFonts w:eastAsia="Times New Roman" w:cstheme="minorHAnsi"/>
-          <w:color w:val="080808"/>
-          <w:sz w:val="20"/>
-          <w:szCs w:val="20"/>
-          <w:lang w:eastAsia="tr-TR"/>
+          <w:rFonts w:ascii="Courier New" w:eastAsia="Times New Roman" w:hAnsi="Courier New" w:cs="Courier New"/>
+          <w:color w:val="0033B3"/>
+          <w:sz w:val="20"/>
+          <w:szCs w:val="20"/>
+          <w:lang w:eastAsia="tr-TR"/>
+        </w:rPr>
+      </w:pPr>
+    </w:p>
+    <w:p>
+      <w:pPr>
+        <w:shd w:val="clear" w:color="auto" w:fill="FFFFFF"/>
+        <w:tabs>
+          <w:tab w:val="left" w:pos="916"/>
+          <w:tab w:val="left" w:pos="1832"/>
+          <w:tab w:val="left" w:pos="2748"/>
+          <w:tab w:val="left" w:pos="3664"/>
+          <w:tab w:val="left" w:pos="4580"/>
+          <w:tab w:val="left" w:pos="5496"/>
+          <w:tab w:val="left" w:pos="6412"/>
+          <w:tab w:val="left" w:pos="7328"/>
+          <w:tab w:val="left" w:pos="8244"/>
+          <w:tab w:val="left" w:pos="9160"/>
+          <w:tab w:val="left" w:pos="10076"/>
+          <w:tab w:val="left" w:pos="10992"/>
+          <w:tab w:val="left" w:pos="11908"/>
+          <w:tab w:val="left" w:pos="12824"/>
+          <w:tab w:val="left" w:pos="13740"/>
+          <w:tab w:val="left" w:pos="14656"/>
+        </w:tabs>
+        <w:spacing w:after="0" w:line="240" w:lineRule="auto"/>
+        <w:rPr>
+          <w:rFonts w:eastAsia="Times New Roman" w:cstheme="minorHAnsi"/>
+          <w:color w:val="080808"/>
+          <w:sz w:val="20"/>
+          <w:szCs w:val="20"/>
+          <w:lang w:eastAsia="tr-TR"/>
+        </w:rPr>
+      </w:pPr>
+      <w:r>
+        <w:rPr>
+          <w:rFonts w:eastAsia="Times New Roman" w:cstheme="minorHAnsi"/>
+          <w:color w:val="0033B3"/>
+          <w:sz w:val="20"/>
+          <w:szCs w:val="20"/>
+          <w:lang w:eastAsia="tr-TR"/>
+        </w:rPr>
+        <w:t xml:space="preserve">import </w:t>
+      </w:r>
+      <w:r>
+        <w:rPr>
+          <w:rFonts w:eastAsia="Times New Roman" w:cstheme="minorHAnsi"/>
+          <w:color w:val="067D17"/>
+          <w:sz w:val="20"/>
+          <w:szCs w:val="20"/>
+          <w:lang w:eastAsia="tr-TR"/>
+        </w:rPr>
+        <w:t>'bootstrap/dist/css/bootstrap.min.css'</w:t>
+      </w:r>
+    </w:p>
+    <w:p>
+      <w:pPr>
+        <w:pStyle w:val="HTMLncedenBiimlendirilmi"/>
+        <w:shd w:val="clear" w:color="auto" w:fill="FFFFFF"/>
+        <w:rPr>
+          <w:rFonts w:asciiTheme="minorHAnsi" w:hAnsiTheme="minorHAnsi" w:cstheme="minorHAnsi"/>
+          <w:color w:val="080808"/>
         </w:rPr>
       </w:pPr>
     </w:p>
@@ -1222,719 +1622,1009 @@
           <w:sz w:val="20"/>
           <w:szCs w:val="20"/>
         </w:rPr>
-        <w:t>Üçüncü componentimiz ProductList componenti</w:t>
-      </w:r>
-    </w:p>
-    <w:p>
-      <w:pPr>
-        <w:pStyle w:val="HTMLncedenBiimlendirilmi"/>
+        <w:t>Oluşturduğumuz tüm componentleri</w:t>
+      </w:r>
+      <w:r>
+        <w:rPr>
+          <w:rFonts w:cstheme="minorHAnsi"/>
+          <w:sz w:val="20"/>
+          <w:szCs w:val="20"/>
+        </w:rPr>
+        <w:t xml:space="preserve"> app.js içerisinde kullanalım.App.js ana component’imiz</w:t>
+      </w:r>
+      <w:r>
+        <w:rPr>
+          <w:rFonts w:cstheme="minorHAnsi"/>
+          <w:sz w:val="20"/>
+          <w:szCs w:val="20"/>
+        </w:rPr>
+        <w:t>, Navi component’ide en üstte yer a</w:t>
+      </w:r>
+      <w:r>
+        <w:rPr>
+          <w:rFonts w:cstheme="minorHAnsi"/>
+          <w:sz w:val="20"/>
+          <w:szCs w:val="20"/>
+        </w:rPr>
+        <w:t>lacak olan navigation bar olacak.CategoryList solda yer alacak ProductList onun sağında yer alacak</w:t>
+      </w:r>
+    </w:p>
+    <w:p>
+      <w:pPr>
         <w:shd w:val="clear" w:color="auto" w:fill="FFFFFF"/>
-        <w:rPr>
-          <w:rFonts w:asciiTheme="minorHAnsi" w:hAnsiTheme="minorHAnsi" w:cstheme="minorHAnsi"/>
-          <w:color w:val="080808"/>
-        </w:rPr>
-      </w:pPr>
-      <w:r>
-        <w:rPr>
-          <w:rFonts w:asciiTheme="minorHAnsi" w:hAnsiTheme="minorHAnsi" w:cstheme="minorHAnsi"/>
-          <w:color w:val="0033B3"/>
+        <w:tabs>
+          <w:tab w:val="left" w:pos="916"/>
+          <w:tab w:val="left" w:pos="1832"/>
+          <w:tab w:val="left" w:pos="2748"/>
+          <w:tab w:val="left" w:pos="3664"/>
+          <w:tab w:val="left" w:pos="4580"/>
+          <w:tab w:val="left" w:pos="5496"/>
+          <w:tab w:val="left" w:pos="6412"/>
+          <w:tab w:val="left" w:pos="7328"/>
+          <w:tab w:val="left" w:pos="8244"/>
+          <w:tab w:val="left" w:pos="9160"/>
+          <w:tab w:val="left" w:pos="10076"/>
+          <w:tab w:val="left" w:pos="10992"/>
+          <w:tab w:val="left" w:pos="11908"/>
+          <w:tab w:val="left" w:pos="12824"/>
+          <w:tab w:val="left" w:pos="13740"/>
+          <w:tab w:val="left" w:pos="14656"/>
+        </w:tabs>
+        <w:spacing w:after="0" w:line="240" w:lineRule="auto"/>
+        <w:rPr>
+          <w:rFonts w:eastAsia="Times New Roman" w:cstheme="minorHAnsi"/>
+          <w:color w:val="080808"/>
+          <w:sz w:val="20"/>
+          <w:szCs w:val="20"/>
+          <w:lang w:eastAsia="tr-TR"/>
+        </w:rPr>
+      </w:pPr>
+      <w:r>
+        <w:rPr>
+          <w:rFonts w:eastAsia="Times New Roman" w:cstheme="minorHAnsi"/>
+          <w:color w:val="0033B3"/>
+          <w:sz w:val="20"/>
+          <w:szCs w:val="20"/>
+          <w:lang w:eastAsia="tr-TR"/>
         </w:rPr>
         <w:t xml:space="preserve">import </w:t>
       </w:r>
       <w:r>
         <w:rPr>
-          <w:rFonts w:asciiTheme="minorHAnsi" w:hAnsiTheme="minorHAnsi" w:cstheme="minorHAnsi"/>
-          <w:color w:val="080808"/>
-        </w:rPr>
-        <w:t>React, {</w:t>
-      </w:r>
-      <w:r>
-        <w:rPr>
-          <w:rFonts w:asciiTheme="minorHAnsi" w:hAnsiTheme="minorHAnsi" w:cstheme="minorHAnsi"/>
-          <w:color w:val="000000"/>
-        </w:rPr>
-        <w:t>Component</w:t>
-      </w:r>
-      <w:r>
-        <w:rPr>
-          <w:rFonts w:asciiTheme="minorHAnsi" w:hAnsiTheme="minorHAnsi" w:cstheme="minorHAnsi"/>
-          <w:color w:val="080808"/>
+          <w:rFonts w:eastAsia="Times New Roman" w:cstheme="minorHAnsi"/>
+          <w:color w:val="080808"/>
+          <w:sz w:val="20"/>
+          <w:szCs w:val="20"/>
+          <w:lang w:eastAsia="tr-TR"/>
+        </w:rPr>
+        <w:t>{</w:t>
+      </w:r>
+      <w:r>
+        <w:rPr>
+          <w:rFonts w:eastAsia="Times New Roman" w:cstheme="minorHAnsi"/>
+          <w:color w:val="000000"/>
+          <w:sz w:val="20"/>
+          <w:szCs w:val="20"/>
+          <w:lang w:eastAsia="tr-TR"/>
+        </w:rPr>
+        <w:t>Col</w:t>
+      </w:r>
+      <w:r>
+        <w:rPr>
+          <w:rFonts w:eastAsia="Times New Roman" w:cstheme="minorHAnsi"/>
+          <w:color w:val="080808"/>
+          <w:sz w:val="20"/>
+          <w:szCs w:val="20"/>
+          <w:lang w:eastAsia="tr-TR"/>
+        </w:rPr>
+        <w:t xml:space="preserve">, </w:t>
+      </w:r>
+      <w:r>
+        <w:rPr>
+          <w:rFonts w:eastAsia="Times New Roman" w:cstheme="minorHAnsi"/>
+          <w:color w:val="000000"/>
+          <w:sz w:val="20"/>
+          <w:szCs w:val="20"/>
+          <w:lang w:eastAsia="tr-TR"/>
+        </w:rPr>
+        <w:t>Container</w:t>
+      </w:r>
+      <w:r>
+        <w:rPr>
+          <w:rFonts w:eastAsia="Times New Roman" w:cstheme="minorHAnsi"/>
+          <w:color w:val="080808"/>
+          <w:sz w:val="20"/>
+          <w:szCs w:val="20"/>
+          <w:lang w:eastAsia="tr-TR"/>
+        </w:rPr>
+        <w:t xml:space="preserve">, </w:t>
+      </w:r>
+      <w:r>
+        <w:rPr>
+          <w:rFonts w:eastAsia="Times New Roman" w:cstheme="minorHAnsi"/>
+          <w:color w:val="000000"/>
+          <w:sz w:val="20"/>
+          <w:szCs w:val="20"/>
+          <w:lang w:eastAsia="tr-TR"/>
+        </w:rPr>
+        <w:t>Row</w:t>
+      </w:r>
+      <w:r>
+        <w:rPr>
+          <w:rFonts w:eastAsia="Times New Roman" w:cstheme="minorHAnsi"/>
+          <w:color w:val="080808"/>
+          <w:sz w:val="20"/>
+          <w:szCs w:val="20"/>
+          <w:lang w:eastAsia="tr-TR"/>
         </w:rPr>
         <w:t xml:space="preserve">} </w:t>
       </w:r>
       <w:r>
         <w:rPr>
-          <w:rFonts w:asciiTheme="minorHAnsi" w:hAnsiTheme="minorHAnsi" w:cstheme="minorHAnsi"/>
-          <w:color w:val="0033B3"/>
+          <w:rFonts w:eastAsia="Times New Roman" w:cstheme="minorHAnsi"/>
+          <w:color w:val="0033B3"/>
+          <w:sz w:val="20"/>
+          <w:szCs w:val="20"/>
+          <w:lang w:eastAsia="tr-TR"/>
         </w:rPr>
         <w:t xml:space="preserve">from </w:t>
       </w:r>
       <w:r>
         <w:rPr>
-          <w:rFonts w:asciiTheme="minorHAnsi" w:hAnsiTheme="minorHAnsi" w:cstheme="minorHAnsi"/>
+          <w:rFonts w:eastAsia="Times New Roman" w:cstheme="minorHAnsi"/>
           <w:color w:val="067D17"/>
-        </w:rPr>
-        <w:t>'react'</w:t>
-      </w:r>
-      <w:r>
-        <w:rPr>
-          <w:rFonts w:asciiTheme="minorHAnsi" w:hAnsiTheme="minorHAnsi" w:cstheme="minorHAnsi"/>
-          <w:color w:val="080808"/>
+          <w:sz w:val="20"/>
+          <w:szCs w:val="20"/>
+          <w:lang w:eastAsia="tr-TR"/>
+        </w:rPr>
+        <w:t>"reactstrap"</w:t>
+      </w:r>
+      <w:r>
+        <w:rPr>
+          <w:rFonts w:eastAsia="Times New Roman" w:cstheme="minorHAnsi"/>
+          <w:color w:val="080808"/>
+          <w:sz w:val="20"/>
+          <w:szCs w:val="20"/>
+          <w:lang w:eastAsia="tr-TR"/>
         </w:rPr>
         <w:t>;</w:t>
       </w:r>
       <w:r>
         <w:rPr>
-          <w:rFonts w:asciiTheme="minorHAnsi" w:hAnsiTheme="minorHAnsi" w:cstheme="minorHAnsi"/>
-          <w:color w:val="080808"/>
-        </w:rPr>
-        <w:br/>
-      </w:r>
-      <w:r>
-        <w:rPr>
-          <w:rFonts w:asciiTheme="minorHAnsi" w:hAnsiTheme="minorHAnsi" w:cstheme="minorHAnsi"/>
-          <w:color w:val="080808"/>
-        </w:rPr>
-        <w:br/>
-      </w:r>
-      <w:r>
-        <w:rPr>
-          <w:rFonts w:asciiTheme="minorHAnsi" w:hAnsiTheme="minorHAnsi" w:cstheme="minorHAnsi"/>
-          <w:color w:val="0033B3"/>
-        </w:rPr>
-        <w:t xml:space="preserve">class </w:t>
-      </w:r>
-      <w:r>
-        <w:rPr>
-          <w:rFonts w:asciiTheme="minorHAnsi" w:hAnsiTheme="minorHAnsi" w:cstheme="minorHAnsi"/>
-          <w:color w:val="000000"/>
+          <w:rFonts w:eastAsia="Times New Roman" w:cstheme="minorHAnsi"/>
+          <w:color w:val="080808"/>
+          <w:sz w:val="20"/>
+          <w:szCs w:val="20"/>
+          <w:lang w:eastAsia="tr-TR"/>
+        </w:rPr>
+        <w:br/>
+      </w:r>
+      <w:r>
+        <w:rPr>
+          <w:rFonts w:eastAsia="Times New Roman" w:cstheme="minorHAnsi"/>
+          <w:color w:val="0033B3"/>
+          <w:sz w:val="20"/>
+          <w:szCs w:val="20"/>
+          <w:lang w:eastAsia="tr-TR"/>
+        </w:rPr>
+        <w:t xml:space="preserve">import </w:t>
+      </w:r>
+      <w:r>
+        <w:rPr>
+          <w:rFonts w:eastAsia="Times New Roman" w:cstheme="minorHAnsi"/>
+          <w:color w:val="000000"/>
+          <w:sz w:val="20"/>
+          <w:szCs w:val="20"/>
+          <w:lang w:eastAsia="tr-TR"/>
+        </w:rPr>
+        <w:t xml:space="preserve">Navi </w:t>
+      </w:r>
+      <w:r>
+        <w:rPr>
+          <w:rFonts w:eastAsia="Times New Roman" w:cstheme="minorHAnsi"/>
+          <w:color w:val="0033B3"/>
+          <w:sz w:val="20"/>
+          <w:szCs w:val="20"/>
+          <w:lang w:eastAsia="tr-TR"/>
+        </w:rPr>
+        <w:t xml:space="preserve">from </w:t>
+      </w:r>
+      <w:r>
+        <w:rPr>
+          <w:rFonts w:eastAsia="Times New Roman" w:cstheme="minorHAnsi"/>
+          <w:color w:val="067D17"/>
+          <w:sz w:val="20"/>
+          <w:szCs w:val="20"/>
+          <w:lang w:eastAsia="tr-TR"/>
+        </w:rPr>
+        <w:t>'./Navi'</w:t>
+      </w:r>
+      <w:r>
+        <w:rPr>
+          <w:rFonts w:eastAsia="Times New Roman" w:cstheme="minorHAnsi"/>
+          <w:color w:val="067D17"/>
+          <w:sz w:val="20"/>
+          <w:szCs w:val="20"/>
+          <w:lang w:eastAsia="tr-TR"/>
+        </w:rPr>
+        <w:br/>
+      </w:r>
+      <w:r>
+        <w:rPr>
+          <w:rFonts w:eastAsia="Times New Roman" w:cstheme="minorHAnsi"/>
+          <w:color w:val="0033B3"/>
+          <w:sz w:val="20"/>
+          <w:szCs w:val="20"/>
+          <w:lang w:eastAsia="tr-TR"/>
+        </w:rPr>
+        <w:t xml:space="preserve">import </w:t>
+      </w:r>
+      <w:r>
+        <w:rPr>
+          <w:rFonts w:eastAsia="Times New Roman" w:cstheme="minorHAnsi"/>
+          <w:color w:val="000000"/>
+          <w:sz w:val="20"/>
+          <w:szCs w:val="20"/>
+          <w:lang w:eastAsia="tr-TR"/>
+        </w:rPr>
+        <w:t xml:space="preserve">CategoryList </w:t>
+      </w:r>
+      <w:r>
+        <w:rPr>
+          <w:rFonts w:eastAsia="Times New Roman" w:cstheme="minorHAnsi"/>
+          <w:color w:val="0033B3"/>
+          <w:sz w:val="20"/>
+          <w:szCs w:val="20"/>
+          <w:lang w:eastAsia="tr-TR"/>
+        </w:rPr>
+        <w:t xml:space="preserve">from </w:t>
+      </w:r>
+      <w:r>
+        <w:rPr>
+          <w:rFonts w:eastAsia="Times New Roman" w:cstheme="minorHAnsi"/>
+          <w:color w:val="067D17"/>
+          <w:sz w:val="20"/>
+          <w:szCs w:val="20"/>
+          <w:lang w:eastAsia="tr-TR"/>
+        </w:rPr>
+        <w:t>"./CategoryList"</w:t>
+      </w:r>
+      <w:r>
+        <w:rPr>
+          <w:rFonts w:eastAsia="Times New Roman" w:cstheme="minorHAnsi"/>
+          <w:color w:val="080808"/>
+          <w:sz w:val="20"/>
+          <w:szCs w:val="20"/>
+          <w:lang w:eastAsia="tr-TR"/>
+        </w:rPr>
+        <w:t>;</w:t>
+      </w:r>
+      <w:r>
+        <w:rPr>
+          <w:rFonts w:eastAsia="Times New Roman" w:cstheme="minorHAnsi"/>
+          <w:color w:val="080808"/>
+          <w:sz w:val="20"/>
+          <w:szCs w:val="20"/>
+          <w:lang w:eastAsia="tr-TR"/>
+        </w:rPr>
+        <w:br/>
+      </w:r>
+      <w:r>
+        <w:rPr>
+          <w:rFonts w:eastAsia="Times New Roman" w:cstheme="minorHAnsi"/>
+          <w:color w:val="0033B3"/>
+          <w:sz w:val="20"/>
+          <w:szCs w:val="20"/>
+          <w:lang w:eastAsia="tr-TR"/>
+        </w:rPr>
+        <w:t xml:space="preserve">import </w:t>
+      </w:r>
+      <w:r>
+        <w:rPr>
+          <w:rFonts w:eastAsia="Times New Roman" w:cstheme="minorHAnsi"/>
+          <w:color w:val="000000"/>
+          <w:sz w:val="20"/>
+          <w:szCs w:val="20"/>
+          <w:lang w:eastAsia="tr-TR"/>
         </w:rPr>
         <w:t xml:space="preserve">ProductList </w:t>
       </w:r>
       <w:r>
         <w:rPr>
-          <w:rFonts w:asciiTheme="minorHAnsi" w:hAnsiTheme="minorHAnsi" w:cstheme="minorHAnsi"/>
-          <w:color w:val="0033B3"/>
-        </w:rPr>
-        <w:t xml:space="preserve">extends </w:t>
-      </w:r>
-      <w:r>
-        <w:rPr>
-          <w:rFonts w:asciiTheme="minorHAnsi" w:hAnsiTheme="minorHAnsi" w:cstheme="minorHAnsi"/>
-          <w:color w:val="000000"/>
-        </w:rPr>
-        <w:t xml:space="preserve">Component </w:t>
-      </w:r>
-      <w:r>
-        <w:rPr>
-          <w:rFonts w:asciiTheme="minorHAnsi" w:hAnsiTheme="minorHAnsi" w:cstheme="minorHAnsi"/>
-          <w:color w:val="080808"/>
-        </w:rPr>
-        <w:t>{</w:t>
-      </w:r>
-      <w:r>
-        <w:rPr>
-          <w:rFonts w:asciiTheme="minorHAnsi" w:hAnsiTheme="minorHAnsi" w:cstheme="minorHAnsi"/>
-          <w:color w:val="080808"/>
-        </w:rPr>
-        <w:br/>
-        <w:t xml:space="preserve">    </w:t>
-      </w:r>
-      <w:r>
-        <w:rPr>
-          <w:rFonts w:asciiTheme="minorHAnsi" w:hAnsiTheme="minorHAnsi" w:cstheme="minorHAnsi"/>
-          <w:color w:val="7A7A43"/>
-        </w:rPr>
-        <w:t>render</w:t>
-      </w:r>
-      <w:r>
-        <w:rPr>
-          <w:rFonts w:asciiTheme="minorHAnsi" w:hAnsiTheme="minorHAnsi" w:cstheme="minorHAnsi"/>
-          <w:color w:val="080808"/>
-        </w:rPr>
-        <w:t>() {</w:t>
-      </w:r>
-      <w:r>
-        <w:rPr>
-          <w:rFonts w:asciiTheme="minorHAnsi" w:hAnsiTheme="minorHAnsi" w:cstheme="minorHAnsi"/>
-          <w:color w:val="080808"/>
-        </w:rPr>
-        <w:br/>
-        <w:t xml:space="preserve">        </w:t>
-      </w:r>
-      <w:r>
-        <w:rPr>
-          <w:rFonts w:asciiTheme="minorHAnsi" w:hAnsiTheme="minorHAnsi" w:cstheme="minorHAnsi"/>
-          <w:color w:val="0033B3"/>
-        </w:rPr>
-        <w:t xml:space="preserve">return </w:t>
-      </w:r>
-      <w:r>
-        <w:rPr>
-          <w:rFonts w:asciiTheme="minorHAnsi" w:hAnsiTheme="minorHAnsi" w:cstheme="minorHAnsi"/>
-          <w:color w:val="080808"/>
-        </w:rPr>
-        <w:t>(</w:t>
-      </w:r>
-      <w:r>
-        <w:rPr>
-          <w:rFonts w:asciiTheme="minorHAnsi" w:hAnsiTheme="minorHAnsi" w:cstheme="minorHAnsi"/>
-          <w:color w:val="080808"/>
-        </w:rPr>
-        <w:br/>
-        <w:t xml:space="preserve">            &lt;</w:t>
-      </w:r>
-      <w:r>
-        <w:rPr>
-          <w:rFonts w:asciiTheme="minorHAnsi" w:hAnsiTheme="minorHAnsi" w:cstheme="minorHAnsi"/>
-          <w:color w:val="0033B3"/>
-        </w:rPr>
-        <w:t>div</w:t>
-      </w:r>
-      <w:r>
-        <w:rPr>
-          <w:rFonts w:asciiTheme="minorHAnsi" w:hAnsiTheme="minorHAnsi" w:cstheme="minorHAnsi"/>
-          <w:color w:val="080808"/>
-        </w:rPr>
-        <w:t>&gt;</w:t>
-      </w:r>
-      <w:r>
-        <w:rPr>
-          <w:rFonts w:asciiTheme="minorHAnsi" w:hAnsiTheme="minorHAnsi" w:cstheme="minorHAnsi"/>
-          <w:color w:val="080808"/>
-        </w:rPr>
-        <w:br/>
-        <w:t xml:space="preserve">                &lt;</w:t>
-      </w:r>
-      <w:r>
-        <w:rPr>
-          <w:rFonts w:asciiTheme="minorHAnsi" w:hAnsiTheme="minorHAnsi" w:cstheme="minorHAnsi"/>
-          <w:color w:val="0033B3"/>
-        </w:rPr>
-        <w:t>h3</w:t>
-      </w:r>
-      <w:r>
-        <w:rPr>
-          <w:rFonts w:asciiTheme="minorHAnsi" w:hAnsiTheme="minorHAnsi" w:cstheme="minorHAnsi"/>
-          <w:color w:val="080808"/>
-        </w:rPr>
-        <w:t>&gt;Product List&lt;/</w:t>
-      </w:r>
-      <w:r>
-        <w:rPr>
-          <w:rFonts w:asciiTheme="minorHAnsi" w:hAnsiTheme="minorHAnsi" w:cstheme="minorHAnsi"/>
-          <w:color w:val="0033B3"/>
-        </w:rPr>
-        <w:t>h3</w:t>
-      </w:r>
-      <w:r>
-        <w:rPr>
-          <w:rFonts w:asciiTheme="minorHAnsi" w:hAnsiTheme="minorHAnsi" w:cstheme="minorHAnsi"/>
-          <w:color w:val="080808"/>
-        </w:rPr>
-        <w:t>&gt;</w:t>
-      </w:r>
-      <w:r>
-        <w:rPr>
-          <w:rFonts w:asciiTheme="minorHAnsi" w:hAnsiTheme="minorHAnsi" w:cstheme="minorHAnsi"/>
-          <w:color w:val="080808"/>
-        </w:rPr>
-        <w:br/>
-        <w:t xml:space="preserve">            &lt;/</w:t>
-      </w:r>
-      <w:r>
-        <w:rPr>
-          <w:rFonts w:asciiTheme="minorHAnsi" w:hAnsiTheme="minorHAnsi" w:cstheme="minorHAnsi"/>
-          <w:color w:val="0033B3"/>
-        </w:rPr>
-        <w:t>div</w:t>
-      </w:r>
-      <w:r>
-        <w:rPr>
-          <w:rFonts w:asciiTheme="minorHAnsi" w:hAnsiTheme="minorHAnsi" w:cstheme="minorHAnsi"/>
-          <w:color w:val="080808"/>
-        </w:rPr>
-        <w:t>&gt;</w:t>
-      </w:r>
-      <w:r>
-        <w:rPr>
-          <w:rFonts w:asciiTheme="minorHAnsi" w:hAnsiTheme="minorHAnsi" w:cstheme="minorHAnsi"/>
-          <w:color w:val="080808"/>
-        </w:rPr>
-        <w:br/>
-        <w:t xml:space="preserve">        );</w:t>
-      </w:r>
-      <w:r>
-        <w:rPr>
-          <w:rFonts w:asciiTheme="minorHAnsi" w:hAnsiTheme="minorHAnsi" w:cstheme="minorHAnsi"/>
-          <w:color w:val="080808"/>
-        </w:rPr>
-        <w:br/>
-        <w:t xml:space="preserve">    }</w:t>
-      </w:r>
-      <w:r>
-        <w:rPr>
-          <w:rFonts w:asciiTheme="minorHAnsi" w:hAnsiTheme="minorHAnsi" w:cstheme="minorHAnsi"/>
-          <w:color w:val="080808"/>
-        </w:rPr>
-        <w:br/>
-        <w:t>}</w:t>
-      </w:r>
-      <w:r>
-        <w:rPr>
-          <w:rFonts w:asciiTheme="minorHAnsi" w:hAnsiTheme="minorHAnsi" w:cstheme="minorHAnsi"/>
-          <w:color w:val="080808"/>
-        </w:rPr>
-        <w:br/>
-      </w:r>
-      <w:r>
-        <w:rPr>
-          <w:rFonts w:asciiTheme="minorHAnsi" w:hAnsiTheme="minorHAnsi" w:cstheme="minorHAnsi"/>
-          <w:color w:val="0033B3"/>
-        </w:rPr>
-        <w:t xml:space="preserve">export default </w:t>
-      </w:r>
-      <w:r>
-        <w:rPr>
-          <w:rFonts w:asciiTheme="minorHAnsi" w:hAnsiTheme="minorHAnsi" w:cstheme="minorHAnsi"/>
-          <w:color w:val="000000"/>
-        </w:rPr>
-        <w:t>ProductList</w:t>
-      </w:r>
-      <w:r>
-        <w:rPr>
-          <w:rFonts w:asciiTheme="minorHAnsi" w:hAnsiTheme="minorHAnsi" w:cstheme="minorHAnsi"/>
-          <w:color w:val="080808"/>
+          <w:rFonts w:eastAsia="Times New Roman" w:cstheme="minorHAnsi"/>
+          <w:color w:val="0033B3"/>
+          <w:sz w:val="20"/>
+          <w:szCs w:val="20"/>
+          <w:lang w:eastAsia="tr-TR"/>
+        </w:rPr>
+        <w:t xml:space="preserve">from </w:t>
+      </w:r>
+      <w:r>
+        <w:rPr>
+          <w:rFonts w:eastAsia="Times New Roman" w:cstheme="minorHAnsi"/>
+          <w:color w:val="067D17"/>
+          <w:sz w:val="20"/>
+          <w:szCs w:val="20"/>
+          <w:lang w:eastAsia="tr-TR"/>
+        </w:rPr>
+        <w:t>"./ProductList"</w:t>
+      </w:r>
+      <w:r>
+        <w:rPr>
+          <w:rFonts w:eastAsia="Times New Roman" w:cstheme="minorHAnsi"/>
+          <w:color w:val="080808"/>
+          <w:sz w:val="20"/>
+          <w:szCs w:val="20"/>
+          <w:lang w:eastAsia="tr-TR"/>
         </w:rPr>
         <w:t>;</w:t>
       </w:r>
-    </w:p>
-    <w:p>
-      <w:pPr>
-        <w:pStyle w:val="HTMLncedenBiimlendirilmi"/>
-        <w:shd w:val="clear" w:color="auto" w:fill="FFFFFF"/>
-        <w:rPr>
-          <w:rFonts w:asciiTheme="minorHAnsi" w:hAnsiTheme="minorHAnsi" w:cstheme="minorHAnsi"/>
-          <w:color w:val="080808"/>
-        </w:rPr>
-      </w:pPr>
-    </w:p>
-    <w:p>
-      <w:pPr>
-        <w:pStyle w:val="ListeParagraf"/>
-        <w:numPr>
-          <w:ilvl w:val="0"/>
-          <w:numId w:val="5"/>
-        </w:numPr>
-        <w:jc w:val="both"/>
-        <w:rPr>
-          <w:rFonts w:cstheme="minorHAnsi"/>
-          <w:sz w:val="20"/>
-          <w:szCs w:val="20"/>
-        </w:rPr>
-      </w:pPr>
-      <w:r>
-        <w:rPr>
-          <w:rFonts w:cstheme="minorHAnsi"/>
-          <w:sz w:val="20"/>
-          <w:szCs w:val="20"/>
-        </w:rPr>
-        <w:t>Oluşturduğumuz tüm componentleri</w:t>
-      </w:r>
-      <w:r>
-        <w:rPr>
-          <w:rFonts w:cstheme="minorHAnsi"/>
-          <w:sz w:val="20"/>
-          <w:szCs w:val="20"/>
-        </w:rPr>
-        <w:t xml:space="preserve"> app.js içerisinde kullanalım.App.js ana component’imiz</w:t>
-      </w:r>
-      <w:r>
-        <w:rPr>
-          <w:rFonts w:cstheme="minorHAnsi"/>
-          <w:sz w:val="20"/>
-          <w:szCs w:val="20"/>
-        </w:rPr>
-        <w:t>, Navi component’ide en üstte yer a</w:t>
-      </w:r>
-      <w:r>
-        <w:rPr>
-          <w:rFonts w:cstheme="minorHAnsi"/>
-          <w:sz w:val="20"/>
-          <w:szCs w:val="20"/>
-        </w:rPr>
-        <w:t>lacak olan navigation bar olacak.CategoryList solda yer alacak ProductList onun sağında yer alacak</w:t>
-      </w:r>
-    </w:p>
-    <w:p>
-      <w:pPr>
-        <w:pStyle w:val="HTMLncedenBiimlendirilmi"/>
-        <w:shd w:val="clear" w:color="auto" w:fill="FFFFFF"/>
-        <w:rPr>
-          <w:rFonts w:asciiTheme="minorHAnsi" w:hAnsiTheme="minorHAnsi" w:cstheme="minorHAnsi"/>
-          <w:color w:val="080808"/>
-        </w:rPr>
-      </w:pPr>
-      <w:r>
-        <w:rPr>
-          <w:rFonts w:asciiTheme="minorHAnsi" w:hAnsiTheme="minorHAnsi" w:cstheme="minorHAnsi"/>
-          <w:color w:val="0033B3"/>
-        </w:rPr>
-        <w:t xml:space="preserve">import </w:t>
-      </w:r>
-      <w:r>
-        <w:rPr>
-          <w:rFonts w:asciiTheme="minorHAnsi" w:hAnsiTheme="minorHAnsi" w:cstheme="minorHAnsi"/>
-          <w:color w:val="000000"/>
-        </w:rPr>
-        <w:t xml:space="preserve">Navi </w:t>
-      </w:r>
-      <w:r>
-        <w:rPr>
-          <w:rFonts w:asciiTheme="minorHAnsi" w:hAnsiTheme="minorHAnsi" w:cstheme="minorHAnsi"/>
-          <w:color w:val="0033B3"/>
-        </w:rPr>
-        <w:t xml:space="preserve">from </w:t>
-      </w:r>
-      <w:r>
-        <w:rPr>
-          <w:rFonts w:asciiTheme="minorHAnsi" w:hAnsiTheme="minorHAnsi" w:cstheme="minorHAnsi"/>
-          <w:color w:val="067D17"/>
-        </w:rPr>
-        <w:t>"./Navi"</w:t>
-      </w:r>
-      <w:r>
-        <w:rPr>
-          <w:rFonts w:asciiTheme="minorHAnsi" w:hAnsiTheme="minorHAnsi" w:cstheme="minorHAnsi"/>
-          <w:color w:val="080808"/>
-        </w:rPr>
-        <w:t>;</w:t>
-      </w:r>
-      <w:r>
-        <w:rPr>
-          <w:rFonts w:asciiTheme="minorHAnsi" w:hAnsiTheme="minorHAnsi" w:cstheme="minorHAnsi"/>
-          <w:color w:val="080808"/>
-        </w:rPr>
-        <w:br/>
-      </w:r>
-      <w:r>
-        <w:rPr>
-          <w:rFonts w:asciiTheme="minorHAnsi" w:hAnsiTheme="minorHAnsi" w:cstheme="minorHAnsi"/>
-          <w:color w:val="0033B3"/>
-        </w:rPr>
-        <w:t xml:space="preserve">import </w:t>
-      </w:r>
-      <w:r>
-        <w:rPr>
-          <w:rFonts w:asciiTheme="minorHAnsi" w:hAnsiTheme="minorHAnsi" w:cstheme="minorHAnsi"/>
-          <w:color w:val="000000"/>
-        </w:rPr>
-        <w:t xml:space="preserve">CategoryList </w:t>
-      </w:r>
-      <w:r>
-        <w:rPr>
-          <w:rFonts w:asciiTheme="minorHAnsi" w:hAnsiTheme="minorHAnsi" w:cstheme="minorHAnsi"/>
-          <w:color w:val="0033B3"/>
-        </w:rPr>
-        <w:t xml:space="preserve">from </w:t>
-      </w:r>
-      <w:r>
-        <w:rPr>
-          <w:rFonts w:asciiTheme="minorHAnsi" w:hAnsiTheme="minorHAnsi" w:cstheme="minorHAnsi"/>
-          <w:color w:val="067D17"/>
-        </w:rPr>
-        <w:t>"./CategoryList"</w:t>
-      </w:r>
-      <w:r>
-        <w:rPr>
-          <w:rFonts w:asciiTheme="minorHAnsi" w:hAnsiTheme="minorHAnsi" w:cstheme="minorHAnsi"/>
-          <w:color w:val="080808"/>
-        </w:rPr>
-        <w:t>;</w:t>
-      </w:r>
-      <w:r>
-        <w:rPr>
-          <w:rFonts w:asciiTheme="minorHAnsi" w:hAnsiTheme="minorHAnsi" w:cstheme="minorHAnsi"/>
-          <w:color w:val="080808"/>
-        </w:rPr>
-        <w:br/>
-      </w:r>
-      <w:r>
-        <w:rPr>
-          <w:rFonts w:asciiTheme="minorHAnsi" w:hAnsiTheme="minorHAnsi" w:cstheme="minorHAnsi"/>
-          <w:color w:val="0033B3"/>
-        </w:rPr>
-        <w:t xml:space="preserve">import </w:t>
-      </w:r>
-      <w:r>
-        <w:rPr>
-          <w:rFonts w:asciiTheme="minorHAnsi" w:hAnsiTheme="minorHAnsi" w:cstheme="minorHAnsi"/>
-          <w:color w:val="000000"/>
-        </w:rPr>
-        <w:t xml:space="preserve">ProductList </w:t>
-      </w:r>
-      <w:r>
-        <w:rPr>
-          <w:rFonts w:asciiTheme="minorHAnsi" w:hAnsiTheme="minorHAnsi" w:cstheme="minorHAnsi"/>
-          <w:color w:val="0033B3"/>
-        </w:rPr>
-        <w:t xml:space="preserve">from </w:t>
-      </w:r>
-      <w:r>
-        <w:rPr>
-          <w:rFonts w:asciiTheme="minorHAnsi" w:hAnsiTheme="minorHAnsi" w:cstheme="minorHAnsi"/>
-          <w:color w:val="067D17"/>
-        </w:rPr>
-        <w:t>"./ProductList"</w:t>
-      </w:r>
-      <w:r>
-        <w:rPr>
-          <w:rFonts w:asciiTheme="minorHAnsi" w:hAnsiTheme="minorHAnsi" w:cstheme="minorHAnsi"/>
-          <w:color w:val="080808"/>
-        </w:rPr>
-        <w:t>;</w:t>
-      </w:r>
-      <w:r>
-        <w:rPr>
-          <w:rFonts w:asciiTheme="minorHAnsi" w:hAnsiTheme="minorHAnsi" w:cstheme="minorHAnsi"/>
-          <w:color w:val="080808"/>
-        </w:rPr>
-        <w:br/>
-      </w:r>
-      <w:r>
-        <w:rPr>
-          <w:rFonts w:asciiTheme="minorHAnsi" w:hAnsiTheme="minorHAnsi" w:cstheme="minorHAnsi"/>
-          <w:color w:val="080808"/>
-        </w:rPr>
-        <w:br/>
-      </w:r>
-      <w:r>
-        <w:rPr>
-          <w:rFonts w:asciiTheme="minorHAnsi" w:hAnsiTheme="minorHAnsi" w:cstheme="minorHAnsi"/>
-          <w:color w:val="0033B3"/>
+      <w:r>
+        <w:rPr>
+          <w:rFonts w:eastAsia="Times New Roman" w:cstheme="minorHAnsi"/>
+          <w:color w:val="080808"/>
+          <w:sz w:val="20"/>
+          <w:szCs w:val="20"/>
+          <w:lang w:eastAsia="tr-TR"/>
+        </w:rPr>
+        <w:br/>
+      </w:r>
+      <w:r>
+        <w:rPr>
+          <w:rFonts w:eastAsia="Times New Roman" w:cstheme="minorHAnsi"/>
+          <w:color w:val="080808"/>
+          <w:sz w:val="20"/>
+          <w:szCs w:val="20"/>
+          <w:lang w:eastAsia="tr-TR"/>
+        </w:rPr>
+        <w:br/>
+      </w:r>
+      <w:r>
+        <w:rPr>
+          <w:rFonts w:eastAsia="Times New Roman" w:cstheme="minorHAnsi"/>
+          <w:color w:val="0033B3"/>
+          <w:sz w:val="20"/>
+          <w:szCs w:val="20"/>
+          <w:lang w:eastAsia="tr-TR"/>
         </w:rPr>
         <w:t xml:space="preserve">function </w:t>
       </w:r>
       <w:r>
         <w:rPr>
-          <w:rFonts w:asciiTheme="minorHAnsi" w:hAnsiTheme="minorHAnsi" w:cstheme="minorHAnsi"/>
+          <w:rFonts w:eastAsia="Times New Roman" w:cstheme="minorHAnsi"/>
           <w:i/>
           <w:iCs/>
           <w:color w:val="080808"/>
+          <w:sz w:val="20"/>
+          <w:szCs w:val="20"/>
+          <w:lang w:eastAsia="tr-TR"/>
         </w:rPr>
         <w:t>App</w:t>
       </w:r>
       <w:r>
         <w:rPr>
-          <w:rFonts w:asciiTheme="minorHAnsi" w:hAnsiTheme="minorHAnsi" w:cstheme="minorHAnsi"/>
-          <w:color w:val="080808"/>
+          <w:rFonts w:eastAsia="Times New Roman" w:cstheme="minorHAnsi"/>
+          <w:color w:val="080808"/>
+          <w:sz w:val="20"/>
+          <w:szCs w:val="20"/>
+          <w:lang w:eastAsia="tr-TR"/>
         </w:rPr>
         <w:t>() {</w:t>
       </w:r>
       <w:r>
         <w:rPr>
-          <w:rFonts w:asciiTheme="minorHAnsi" w:hAnsiTheme="minorHAnsi" w:cstheme="minorHAnsi"/>
-          <w:color w:val="080808"/>
-        </w:rPr>
-        <w:br/>
-        <w:t xml:space="preserve">    </w:t>
-      </w:r>
-      <w:r>
-        <w:rPr>
-          <w:rFonts w:asciiTheme="minorHAnsi" w:hAnsiTheme="minorHAnsi" w:cstheme="minorHAnsi"/>
-          <w:color w:val="0033B3"/>
+          <w:rFonts w:eastAsia="Times New Roman" w:cstheme="minorHAnsi"/>
+          <w:color w:val="080808"/>
+          <w:sz w:val="20"/>
+          <w:szCs w:val="20"/>
+          <w:lang w:eastAsia="tr-TR"/>
+        </w:rPr>
+        <w:br/>
+        <w:t xml:space="preserve">  </w:t>
+      </w:r>
+      <w:r>
+        <w:rPr>
+          <w:rFonts w:eastAsia="Times New Roman" w:cstheme="minorHAnsi"/>
+          <w:color w:val="0033B3"/>
+          <w:sz w:val="20"/>
+          <w:szCs w:val="20"/>
+          <w:lang w:eastAsia="tr-TR"/>
         </w:rPr>
         <w:t xml:space="preserve">return </w:t>
       </w:r>
       <w:r>
         <w:rPr>
-          <w:rFonts w:asciiTheme="minorHAnsi" w:hAnsiTheme="minorHAnsi" w:cstheme="minorHAnsi"/>
-          <w:color w:val="080808"/>
+          <w:rFonts w:eastAsia="Times New Roman" w:cstheme="minorHAnsi"/>
+          <w:color w:val="080808"/>
+          <w:sz w:val="20"/>
+          <w:szCs w:val="20"/>
+          <w:lang w:eastAsia="tr-TR"/>
         </w:rPr>
         <w:t>(</w:t>
       </w:r>
       <w:r>
         <w:rPr>
-          <w:rFonts w:asciiTheme="minorHAnsi" w:hAnsiTheme="minorHAnsi" w:cstheme="minorHAnsi"/>
-          <w:color w:val="080808"/>
-        </w:rPr>
-        <w:br/>
-        <w:t xml:space="preserve">        </w:t>
-      </w:r>
-      <w:r>
-        <w:rPr>
-          <w:rFonts w:asciiTheme="minorHAnsi" w:hAnsiTheme="minorHAnsi" w:cstheme="minorHAnsi"/>
+          <w:rFonts w:eastAsia="Times New Roman" w:cstheme="minorHAnsi"/>
+          <w:color w:val="080808"/>
+          <w:sz w:val="20"/>
+          <w:szCs w:val="20"/>
+          <w:lang w:eastAsia="tr-TR"/>
+        </w:rPr>
+        <w:br/>
+        <w:t xml:space="preserve">    &lt;</w:t>
+      </w:r>
+      <w:r>
+        <w:rPr>
+          <w:rFonts w:eastAsia="Times New Roman" w:cstheme="minorHAnsi"/>
+          <w:color w:val="0033B3"/>
+          <w:sz w:val="20"/>
+          <w:szCs w:val="20"/>
+          <w:lang w:eastAsia="tr-TR"/>
+        </w:rPr>
+        <w:t xml:space="preserve">div </w:t>
+      </w:r>
+      <w:r>
+        <w:rPr>
+          <w:rFonts w:eastAsia="Times New Roman" w:cstheme="minorHAnsi"/>
+          <w:color w:val="174AD4"/>
+          <w:sz w:val="20"/>
+          <w:szCs w:val="20"/>
+          <w:lang w:eastAsia="tr-TR"/>
+        </w:rPr>
+        <w:t>className</w:t>
+      </w:r>
+      <w:r>
+        <w:rPr>
+          <w:rFonts w:eastAsia="Times New Roman" w:cstheme="minorHAnsi"/>
+          <w:color w:val="067D17"/>
+          <w:sz w:val="20"/>
+          <w:szCs w:val="20"/>
+          <w:lang w:eastAsia="tr-TR"/>
+        </w:rPr>
+        <w:t>="App"</w:t>
+      </w:r>
+      <w:r>
+        <w:rPr>
+          <w:rFonts w:eastAsia="Times New Roman" w:cstheme="minorHAnsi"/>
+          <w:color w:val="080808"/>
+          <w:sz w:val="20"/>
+          <w:szCs w:val="20"/>
+          <w:lang w:eastAsia="tr-TR"/>
+        </w:rPr>
+        <w:t>&gt;</w:t>
+      </w:r>
+      <w:r>
+        <w:rPr>
+          <w:rFonts w:eastAsia="Times New Roman" w:cstheme="minorHAnsi"/>
+          <w:color w:val="080808"/>
+          <w:sz w:val="20"/>
+          <w:szCs w:val="20"/>
+          <w:lang w:eastAsia="tr-TR"/>
+        </w:rPr>
+        <w:br/>
+        <w:t xml:space="preserve">      &lt;</w:t>
+      </w:r>
+      <w:r>
+        <w:rPr>
+          <w:rFonts w:eastAsia="Times New Roman" w:cstheme="minorHAnsi"/>
+          <w:color w:val="0033B3"/>
+          <w:sz w:val="20"/>
+          <w:szCs w:val="20"/>
+          <w:lang w:eastAsia="tr-TR"/>
+        </w:rPr>
+        <w:t>Container</w:t>
+      </w:r>
+      <w:r>
+        <w:rPr>
+          <w:rFonts w:eastAsia="Times New Roman" w:cstheme="minorHAnsi"/>
+          <w:color w:val="080808"/>
+          <w:sz w:val="20"/>
+          <w:szCs w:val="20"/>
+          <w:lang w:eastAsia="tr-TR"/>
+        </w:rPr>
+        <w:t>&gt;</w:t>
+      </w:r>
+      <w:r>
+        <w:rPr>
+          <w:rFonts w:eastAsia="Times New Roman" w:cstheme="minorHAnsi"/>
+          <w:color w:val="080808"/>
+          <w:sz w:val="20"/>
+          <w:szCs w:val="20"/>
+          <w:lang w:eastAsia="tr-TR"/>
+        </w:rPr>
+        <w:br/>
+        <w:t xml:space="preserve">        &lt;</w:t>
+      </w:r>
+      <w:r>
+        <w:rPr>
+          <w:rFonts w:eastAsia="Times New Roman" w:cstheme="minorHAnsi"/>
+          <w:color w:val="0033B3"/>
+          <w:sz w:val="20"/>
+          <w:szCs w:val="20"/>
+          <w:lang w:eastAsia="tr-TR"/>
+        </w:rPr>
+        <w:t>Row</w:t>
+      </w:r>
+      <w:r>
+        <w:rPr>
+          <w:rFonts w:eastAsia="Times New Roman" w:cstheme="minorHAnsi"/>
+          <w:color w:val="080808"/>
+          <w:sz w:val="20"/>
+          <w:szCs w:val="20"/>
+          <w:lang w:eastAsia="tr-TR"/>
+        </w:rPr>
+        <w:t>&gt;&lt;</w:t>
+      </w:r>
+      <w:r>
+        <w:rPr>
+          <w:rFonts w:eastAsia="Times New Roman" w:cstheme="minorHAnsi"/>
+          <w:color w:val="0033B3"/>
+          <w:sz w:val="20"/>
+          <w:szCs w:val="20"/>
+          <w:lang w:eastAsia="tr-TR"/>
+        </w:rPr>
+        <w:t>Navi</w:t>
+      </w:r>
+      <w:r>
+        <w:rPr>
+          <w:rFonts w:eastAsia="Times New Roman" w:cstheme="minorHAnsi"/>
+          <w:color w:val="080808"/>
+          <w:sz w:val="20"/>
+          <w:szCs w:val="20"/>
+          <w:lang w:eastAsia="tr-TR"/>
+        </w:rPr>
+        <w:t>/&gt;&lt;/</w:t>
+      </w:r>
+      <w:r>
+        <w:rPr>
+          <w:rFonts w:eastAsia="Times New Roman" w:cstheme="minorHAnsi"/>
+          <w:color w:val="0033B3"/>
+          <w:sz w:val="20"/>
+          <w:szCs w:val="20"/>
+          <w:lang w:eastAsia="tr-TR"/>
+        </w:rPr>
+        <w:t>Row</w:t>
+      </w:r>
+      <w:r>
+        <w:rPr>
+          <w:rFonts w:eastAsia="Times New Roman" w:cstheme="minorHAnsi"/>
+          <w:color w:val="080808"/>
+          <w:sz w:val="20"/>
+          <w:szCs w:val="20"/>
+          <w:lang w:eastAsia="tr-TR"/>
+        </w:rPr>
+        <w:t>&gt;</w:t>
+      </w:r>
+      <w:r>
+        <w:rPr>
+          <w:rFonts w:eastAsia="Times New Roman" w:cstheme="minorHAnsi"/>
+          <w:color w:val="080808"/>
+          <w:sz w:val="20"/>
+          <w:szCs w:val="20"/>
+          <w:lang w:eastAsia="tr-TR"/>
+        </w:rPr>
+        <w:br/>
+        <w:t xml:space="preserve">        &lt;</w:t>
+      </w:r>
+      <w:r>
+        <w:rPr>
+          <w:rFonts w:eastAsia="Times New Roman" w:cstheme="minorHAnsi"/>
+          <w:color w:val="0033B3"/>
+          <w:sz w:val="20"/>
+          <w:szCs w:val="20"/>
+          <w:lang w:eastAsia="tr-TR"/>
+        </w:rPr>
+        <w:t>Row</w:t>
+      </w:r>
+      <w:r>
+        <w:rPr>
+          <w:rFonts w:eastAsia="Times New Roman" w:cstheme="minorHAnsi"/>
+          <w:color w:val="080808"/>
+          <w:sz w:val="20"/>
+          <w:szCs w:val="20"/>
+          <w:lang w:eastAsia="tr-TR"/>
+        </w:rPr>
+        <w:t>&gt;</w:t>
+      </w:r>
+      <w:r>
+        <w:rPr>
+          <w:rFonts w:eastAsia="Times New Roman" w:cstheme="minorHAnsi"/>
+          <w:color w:val="080808"/>
+          <w:sz w:val="20"/>
+          <w:szCs w:val="20"/>
+          <w:lang w:eastAsia="tr-TR"/>
+        </w:rPr>
+        <w:br/>
+        <w:t xml:space="preserve">          &lt;</w:t>
+      </w:r>
+      <w:r>
+        <w:rPr>
+          <w:rFonts w:eastAsia="Times New Roman" w:cstheme="minorHAnsi"/>
+          <w:color w:val="0033B3"/>
+          <w:sz w:val="20"/>
+          <w:szCs w:val="20"/>
+          <w:lang w:eastAsia="tr-TR"/>
+        </w:rPr>
+        <w:t xml:space="preserve">Col </w:t>
+      </w:r>
+      <w:r>
+        <w:rPr>
+          <w:rFonts w:eastAsia="Times New Roman" w:cstheme="minorHAnsi"/>
+          <w:color w:val="174AD4"/>
+          <w:sz w:val="20"/>
+          <w:szCs w:val="20"/>
+          <w:lang w:eastAsia="tr-TR"/>
+        </w:rPr>
+        <w:t>xs</w:t>
+      </w:r>
+      <w:r>
+        <w:rPr>
+          <w:rFonts w:eastAsia="Times New Roman" w:cstheme="minorHAnsi"/>
+          <w:color w:val="067D17"/>
+          <w:sz w:val="20"/>
+          <w:szCs w:val="20"/>
+          <w:lang w:eastAsia="tr-TR"/>
+        </w:rPr>
+        <w:t>=</w:t>
+      </w:r>
+      <w:r>
+        <w:rPr>
+          <w:rFonts w:eastAsia="Times New Roman" w:cstheme="minorHAnsi"/>
+          <w:color w:val="080808"/>
+          <w:sz w:val="20"/>
+          <w:szCs w:val="20"/>
+          <w:lang w:eastAsia="tr-TR"/>
+        </w:rPr>
+        <w:t>{</w:t>
+      </w:r>
+      <w:r>
+        <w:rPr>
+          <w:rFonts w:eastAsia="Times New Roman" w:cstheme="minorHAnsi"/>
+          <w:color w:val="1750EB"/>
+          <w:sz w:val="20"/>
+          <w:szCs w:val="20"/>
+          <w:lang w:eastAsia="tr-TR"/>
+        </w:rPr>
+        <w:t>3</w:t>
+      </w:r>
+      <w:r>
+        <w:rPr>
+          <w:rFonts w:eastAsia="Times New Roman" w:cstheme="minorHAnsi"/>
+          <w:color w:val="080808"/>
+          <w:sz w:val="20"/>
+          <w:szCs w:val="20"/>
+          <w:lang w:eastAsia="tr-TR"/>
+        </w:rPr>
+        <w:t>}&gt;&lt;</w:t>
+      </w:r>
+      <w:r>
+        <w:rPr>
+          <w:rFonts w:eastAsia="Times New Roman" w:cstheme="minorHAnsi"/>
+          <w:color w:val="0033B3"/>
+          <w:sz w:val="20"/>
+          <w:szCs w:val="20"/>
+          <w:lang w:eastAsia="tr-TR"/>
+        </w:rPr>
+        <w:t>CategoryList</w:t>
+      </w:r>
+      <w:r>
+        <w:rPr>
+          <w:rFonts w:eastAsia="Times New Roman" w:cstheme="minorHAnsi"/>
+          <w:color w:val="080808"/>
+          <w:sz w:val="20"/>
+          <w:szCs w:val="20"/>
+          <w:lang w:eastAsia="tr-TR"/>
+        </w:rPr>
+        <w:t>/&gt;&lt;/</w:t>
+      </w:r>
+      <w:r>
+        <w:rPr>
+          <w:rFonts w:eastAsia="Times New Roman" w:cstheme="minorHAnsi"/>
+          <w:color w:val="0033B3"/>
+          <w:sz w:val="20"/>
+          <w:szCs w:val="20"/>
+          <w:lang w:eastAsia="tr-TR"/>
+        </w:rPr>
+        <w:t>Col</w:t>
+      </w:r>
+      <w:r>
+        <w:rPr>
+          <w:rFonts w:eastAsia="Times New Roman" w:cstheme="minorHAnsi"/>
+          <w:color w:val="080808"/>
+          <w:sz w:val="20"/>
+          <w:szCs w:val="20"/>
+          <w:lang w:eastAsia="tr-TR"/>
+        </w:rPr>
+        <w:t>&gt;</w:t>
+      </w:r>
+      <w:r>
+        <w:rPr>
+          <w:rFonts w:eastAsia="Times New Roman" w:cstheme="minorHAnsi"/>
+          <w:color w:val="080808"/>
+          <w:sz w:val="20"/>
+          <w:szCs w:val="20"/>
+          <w:lang w:eastAsia="tr-TR"/>
+        </w:rPr>
+        <w:br/>
+        <w:t xml:space="preserve">          &lt;</w:t>
+      </w:r>
+      <w:r>
+        <w:rPr>
+          <w:rFonts w:eastAsia="Times New Roman" w:cstheme="minorHAnsi"/>
+          <w:color w:val="0033B3"/>
+          <w:sz w:val="20"/>
+          <w:szCs w:val="20"/>
+          <w:lang w:eastAsia="tr-TR"/>
+        </w:rPr>
+        <w:t xml:space="preserve">Col </w:t>
+      </w:r>
+      <w:r>
+        <w:rPr>
+          <w:rFonts w:eastAsia="Times New Roman" w:cstheme="minorHAnsi"/>
+          <w:color w:val="174AD4"/>
+          <w:sz w:val="20"/>
+          <w:szCs w:val="20"/>
+          <w:lang w:eastAsia="tr-TR"/>
+        </w:rPr>
+        <w:t>xs</w:t>
+      </w:r>
+      <w:r>
+        <w:rPr>
+          <w:rFonts w:eastAsia="Times New Roman" w:cstheme="minorHAnsi"/>
+          <w:color w:val="067D17"/>
+          <w:sz w:val="20"/>
+          <w:szCs w:val="20"/>
+          <w:lang w:eastAsia="tr-TR"/>
+        </w:rPr>
+        <w:t>=</w:t>
+      </w:r>
+      <w:r>
+        <w:rPr>
+          <w:rFonts w:eastAsia="Times New Roman" w:cstheme="minorHAnsi"/>
+          <w:color w:val="080808"/>
+          <w:sz w:val="20"/>
+          <w:szCs w:val="20"/>
+          <w:lang w:eastAsia="tr-TR"/>
+        </w:rPr>
+        <w:t>{</w:t>
+      </w:r>
+      <w:r>
+        <w:rPr>
+          <w:rFonts w:eastAsia="Times New Roman" w:cstheme="minorHAnsi"/>
+          <w:color w:val="1750EB"/>
+          <w:sz w:val="20"/>
+          <w:szCs w:val="20"/>
+          <w:lang w:eastAsia="tr-TR"/>
+        </w:rPr>
+        <w:t>9</w:t>
+      </w:r>
+      <w:r>
+        <w:rPr>
+          <w:rFonts w:eastAsia="Times New Roman" w:cstheme="minorHAnsi"/>
+          <w:color w:val="080808"/>
+          <w:sz w:val="20"/>
+          <w:szCs w:val="20"/>
+          <w:lang w:eastAsia="tr-TR"/>
+        </w:rPr>
+        <w:t>}&gt;&lt;</w:t>
+      </w:r>
+      <w:r>
+        <w:rPr>
+          <w:rFonts w:eastAsia="Times New Roman" w:cstheme="minorHAnsi"/>
+          <w:color w:val="0033B3"/>
+          <w:sz w:val="20"/>
+          <w:szCs w:val="20"/>
+          <w:lang w:eastAsia="tr-TR"/>
+        </w:rPr>
+        <w:t>ProductList</w:t>
+      </w:r>
+      <w:r>
+        <w:rPr>
+          <w:rFonts w:eastAsia="Times New Roman" w:cstheme="minorHAnsi"/>
+          <w:color w:val="080808"/>
+          <w:sz w:val="20"/>
+          <w:szCs w:val="20"/>
+          <w:lang w:eastAsia="tr-TR"/>
+        </w:rPr>
+        <w:t>/&gt;&lt;/</w:t>
+      </w:r>
+      <w:r>
+        <w:rPr>
+          <w:rFonts w:eastAsia="Times New Roman" w:cstheme="minorHAnsi"/>
+          <w:color w:val="0033B3"/>
+          <w:sz w:val="20"/>
+          <w:szCs w:val="20"/>
+          <w:lang w:eastAsia="tr-TR"/>
+        </w:rPr>
+        <w:t>Col</w:t>
+      </w:r>
+      <w:r>
+        <w:rPr>
+          <w:rFonts w:eastAsia="Times New Roman" w:cstheme="minorHAnsi"/>
+          <w:color w:val="080808"/>
+          <w:sz w:val="20"/>
+          <w:szCs w:val="20"/>
+          <w:lang w:eastAsia="tr-TR"/>
+        </w:rPr>
+        <w:t>&gt;</w:t>
+      </w:r>
+      <w:r>
+        <w:rPr>
+          <w:rFonts w:eastAsia="Times New Roman" w:cstheme="minorHAnsi"/>
+          <w:color w:val="080808"/>
+          <w:sz w:val="20"/>
+          <w:szCs w:val="20"/>
+          <w:lang w:eastAsia="tr-TR"/>
+        </w:rPr>
+        <w:br/>
+        <w:t xml:space="preserve">        &lt;/</w:t>
+      </w:r>
+      <w:r>
+        <w:rPr>
+          <w:rFonts w:eastAsia="Times New Roman" w:cstheme="minorHAnsi"/>
+          <w:color w:val="0033B3"/>
+          <w:sz w:val="20"/>
+          <w:szCs w:val="20"/>
+          <w:lang w:eastAsia="tr-TR"/>
+        </w:rPr>
+        <w:t>Row</w:t>
+      </w:r>
+      <w:r>
+        <w:rPr>
+          <w:rFonts w:eastAsia="Times New Roman" w:cstheme="minorHAnsi"/>
+          <w:color w:val="080808"/>
+          <w:sz w:val="20"/>
+          <w:szCs w:val="20"/>
+          <w:lang w:eastAsia="tr-TR"/>
+        </w:rPr>
+        <w:t>&gt;</w:t>
+      </w:r>
+      <w:r>
+        <w:rPr>
+          <w:rFonts w:eastAsia="Times New Roman" w:cstheme="minorHAnsi"/>
+          <w:color w:val="080808"/>
+          <w:sz w:val="20"/>
+          <w:szCs w:val="20"/>
+          <w:lang w:eastAsia="tr-TR"/>
+        </w:rPr>
+        <w:br/>
+        <w:t xml:space="preserve">      &lt;/</w:t>
+      </w:r>
+      <w:r>
+        <w:rPr>
+          <w:rFonts w:eastAsia="Times New Roman" w:cstheme="minorHAnsi"/>
+          <w:color w:val="0033B3"/>
+          <w:sz w:val="20"/>
+          <w:szCs w:val="20"/>
+          <w:lang w:eastAsia="tr-TR"/>
+        </w:rPr>
+        <w:t>Container</w:t>
+      </w:r>
+      <w:r>
+        <w:rPr>
+          <w:rFonts w:eastAsia="Times New Roman" w:cstheme="minorHAnsi"/>
+          <w:color w:val="080808"/>
+          <w:sz w:val="20"/>
+          <w:szCs w:val="20"/>
+          <w:lang w:eastAsia="tr-TR"/>
+        </w:rPr>
+        <w:t>&gt;</w:t>
+      </w:r>
+      <w:r>
+        <w:rPr>
+          <w:rFonts w:eastAsia="Times New Roman" w:cstheme="minorHAnsi"/>
+          <w:color w:val="080808"/>
+          <w:sz w:val="20"/>
+          <w:szCs w:val="20"/>
+          <w:lang w:eastAsia="tr-TR"/>
+        </w:rPr>
+        <w:br/>
+        <w:t xml:space="preserve">    &lt;/</w:t>
+      </w:r>
+      <w:r>
+        <w:rPr>
+          <w:rFonts w:eastAsia="Times New Roman" w:cstheme="minorHAnsi"/>
+          <w:color w:val="0033B3"/>
+          <w:sz w:val="20"/>
+          <w:szCs w:val="20"/>
+          <w:lang w:eastAsia="tr-TR"/>
+        </w:rPr>
+        <w:t>div</w:t>
+      </w:r>
+      <w:r>
+        <w:rPr>
+          <w:rFonts w:eastAsia="Times New Roman" w:cstheme="minorHAnsi"/>
+          <w:color w:val="080808"/>
+          <w:sz w:val="20"/>
+          <w:szCs w:val="20"/>
+          <w:lang w:eastAsia="tr-TR"/>
+        </w:rPr>
+        <w:t>&gt;</w:t>
+      </w:r>
+      <w:r>
+        <w:rPr>
+          <w:rFonts w:eastAsia="Times New Roman" w:cstheme="minorHAnsi"/>
+          <w:color w:val="080808"/>
+          <w:sz w:val="20"/>
+          <w:szCs w:val="20"/>
+          <w:lang w:eastAsia="tr-TR"/>
+        </w:rPr>
+        <w:br/>
+        <w:t xml:space="preserve">  );</w:t>
+      </w:r>
+      <w:r>
+        <w:rPr>
+          <w:rFonts w:eastAsia="Times New Roman" w:cstheme="minorHAnsi"/>
+          <w:color w:val="080808"/>
+          <w:sz w:val="20"/>
+          <w:szCs w:val="20"/>
+          <w:lang w:eastAsia="tr-TR"/>
+        </w:rPr>
+        <w:br/>
+        <w:t>}</w:t>
+      </w:r>
+      <w:r>
+        <w:rPr>
+          <w:rFonts w:eastAsia="Times New Roman" w:cstheme="minorHAnsi"/>
+          <w:color w:val="080808"/>
+          <w:sz w:val="20"/>
+          <w:szCs w:val="20"/>
+          <w:lang w:eastAsia="tr-TR"/>
+        </w:rPr>
+        <w:br/>
+      </w:r>
+      <w:r>
+        <w:rPr>
+          <w:rFonts w:eastAsia="Times New Roman" w:cstheme="minorHAnsi"/>
+          <w:color w:val="080808"/>
+          <w:sz w:val="20"/>
+          <w:szCs w:val="20"/>
+          <w:lang w:eastAsia="tr-TR"/>
+        </w:rPr>
+        <w:br/>
+      </w:r>
+      <w:r>
+        <w:rPr>
+          <w:rFonts w:eastAsia="Times New Roman" w:cstheme="minorHAnsi"/>
+          <w:color w:val="0033B3"/>
+          <w:sz w:val="20"/>
+          <w:szCs w:val="20"/>
+          <w:lang w:eastAsia="tr-TR"/>
+        </w:rPr>
+        <w:t xml:space="preserve">export default </w:t>
+      </w:r>
+      <w:r>
+        <w:rPr>
+          <w:rFonts w:eastAsia="Times New Roman" w:cstheme="minorHAnsi"/>
           <w:i/>
           <w:iCs/>
-          <w:color w:val="8C8C8C"/>
-        </w:rPr>
-        <w:t>/*Navi componentini direk burada kullanmis olduk*/</w:t>
-      </w:r>
-      <w:r>
-        <w:rPr>
-          <w:rFonts w:asciiTheme="minorHAnsi" w:hAnsiTheme="minorHAnsi" w:cstheme="minorHAnsi"/>
-          <w:i/>
-          <w:iCs/>
-          <w:color w:val="8C8C8C"/>
-        </w:rPr>
-        <w:br/>
-        <w:t xml:space="preserve">        </w:t>
-      </w:r>
-      <w:r>
-        <w:rPr>
-          <w:rFonts w:asciiTheme="minorHAnsi" w:hAnsiTheme="minorHAnsi" w:cstheme="minorHAnsi"/>
-          <w:color w:val="080808"/>
-        </w:rPr>
-        <w:t>&lt;</w:t>
-      </w:r>
-      <w:r>
-        <w:rPr>
-          <w:rFonts w:asciiTheme="minorHAnsi" w:hAnsiTheme="minorHAnsi" w:cstheme="minorHAnsi"/>
-          <w:color w:val="0033B3"/>
-        </w:rPr>
-        <w:t>div</w:t>
-      </w:r>
-      <w:r>
-        <w:rPr>
-          <w:rFonts w:asciiTheme="minorHAnsi" w:hAnsiTheme="minorHAnsi" w:cstheme="minorHAnsi"/>
-          <w:color w:val="080808"/>
-        </w:rPr>
-        <w:t>&gt;</w:t>
-      </w:r>
-      <w:r>
-        <w:rPr>
-          <w:rFonts w:asciiTheme="minorHAnsi" w:hAnsiTheme="minorHAnsi" w:cstheme="minorHAnsi"/>
-          <w:color w:val="080808"/>
-        </w:rPr>
-        <w:br/>
-        <w:t xml:space="preserve">            &lt;</w:t>
-      </w:r>
-      <w:r>
-        <w:rPr>
-          <w:rFonts w:asciiTheme="minorHAnsi" w:hAnsiTheme="minorHAnsi" w:cstheme="minorHAnsi"/>
-          <w:color w:val="0033B3"/>
-        </w:rPr>
-        <w:t>Navi</w:t>
-      </w:r>
-      <w:r>
-        <w:rPr>
-          <w:rFonts w:asciiTheme="minorHAnsi" w:hAnsiTheme="minorHAnsi" w:cstheme="minorHAnsi"/>
-          <w:color w:val="080808"/>
-        </w:rPr>
-        <w:t>/&gt;</w:t>
-      </w:r>
-      <w:r>
-        <w:rPr>
-          <w:rFonts w:asciiTheme="minorHAnsi" w:hAnsiTheme="minorHAnsi" w:cstheme="minorHAnsi"/>
-          <w:color w:val="080808"/>
-        </w:rPr>
-        <w:br/>
-        <w:t xml:space="preserve">            &lt;</w:t>
-      </w:r>
-      <w:r>
-        <w:rPr>
-          <w:rFonts w:asciiTheme="minorHAnsi" w:hAnsiTheme="minorHAnsi" w:cstheme="minorHAnsi"/>
-          <w:color w:val="0033B3"/>
-        </w:rPr>
-        <w:t>CategoryList</w:t>
-      </w:r>
-      <w:r>
-        <w:rPr>
-          <w:rFonts w:asciiTheme="minorHAnsi" w:hAnsiTheme="minorHAnsi" w:cstheme="minorHAnsi"/>
-          <w:color w:val="080808"/>
-        </w:rPr>
-        <w:t>/&gt;</w:t>
-      </w:r>
-      <w:r>
-        <w:rPr>
-          <w:rFonts w:asciiTheme="minorHAnsi" w:hAnsiTheme="minorHAnsi" w:cstheme="minorHAnsi"/>
-          <w:color w:val="080808"/>
-        </w:rPr>
-        <w:br/>
-        <w:t xml:space="preserve">            &lt;</w:t>
-      </w:r>
-      <w:r>
-        <w:rPr>
-          <w:rFonts w:asciiTheme="minorHAnsi" w:hAnsiTheme="minorHAnsi" w:cstheme="minorHAnsi"/>
-          <w:color w:val="0033B3"/>
-        </w:rPr>
-        <w:t>ProductList</w:t>
-      </w:r>
-      <w:r>
-        <w:rPr>
-          <w:rFonts w:asciiTheme="minorHAnsi" w:hAnsiTheme="minorHAnsi" w:cstheme="minorHAnsi"/>
-          <w:color w:val="080808"/>
-        </w:rPr>
-        <w:t>/&gt;</w:t>
-      </w:r>
-      <w:r>
-        <w:rPr>
-          <w:rFonts w:asciiTheme="minorHAnsi" w:hAnsiTheme="minorHAnsi" w:cstheme="minorHAnsi"/>
-          <w:color w:val="080808"/>
-        </w:rPr>
-        <w:br/>
-        <w:t xml:space="preserve">        &lt;/</w:t>
-      </w:r>
-      <w:r>
-        <w:rPr>
-          <w:rFonts w:asciiTheme="minorHAnsi" w:hAnsiTheme="minorHAnsi" w:cstheme="minorHAnsi"/>
-          <w:color w:val="0033B3"/>
-        </w:rPr>
-        <w:t>div</w:t>
-      </w:r>
-      <w:r>
-        <w:rPr>
-          <w:rFonts w:asciiTheme="minorHAnsi" w:hAnsiTheme="minorHAnsi" w:cstheme="minorHAnsi"/>
-          <w:color w:val="080808"/>
-        </w:rPr>
-        <w:t>&gt;</w:t>
-      </w:r>
-      <w:r>
-        <w:rPr>
-          <w:rFonts w:asciiTheme="minorHAnsi" w:hAnsiTheme="minorHAnsi" w:cstheme="minorHAnsi"/>
-          <w:color w:val="080808"/>
-        </w:rPr>
-        <w:br/>
-        <w:t xml:space="preserve">    );</w:t>
-      </w:r>
-      <w:r>
-        <w:rPr>
-          <w:rFonts w:asciiTheme="minorHAnsi" w:hAnsiTheme="minorHAnsi" w:cstheme="minorHAnsi"/>
-          <w:color w:val="080808"/>
-        </w:rPr>
-        <w:br/>
-        <w:t>}</w:t>
-      </w:r>
-      <w:r>
-        <w:rPr>
-          <w:rFonts w:asciiTheme="minorHAnsi" w:hAnsiTheme="minorHAnsi" w:cstheme="minorHAnsi"/>
-          <w:color w:val="080808"/>
-        </w:rPr>
-        <w:br/>
-      </w:r>
-      <w:r>
-        <w:rPr>
-          <w:rFonts w:asciiTheme="minorHAnsi" w:hAnsiTheme="minorHAnsi" w:cstheme="minorHAnsi"/>
-          <w:color w:val="0033B3"/>
-        </w:rPr>
-        <w:t xml:space="preserve">export default </w:t>
-      </w:r>
-      <w:r>
-        <w:rPr>
-          <w:rFonts w:asciiTheme="minorHAnsi" w:hAnsiTheme="minorHAnsi" w:cstheme="minorHAnsi"/>
-          <w:i/>
-          <w:iCs/>
-          <w:color w:val="080808"/>
+          <w:color w:val="080808"/>
+          <w:sz w:val="20"/>
+          <w:szCs w:val="20"/>
+          <w:lang w:eastAsia="tr-TR"/>
         </w:rPr>
         <w:t>App</w:t>
       </w:r>
       <w:r>
         <w:rPr>
-          <w:rFonts w:asciiTheme="minorHAnsi" w:hAnsiTheme="minorHAnsi" w:cstheme="minorHAnsi"/>
-          <w:color w:val="080808"/>
+          <w:rFonts w:eastAsia="Times New Roman" w:cstheme="minorHAnsi"/>
+          <w:color w:val="080808"/>
+          <w:sz w:val="20"/>
+          <w:szCs w:val="20"/>
+          <w:lang w:eastAsia="tr-TR"/>
         </w:rPr>
         <w:t>;</w:t>
       </w:r>
+    </w:p>
+    <w:p>
+      <w:pPr>
+        <w:jc w:val="both"/>
+        <w:rPr>
+          <w:rFonts w:cstheme="minorHAnsi"/>
+          <w:sz w:val="20"/>
+          <w:szCs w:val="20"/>
+        </w:rPr>
+      </w:pPr>
     </w:p>
     <w:p>
       <w:pPr>
@@ -2166,6 +2856,13 @@
           <w:color w:val="E8BF6A"/>
         </w:rPr>
         <w:br/>
+      </w:r>
+      <w:r>
+        <w:rPr>
+          <w:rFonts w:asciiTheme="minorHAnsi" w:hAnsiTheme="minorHAnsi" w:cstheme="minorHAnsi"/>
+          <w:color w:val="E8BF6A"/>
+        </w:rPr>
+        <w:lastRenderedPageBreak/>
         <w:t xml:space="preserve">        &lt;/div&gt;</w:t>
       </w:r>
       <w:r>
@@ -3400,6 +4097,13 @@
           <w:color w:val="080808"/>
         </w:rPr>
         <w:br/>
+      </w:r>
+      <w:r>
+        <w:rPr>
+          <w:rFonts w:asciiTheme="minorHAnsi" w:hAnsiTheme="minorHAnsi" w:cstheme="minorHAnsi"/>
+          <w:color w:val="080808"/>
+        </w:rPr>
+        <w:lastRenderedPageBreak/>
         <w:t xml:space="preserve">        &lt;</w:t>
       </w:r>
       <w:r>
@@ -5220,7 +5924,6 @@
           <w:sz w:val="20"/>
           <w:szCs w:val="20"/>
         </w:rPr>
-        <w:lastRenderedPageBreak/>
         <w:t>ChangeCurrentCategory adlı arrow function’ı ekliyorum. İçerisine parametre olarak cat yani category alıyor.setState ile’de currentCategory objesi gelen category ismi ile set ediliyor</w:t>
       </w:r>
     </w:p>
@@ -6811,7 +7514,20 @@
           <w:szCs w:val="20"/>
           <w:lang w:eastAsia="tr-TR"/>
         </w:rPr>
-        <w:t>/*Current category bilgisine ProductList componentininde ihtiyaci olacagi icin kolaylikla ona da gecebilirim*/</w:t>
+        <w:t xml:space="preserve">/*Current category bilgisine ProductList componentininde ihtiyaci olacagi icin kolaylikla ona da </w:t>
+      </w:r>
+      <w:r>
+        <w:rPr>
+          <w:rFonts w:eastAsia="Times New Roman" w:cstheme="minorHAnsi"/>
+          <w:i/>
+          <w:iCs/>
+          <w:color w:val="8C8C8C"/>
+          <w:sz w:val="20"/>
+          <w:szCs w:val="20"/>
+          <w:lang w:eastAsia="tr-TR"/>
+        </w:rPr>
+        <w:lastRenderedPageBreak/>
+        <w:t>gecebilirim*/</w:t>
       </w:r>
       <w:r>
         <w:rPr>
@@ -7289,7 +8005,6 @@
           <w:sz w:val="20"/>
           <w:szCs w:val="20"/>
         </w:rPr>
-        <w:lastRenderedPageBreak/>
         <w:t>Category componentide duzenlendi</w:t>
       </w:r>
     </w:p>
@@ -8786,6 +9501,7 @@
           <w:sz w:val="20"/>
           <w:szCs w:val="20"/>
         </w:rPr>
+        <w:lastRenderedPageBreak/>
         <w:t>Json Server’i install ettikten sonra datayı artık db.json dosyasından çekeceğimden dolayı CategoryList adlı componentime bir method yazmam gerekiyor;</w:t>
       </w:r>
     </w:p>
@@ -9045,7 +9761,6 @@
           <w:rFonts w:asciiTheme="minorHAnsi" w:hAnsiTheme="minorHAnsi" w:cstheme="minorHAnsi"/>
           <w:color w:val="000000"/>
         </w:rPr>
-        <w:lastRenderedPageBreak/>
         <w:t>bu methodu yerleştirdiğimde şöyle bir problem ile karşılaşıyorum. React’de ilk önce component’ler yüklenir ardından içlerinde ki render methodları çalıştırılırlar.Ben bu methodu başlangıçta çalıştırabilmem için componentDidMount adlı methodu yazmalıyım;</w:t>
       </w:r>
     </w:p>
@@ -10426,7 +11141,6 @@
           <w:rFonts w:asciiTheme="minorHAnsi" w:hAnsiTheme="minorHAnsi" w:cstheme="minorHAnsi"/>
           <w:color w:val="000000"/>
         </w:rPr>
-        <w:lastRenderedPageBreak/>
         <w:t>ProductList componentinde bir table</w:t>
       </w:r>
       <w:r>
@@ -11778,7 +12492,7 @@
   <w:abstractNum w:abstractNumId="0">
     <w:nsid w:val="12C71794"/>
     <w:multiLevelType w:val="hybridMultilevel"/>
-    <w:tmpl w:val="C734BF04"/>
+    <w:tmpl w:val="94D8BF98"/>
     <w:lvl w:ilvl="0" w:tplc="041F0001">
       <w:start w:val="1"/>
       <w:numFmt w:val="bullet"/>

</xml_diff>

<commit_message>
App.js icerisinde diger component'lerde kullanilmak uzere objeler tanimladim.Bu objelerin icerisinde sadece simdilik title degerleri mevcut. Bu objeyi CategoryList ve ProductList component'lerinde props'lar araciligi ile okuyabilecegim ornek kodlamayi yaptim
</commit_message>
<xml_diff>
--- a/React.docx
+++ b/React.docx
@@ -1183,8 +1183,6 @@
           <w:szCs w:val="20"/>
         </w:rPr>
       </w:pPr>
-      <w:bookmarkStart w:id="0" w:name="_GoBack"/>
-      <w:bookmarkEnd w:id="0"/>
       <w:r>
         <w:rPr>
           <w:rFonts w:cstheme="minorHAnsi"/>
@@ -2618,26 +2616,6 @@
     </w:p>
     <w:p>
       <w:pPr>
-        <w:jc w:val="both"/>
-        <w:rPr>
-          <w:rFonts w:cstheme="minorHAnsi"/>
-          <w:sz w:val="20"/>
-          <w:szCs w:val="20"/>
-        </w:rPr>
-      </w:pPr>
-    </w:p>
-    <w:p>
-      <w:pPr>
-        <w:pStyle w:val="HTMLncedenBiimlendirilmi"/>
-        <w:shd w:val="clear" w:color="auto" w:fill="FFFFFF"/>
-        <w:rPr>
-          <w:rFonts w:asciiTheme="minorHAnsi" w:hAnsiTheme="minorHAnsi" w:cstheme="minorHAnsi"/>
-          <w:color w:val="080808"/>
-        </w:rPr>
-      </w:pPr>
-    </w:p>
-    <w:p>
-      <w:pPr>
         <w:pStyle w:val="ListeParagraf"/>
         <w:numPr>
           <w:ilvl w:val="0"/>
@@ -2665,35 +2643,13 @@
         </w:rPr>
         <w:t xml:space="preserve"> ve React’a aittir</w:t>
       </w:r>
-    </w:p>
-    <w:p>
-      <w:pPr>
-        <w:pStyle w:val="ListeParagraf"/>
-        <w:numPr>
-          <w:ilvl w:val="0"/>
-          <w:numId w:val="2"/>
-        </w:numPr>
+      <w:r>
         <w:rPr>
           <w:rFonts w:cstheme="minorHAnsi"/>
           <w:sz w:val="20"/>
           <w:szCs w:val="20"/>
         </w:rPr>
-      </w:pPr>
-      <w:r>
-        <w:rPr>
-          <w:rFonts w:cstheme="minorHAnsi"/>
-          <w:sz w:val="20"/>
-          <w:szCs w:val="20"/>
-        </w:rPr>
-        <w:t>Projemizi şekillendirmek için reactstrap kullanacağız.</w:t>
-      </w:r>
-      <w:r>
-        <w:rPr>
-          <w:rFonts w:cstheme="minorHAnsi"/>
-          <w:sz w:val="20"/>
-          <w:szCs w:val="20"/>
-        </w:rPr>
-        <w:t xml:space="preserve"> Terminalde npm install reactstrap yazarak reactstrap i projemize dahil ediyorum. npm install komutu ilede package.json icerisinde ki tüm dependencyler update edilmiş olur.</w:t>
+        <w:t>.Col değerleri görüldüğü üzere xs3 ve xs9 olarak işaretlendi.Yani CategoryList componenti 3 genişliğinde, ProductList componentide 9 genişliğinde.</w:t>
       </w:r>
     </w:p>
     <w:p>
@@ -2856,13 +2812,6 @@
           <w:color w:val="E8BF6A"/>
         </w:rPr>
         <w:br/>
-      </w:r>
-      <w:r>
-        <w:rPr>
-          <w:rFonts w:asciiTheme="minorHAnsi" w:hAnsiTheme="minorHAnsi" w:cstheme="minorHAnsi"/>
-          <w:color w:val="E8BF6A"/>
-        </w:rPr>
-        <w:lastRenderedPageBreak/>
         <w:t xml:space="preserve">        &lt;/div&gt;</w:t>
       </w:r>
       <w:r>
@@ -2939,39 +2888,26 @@
     </w:p>
     <w:p>
       <w:pPr>
+        <w:jc w:val="center"/>
         <w:rPr>
           <w:rFonts w:cstheme="minorHAnsi"/>
-          <w:sz w:val="20"/>
-          <w:szCs w:val="20"/>
-        </w:rPr>
-      </w:pPr>
-    </w:p>
-    <w:p>
-      <w:pPr>
+          <w:b/>
+          <w:color w:val="0070C0"/>
+          <w:sz w:val="20"/>
+          <w:szCs w:val="20"/>
+        </w:rPr>
+      </w:pPr>
+      <w:r>
         <w:rPr>
           <w:rFonts w:cstheme="minorHAnsi"/>
-          <w:sz w:val="20"/>
-          <w:szCs w:val="20"/>
-        </w:rPr>
-      </w:pPr>
-    </w:p>
-    <w:p>
-      <w:pPr>
-        <w:rPr>
-          <w:rFonts w:cstheme="minorHAnsi"/>
-          <w:sz w:val="20"/>
-          <w:szCs w:val="20"/>
-        </w:rPr>
-      </w:pPr>
-    </w:p>
-    <w:p>
-      <w:pPr>
-        <w:rPr>
-          <w:rFonts w:cstheme="minorHAnsi"/>
-          <w:sz w:val="20"/>
-          <w:szCs w:val="20"/>
-        </w:rPr>
-      </w:pPr>
+          <w:b/>
+          <w:color w:val="0070C0"/>
+          <w:sz w:val="20"/>
+          <w:szCs w:val="20"/>
+        </w:rPr>
+        <w:lastRenderedPageBreak/>
+        <w:t>PROPS</w:t>
+      </w:r>
     </w:p>
     <w:p>
       <w:pPr>
@@ -2992,492 +2928,25 @@
           <w:sz w:val="20"/>
           <w:szCs w:val="20"/>
         </w:rPr>
-        <w:t>index.js içerisinde bazı düzenlemeler yaparak bootstrap’i kullanır hale geleceğiz.</w:t>
-      </w:r>
-    </w:p>
-    <w:p>
-      <w:pPr>
-        <w:pStyle w:val="HTMLncedenBiimlendirilmi"/>
-        <w:shd w:val="clear" w:color="auto" w:fill="FFFFFF"/>
-        <w:rPr>
-          <w:rFonts w:asciiTheme="minorHAnsi" w:hAnsiTheme="minorHAnsi" w:cstheme="minorHAnsi"/>
-          <w:color w:val="080808"/>
-        </w:rPr>
-      </w:pPr>
-      <w:r>
-        <w:rPr>
-          <w:rFonts w:asciiTheme="minorHAnsi" w:hAnsiTheme="minorHAnsi" w:cstheme="minorHAnsi"/>
-          <w:color w:val="0033B3"/>
-        </w:rPr>
-        <w:t xml:space="preserve">import </w:t>
-      </w:r>
-      <w:r>
-        <w:rPr>
-          <w:rFonts w:asciiTheme="minorHAnsi" w:hAnsiTheme="minorHAnsi" w:cstheme="minorHAnsi"/>
-          <w:color w:val="080808"/>
-        </w:rPr>
-        <w:t xml:space="preserve">React </w:t>
-      </w:r>
-      <w:r>
-        <w:rPr>
-          <w:rFonts w:asciiTheme="minorHAnsi" w:hAnsiTheme="minorHAnsi" w:cstheme="minorHAnsi"/>
-          <w:color w:val="0033B3"/>
-        </w:rPr>
-        <w:t xml:space="preserve">from </w:t>
-      </w:r>
-      <w:r>
-        <w:rPr>
-          <w:rFonts w:asciiTheme="minorHAnsi" w:hAnsiTheme="minorHAnsi" w:cstheme="minorHAnsi"/>
-          <w:color w:val="067D17"/>
-        </w:rPr>
-        <w:t>'react'</w:t>
-      </w:r>
-      <w:r>
-        <w:rPr>
-          <w:rFonts w:asciiTheme="minorHAnsi" w:hAnsiTheme="minorHAnsi" w:cstheme="minorHAnsi"/>
-          <w:color w:val="080808"/>
-        </w:rPr>
-        <w:t>;</w:t>
-      </w:r>
-      <w:r>
-        <w:rPr>
-          <w:rFonts w:asciiTheme="minorHAnsi" w:hAnsiTheme="minorHAnsi" w:cstheme="minorHAnsi"/>
-          <w:color w:val="080808"/>
-        </w:rPr>
-        <w:br/>
-      </w:r>
-      <w:r>
-        <w:rPr>
-          <w:rFonts w:asciiTheme="minorHAnsi" w:hAnsiTheme="minorHAnsi" w:cstheme="minorHAnsi"/>
-          <w:color w:val="0033B3"/>
-        </w:rPr>
-        <w:t xml:space="preserve">import </w:t>
-      </w:r>
-      <w:r>
-        <w:rPr>
-          <w:rFonts w:asciiTheme="minorHAnsi" w:hAnsiTheme="minorHAnsi" w:cstheme="minorHAnsi"/>
-          <w:color w:val="080808"/>
-        </w:rPr>
-        <w:t xml:space="preserve">ReactDOM </w:t>
-      </w:r>
-      <w:r>
-        <w:rPr>
-          <w:rFonts w:asciiTheme="minorHAnsi" w:hAnsiTheme="minorHAnsi" w:cstheme="minorHAnsi"/>
-          <w:color w:val="0033B3"/>
-        </w:rPr>
-        <w:t xml:space="preserve">from </w:t>
-      </w:r>
-      <w:r>
-        <w:rPr>
-          <w:rFonts w:asciiTheme="minorHAnsi" w:hAnsiTheme="minorHAnsi" w:cstheme="minorHAnsi"/>
-          <w:color w:val="067D17"/>
-        </w:rPr>
-        <w:t>'react-dom'</w:t>
-      </w:r>
-      <w:r>
-        <w:rPr>
-          <w:rFonts w:asciiTheme="minorHAnsi" w:hAnsiTheme="minorHAnsi" w:cstheme="minorHAnsi"/>
-          <w:color w:val="080808"/>
-        </w:rPr>
-        <w:t>;</w:t>
-      </w:r>
-      <w:r>
-        <w:rPr>
-          <w:rFonts w:asciiTheme="minorHAnsi" w:hAnsiTheme="minorHAnsi" w:cstheme="minorHAnsi"/>
-          <w:color w:val="080808"/>
-        </w:rPr>
-        <w:br/>
-      </w:r>
-      <w:r>
-        <w:rPr>
-          <w:rFonts w:asciiTheme="minorHAnsi" w:hAnsiTheme="minorHAnsi" w:cstheme="minorHAnsi"/>
-          <w:color w:val="0033B3"/>
-        </w:rPr>
-        <w:t xml:space="preserve">import </w:t>
-      </w:r>
-      <w:r>
-        <w:rPr>
-          <w:rFonts w:asciiTheme="minorHAnsi" w:hAnsiTheme="minorHAnsi" w:cstheme="minorHAnsi"/>
-          <w:i/>
-          <w:iCs/>
-          <w:color w:val="080808"/>
-        </w:rPr>
-        <w:t xml:space="preserve">App </w:t>
-      </w:r>
-      <w:r>
-        <w:rPr>
-          <w:rFonts w:asciiTheme="minorHAnsi" w:hAnsiTheme="minorHAnsi" w:cstheme="minorHAnsi"/>
-          <w:color w:val="0033B3"/>
-        </w:rPr>
-        <w:t xml:space="preserve">from </w:t>
-      </w:r>
-      <w:r>
-        <w:rPr>
-          <w:rFonts w:asciiTheme="minorHAnsi" w:hAnsiTheme="minorHAnsi" w:cstheme="minorHAnsi"/>
-          <w:color w:val="067D17"/>
-        </w:rPr>
-        <w:t>'./App'</w:t>
-      </w:r>
-      <w:r>
-        <w:rPr>
-          <w:rFonts w:asciiTheme="minorHAnsi" w:hAnsiTheme="minorHAnsi" w:cstheme="minorHAnsi"/>
-          <w:color w:val="080808"/>
-        </w:rPr>
-        <w:t>;</w:t>
-      </w:r>
-      <w:r>
-        <w:rPr>
-          <w:rFonts w:asciiTheme="minorHAnsi" w:hAnsiTheme="minorHAnsi" w:cstheme="minorHAnsi"/>
-          <w:color w:val="080808"/>
-        </w:rPr>
-        <w:br/>
-      </w:r>
-      <w:r>
-        <w:rPr>
-          <w:rFonts w:asciiTheme="minorHAnsi" w:hAnsiTheme="minorHAnsi" w:cstheme="minorHAnsi"/>
-          <w:color w:val="0033B3"/>
-        </w:rPr>
-        <w:t xml:space="preserve">import </w:t>
-      </w:r>
-      <w:r>
-        <w:rPr>
-          <w:rFonts w:asciiTheme="minorHAnsi" w:hAnsiTheme="minorHAnsi" w:cstheme="minorHAnsi"/>
-          <w:i/>
-          <w:iCs/>
-          <w:color w:val="080808"/>
-        </w:rPr>
-        <w:t xml:space="preserve">reportWebVitals </w:t>
-      </w:r>
-      <w:r>
-        <w:rPr>
-          <w:rFonts w:asciiTheme="minorHAnsi" w:hAnsiTheme="minorHAnsi" w:cstheme="minorHAnsi"/>
-          <w:color w:val="0033B3"/>
-        </w:rPr>
-        <w:t xml:space="preserve">from </w:t>
-      </w:r>
-      <w:r>
-        <w:rPr>
-          <w:rFonts w:asciiTheme="minorHAnsi" w:hAnsiTheme="minorHAnsi" w:cstheme="minorHAnsi"/>
-          <w:color w:val="067D17"/>
-        </w:rPr>
-        <w:t>'./reportWebVitals'</w:t>
-      </w:r>
-      <w:r>
-        <w:rPr>
-          <w:rFonts w:asciiTheme="minorHAnsi" w:hAnsiTheme="minorHAnsi" w:cstheme="minorHAnsi"/>
-          <w:color w:val="080808"/>
-        </w:rPr>
-        <w:t>;</w:t>
-      </w:r>
-      <w:r>
-        <w:rPr>
-          <w:rFonts w:asciiTheme="minorHAnsi" w:hAnsiTheme="minorHAnsi" w:cstheme="minorHAnsi"/>
-          <w:color w:val="080808"/>
-        </w:rPr>
-        <w:br/>
-      </w:r>
-      <w:r>
-        <w:rPr>
-          <w:rFonts w:asciiTheme="minorHAnsi" w:hAnsiTheme="minorHAnsi" w:cstheme="minorHAnsi"/>
-          <w:color w:val="0033B3"/>
-        </w:rPr>
-        <w:t xml:space="preserve">import </w:t>
-      </w:r>
-      <w:r>
-        <w:rPr>
-          <w:rFonts w:asciiTheme="minorHAnsi" w:hAnsiTheme="minorHAnsi" w:cstheme="minorHAnsi"/>
-          <w:color w:val="067D17"/>
-        </w:rPr>
-        <w:t xml:space="preserve">'bootstrap/dist/css/bootstrap.min.css' </w:t>
-      </w:r>
-      <w:r>
-        <w:rPr>
-          <w:rFonts w:asciiTheme="minorHAnsi" w:hAnsiTheme="minorHAnsi" w:cstheme="minorHAnsi"/>
-          <w:i/>
-          <w:iCs/>
-          <w:color w:val="8C8C8C"/>
-        </w:rPr>
-        <w:t>/*Bootstrap burada tanımlanıyor*/</w:t>
-      </w:r>
-      <w:r>
-        <w:rPr>
-          <w:rFonts w:asciiTheme="minorHAnsi" w:hAnsiTheme="minorHAnsi" w:cstheme="minorHAnsi"/>
-          <w:i/>
-          <w:iCs/>
-          <w:color w:val="8C8C8C"/>
-        </w:rPr>
-        <w:br/>
-      </w:r>
-      <w:r>
-        <w:rPr>
-          <w:rFonts w:asciiTheme="minorHAnsi" w:hAnsiTheme="minorHAnsi" w:cstheme="minorHAnsi"/>
-          <w:i/>
-          <w:iCs/>
-          <w:color w:val="8C8C8C"/>
-        </w:rPr>
-        <w:br/>
-        <w:t>/*İlk açılışta çalışacak olan component App.js componenti*/</w:t>
-      </w:r>
-      <w:r>
-        <w:rPr>
-          <w:rFonts w:asciiTheme="minorHAnsi" w:hAnsiTheme="minorHAnsi" w:cstheme="minorHAnsi"/>
-          <w:i/>
-          <w:iCs/>
-          <w:color w:val="8C8C8C"/>
-        </w:rPr>
-        <w:br/>
-      </w:r>
-      <w:r>
-        <w:rPr>
-          <w:rFonts w:asciiTheme="minorHAnsi" w:hAnsiTheme="minorHAnsi" w:cstheme="minorHAnsi"/>
-          <w:color w:val="080808"/>
-        </w:rPr>
-        <w:t>ReactDOM.</w:t>
-      </w:r>
-      <w:r>
-        <w:rPr>
-          <w:rFonts w:asciiTheme="minorHAnsi" w:hAnsiTheme="minorHAnsi" w:cstheme="minorHAnsi"/>
-          <w:color w:val="830091"/>
-        </w:rPr>
-        <w:t>render</w:t>
-      </w:r>
-      <w:r>
-        <w:rPr>
-          <w:rFonts w:asciiTheme="minorHAnsi" w:hAnsiTheme="minorHAnsi" w:cstheme="minorHAnsi"/>
-          <w:color w:val="080808"/>
-        </w:rPr>
-        <w:t>(</w:t>
-      </w:r>
-      <w:r>
-        <w:rPr>
-          <w:rFonts w:asciiTheme="minorHAnsi" w:hAnsiTheme="minorHAnsi" w:cstheme="minorHAnsi"/>
-          <w:color w:val="080808"/>
-        </w:rPr>
-        <w:br/>
-        <w:t xml:space="preserve">    &lt;</w:t>
-      </w:r>
-      <w:r>
-        <w:rPr>
-          <w:rFonts w:asciiTheme="minorHAnsi" w:hAnsiTheme="minorHAnsi" w:cstheme="minorHAnsi"/>
-          <w:color w:val="0033B3"/>
-        </w:rPr>
-        <w:t>React.StrictMode</w:t>
-      </w:r>
-      <w:r>
-        <w:rPr>
-          <w:rFonts w:asciiTheme="minorHAnsi" w:hAnsiTheme="minorHAnsi" w:cstheme="minorHAnsi"/>
-          <w:color w:val="080808"/>
-        </w:rPr>
-        <w:t>&gt;</w:t>
-      </w:r>
-      <w:r>
-        <w:rPr>
-          <w:rFonts w:asciiTheme="minorHAnsi" w:hAnsiTheme="minorHAnsi" w:cstheme="minorHAnsi"/>
-          <w:color w:val="080808"/>
-        </w:rPr>
-        <w:br/>
-        <w:t xml:space="preserve">        &lt;</w:t>
-      </w:r>
-      <w:r>
-        <w:rPr>
-          <w:rFonts w:asciiTheme="minorHAnsi" w:hAnsiTheme="minorHAnsi" w:cstheme="minorHAnsi"/>
-          <w:color w:val="0033B3"/>
-        </w:rPr>
-        <w:t>App</w:t>
-      </w:r>
-      <w:r>
-        <w:rPr>
-          <w:rFonts w:asciiTheme="minorHAnsi" w:hAnsiTheme="minorHAnsi" w:cstheme="minorHAnsi"/>
-          <w:color w:val="080808"/>
-        </w:rPr>
-        <w:t>/&gt;</w:t>
-      </w:r>
-      <w:r>
-        <w:rPr>
-          <w:rFonts w:asciiTheme="minorHAnsi" w:hAnsiTheme="minorHAnsi" w:cstheme="minorHAnsi"/>
-          <w:color w:val="080808"/>
-        </w:rPr>
-        <w:br/>
-        <w:t xml:space="preserve">    &lt;/</w:t>
-      </w:r>
-      <w:r>
-        <w:rPr>
-          <w:rFonts w:asciiTheme="minorHAnsi" w:hAnsiTheme="minorHAnsi" w:cstheme="minorHAnsi"/>
-          <w:color w:val="0033B3"/>
-        </w:rPr>
-        <w:t>React.StrictMode</w:t>
-      </w:r>
-      <w:r>
-        <w:rPr>
-          <w:rFonts w:asciiTheme="minorHAnsi" w:hAnsiTheme="minorHAnsi" w:cstheme="minorHAnsi"/>
-          <w:color w:val="080808"/>
-        </w:rPr>
-        <w:t>&gt;,</w:t>
-      </w:r>
-      <w:r>
-        <w:rPr>
-          <w:rFonts w:asciiTheme="minorHAnsi" w:hAnsiTheme="minorHAnsi" w:cstheme="minorHAnsi"/>
-          <w:color w:val="080808"/>
-        </w:rPr>
-        <w:br/>
-        <w:t xml:space="preserve">    </w:t>
-      </w:r>
-      <w:r>
-        <w:rPr>
-          <w:rFonts w:asciiTheme="minorHAnsi" w:hAnsiTheme="minorHAnsi" w:cstheme="minorHAnsi"/>
-          <w:i/>
-          <w:iCs/>
-          <w:color w:val="8C8C8C"/>
-        </w:rPr>
-        <w:t>/*public klasörü içerisinde ki index.html içindeki root id'li element çağırılıyor*/</w:t>
-      </w:r>
-      <w:r>
-        <w:rPr>
-          <w:rFonts w:asciiTheme="minorHAnsi" w:hAnsiTheme="minorHAnsi" w:cstheme="minorHAnsi"/>
-          <w:i/>
-          <w:iCs/>
-          <w:color w:val="8C8C8C"/>
-        </w:rPr>
-        <w:br/>
-        <w:t xml:space="preserve">    /*bu id SPA uygulamaları için tek sayfayı temsil ediyor*/</w:t>
-      </w:r>
-      <w:r>
-        <w:rPr>
-          <w:rFonts w:asciiTheme="minorHAnsi" w:hAnsiTheme="minorHAnsi" w:cstheme="minorHAnsi"/>
-          <w:i/>
-          <w:iCs/>
-          <w:color w:val="8C8C8C"/>
-        </w:rPr>
-        <w:br/>
-        <w:t xml:space="preserve">    </w:t>
-      </w:r>
-      <w:r>
-        <w:rPr>
-          <w:rFonts w:asciiTheme="minorHAnsi" w:hAnsiTheme="minorHAnsi" w:cstheme="minorHAnsi"/>
-          <w:color w:val="830091"/>
-        </w:rPr>
-        <w:t>document</w:t>
-      </w:r>
-      <w:r>
-        <w:rPr>
-          <w:rFonts w:asciiTheme="minorHAnsi" w:hAnsiTheme="minorHAnsi" w:cstheme="minorHAnsi"/>
-          <w:color w:val="080808"/>
-        </w:rPr>
-        <w:t>.</w:t>
-      </w:r>
-      <w:r>
-        <w:rPr>
-          <w:rFonts w:asciiTheme="minorHAnsi" w:hAnsiTheme="minorHAnsi" w:cstheme="minorHAnsi"/>
-          <w:color w:val="7A7A43"/>
-        </w:rPr>
-        <w:t>getElementById</w:t>
-      </w:r>
-      <w:r>
-        <w:rPr>
-          <w:rFonts w:asciiTheme="minorHAnsi" w:hAnsiTheme="minorHAnsi" w:cstheme="minorHAnsi"/>
-          <w:color w:val="080808"/>
-        </w:rPr>
-        <w:t>(</w:t>
-      </w:r>
-      <w:r>
-        <w:rPr>
-          <w:rFonts w:asciiTheme="minorHAnsi" w:hAnsiTheme="minorHAnsi" w:cstheme="minorHAnsi"/>
-          <w:color w:val="067D17"/>
-        </w:rPr>
-        <w:t>'root'</w:t>
-      </w:r>
-      <w:r>
-        <w:rPr>
-          <w:rFonts w:asciiTheme="minorHAnsi" w:hAnsiTheme="minorHAnsi" w:cstheme="minorHAnsi"/>
-          <w:color w:val="080808"/>
-        </w:rPr>
-        <w:t>)</w:t>
-      </w:r>
-      <w:r>
-        <w:rPr>
-          <w:rFonts w:asciiTheme="minorHAnsi" w:hAnsiTheme="minorHAnsi" w:cstheme="minorHAnsi"/>
-          <w:color w:val="080808"/>
-        </w:rPr>
-        <w:br/>
-        <w:t>);</w:t>
-      </w:r>
-      <w:r>
-        <w:rPr>
-          <w:rFonts w:asciiTheme="minorHAnsi" w:hAnsiTheme="minorHAnsi" w:cstheme="minorHAnsi"/>
-          <w:color w:val="080808"/>
-        </w:rPr>
-        <w:br/>
-      </w:r>
-      <w:r>
-        <w:rPr>
-          <w:rFonts w:asciiTheme="minorHAnsi" w:hAnsiTheme="minorHAnsi" w:cstheme="minorHAnsi"/>
-          <w:color w:val="080808"/>
-        </w:rPr>
-        <w:br/>
-      </w:r>
-      <w:r>
-        <w:rPr>
-          <w:rFonts w:asciiTheme="minorHAnsi" w:hAnsiTheme="minorHAnsi" w:cstheme="minorHAnsi"/>
-          <w:i/>
-          <w:iCs/>
-          <w:color w:val="8C8C8C"/>
-        </w:rPr>
-        <w:t>// If you want to start measuring performance in your app, pass a function</w:t>
-      </w:r>
-      <w:r>
-        <w:rPr>
-          <w:rFonts w:asciiTheme="minorHAnsi" w:hAnsiTheme="minorHAnsi" w:cstheme="minorHAnsi"/>
-          <w:i/>
-          <w:iCs/>
-          <w:color w:val="8C8C8C"/>
-        </w:rPr>
-        <w:br/>
-        <w:t>// to log results (for example: reportWebVitals(console.log))</w:t>
-      </w:r>
-      <w:r>
-        <w:rPr>
-          <w:rFonts w:asciiTheme="minorHAnsi" w:hAnsiTheme="minorHAnsi" w:cstheme="minorHAnsi"/>
-          <w:i/>
-          <w:iCs/>
-          <w:color w:val="8C8C8C"/>
-        </w:rPr>
-        <w:br/>
-        <w:t>// or send to an analytics endpoint. Learn more: https://bit.ly/CRA-vitals</w:t>
-      </w:r>
-      <w:r>
-        <w:rPr>
-          <w:rFonts w:asciiTheme="minorHAnsi" w:hAnsiTheme="minorHAnsi" w:cstheme="minorHAnsi"/>
-          <w:i/>
-          <w:iCs/>
-          <w:color w:val="8C8C8C"/>
-        </w:rPr>
-        <w:br/>
-      </w:r>
-      <w:r>
-        <w:rPr>
-          <w:rFonts w:asciiTheme="minorHAnsi" w:hAnsiTheme="minorHAnsi" w:cstheme="minorHAnsi"/>
-          <w:i/>
-          <w:iCs/>
-          <w:color w:val="080808"/>
-        </w:rPr>
-        <w:t>reportWebVitals</w:t>
-      </w:r>
-      <w:r>
-        <w:rPr>
-          <w:rFonts w:asciiTheme="minorHAnsi" w:hAnsiTheme="minorHAnsi" w:cstheme="minorHAnsi"/>
-          <w:color w:val="080808"/>
-        </w:rPr>
-        <w:t>();</w:t>
-      </w:r>
-    </w:p>
-    <w:p>
-      <w:pPr>
+        <w:t xml:space="preserve">Component’ler arası veri taşımak için </w:t>
+      </w:r>
+      <w:r>
         <w:rPr>
           <w:rFonts w:cstheme="minorHAnsi"/>
-          <w:sz w:val="20"/>
-          <w:szCs w:val="20"/>
-        </w:rPr>
-      </w:pPr>
+          <w:b/>
+          <w:sz w:val="20"/>
+          <w:szCs w:val="20"/>
+        </w:rPr>
+        <w:t>props’lar</w:t>
+      </w:r>
+      <w:r>
+        <w:rPr>
+          <w:rFonts w:cstheme="minorHAnsi"/>
+          <w:sz w:val="20"/>
+          <w:szCs w:val="20"/>
+        </w:rPr>
+        <w:t xml:space="preserve"> kullanılırlar</w:t>
+      </w:r>
     </w:p>
     <w:p>
       <w:pPr>
@@ -3498,380 +2967,24 @@
           <w:sz w:val="20"/>
           <w:szCs w:val="20"/>
         </w:rPr>
-        <w:t>App.js içerisinde bazı düzenlemeler yaparak Navi,ProductList ve CategoryList componentlerini belli bir düzende yerleştireceğiz. Bunun için container ve row özelliklerini kullanacağız</w:t>
-      </w:r>
-    </w:p>
-    <w:p>
-      <w:pPr>
-        <w:pStyle w:val="HTMLncedenBiimlendirilmi"/>
-        <w:shd w:val="clear" w:color="auto" w:fill="FFFFFF"/>
-        <w:rPr>
-          <w:rFonts w:asciiTheme="minorHAnsi" w:hAnsiTheme="minorHAnsi" w:cstheme="minorHAnsi"/>
-          <w:color w:val="080808"/>
-        </w:rPr>
-      </w:pPr>
-      <w:r>
-        <w:rPr>
-          <w:rFonts w:asciiTheme="minorHAnsi" w:hAnsiTheme="minorHAnsi" w:cstheme="minorHAnsi"/>
-          <w:color w:val="080808"/>
-        </w:rPr>
-        <w:t>&lt;</w:t>
-      </w:r>
-      <w:r>
-        <w:rPr>
-          <w:rFonts w:asciiTheme="minorHAnsi" w:hAnsiTheme="minorHAnsi" w:cstheme="minorHAnsi"/>
-          <w:color w:val="0033B3"/>
-        </w:rPr>
-        <w:t>div</w:t>
-      </w:r>
-      <w:r>
-        <w:rPr>
-          <w:rFonts w:asciiTheme="minorHAnsi" w:hAnsiTheme="minorHAnsi" w:cstheme="minorHAnsi"/>
-          <w:color w:val="080808"/>
-        </w:rPr>
-        <w:t>&gt;</w:t>
-      </w:r>
-      <w:r>
-        <w:rPr>
-          <w:rFonts w:asciiTheme="minorHAnsi" w:hAnsiTheme="minorHAnsi" w:cstheme="minorHAnsi"/>
-          <w:color w:val="080808"/>
-        </w:rPr>
-        <w:br/>
-        <w:t xml:space="preserve">    &lt;</w:t>
-      </w:r>
-      <w:r>
-        <w:rPr>
-          <w:rFonts w:asciiTheme="minorHAnsi" w:hAnsiTheme="minorHAnsi" w:cstheme="minorHAnsi"/>
-          <w:color w:val="0033B3"/>
-        </w:rPr>
-        <w:t>Container</w:t>
-      </w:r>
-      <w:r>
-        <w:rPr>
-          <w:rFonts w:asciiTheme="minorHAnsi" w:hAnsiTheme="minorHAnsi" w:cstheme="minorHAnsi"/>
-          <w:color w:val="080808"/>
-        </w:rPr>
-        <w:t>&gt;</w:t>
-      </w:r>
-      <w:r>
-        <w:rPr>
-          <w:rFonts w:asciiTheme="minorHAnsi" w:hAnsiTheme="minorHAnsi" w:cstheme="minorHAnsi"/>
-          <w:color w:val="080808"/>
-        </w:rPr>
-        <w:br/>
-        <w:t xml:space="preserve">        &lt;</w:t>
-      </w:r>
-      <w:r>
-        <w:rPr>
-          <w:rFonts w:asciiTheme="minorHAnsi" w:hAnsiTheme="minorHAnsi" w:cstheme="minorHAnsi"/>
-          <w:color w:val="0033B3"/>
-        </w:rPr>
-        <w:t>Row</w:t>
-      </w:r>
-      <w:r>
-        <w:rPr>
-          <w:rFonts w:asciiTheme="minorHAnsi" w:hAnsiTheme="minorHAnsi" w:cstheme="minorHAnsi"/>
-          <w:color w:val="080808"/>
-        </w:rPr>
-        <w:t>&gt;</w:t>
-      </w:r>
-      <w:r>
-        <w:rPr>
-          <w:rFonts w:asciiTheme="minorHAnsi" w:hAnsiTheme="minorHAnsi" w:cstheme="minorHAnsi"/>
-          <w:color w:val="080808"/>
-        </w:rPr>
-        <w:br/>
-        <w:t xml:space="preserve">            &lt;</w:t>
-      </w:r>
-      <w:r>
-        <w:rPr>
-          <w:rFonts w:asciiTheme="minorHAnsi" w:hAnsiTheme="minorHAnsi" w:cstheme="minorHAnsi"/>
-          <w:color w:val="0033B3"/>
-        </w:rPr>
-        <w:t>Navi</w:t>
-      </w:r>
-      <w:r>
-        <w:rPr>
-          <w:rFonts w:asciiTheme="minorHAnsi" w:hAnsiTheme="minorHAnsi" w:cstheme="minorHAnsi"/>
-          <w:color w:val="080808"/>
-        </w:rPr>
-        <w:t>/&gt;</w:t>
-      </w:r>
-      <w:r>
-        <w:rPr>
-          <w:rFonts w:asciiTheme="minorHAnsi" w:hAnsiTheme="minorHAnsi" w:cstheme="minorHAnsi"/>
-          <w:color w:val="080808"/>
-        </w:rPr>
-        <w:br/>
-        <w:t xml:space="preserve">        &lt;/</w:t>
-      </w:r>
-      <w:r>
-        <w:rPr>
-          <w:rFonts w:asciiTheme="minorHAnsi" w:hAnsiTheme="minorHAnsi" w:cstheme="minorHAnsi"/>
-          <w:color w:val="0033B3"/>
-        </w:rPr>
-        <w:t>Row</w:t>
-      </w:r>
-      <w:r>
-        <w:rPr>
-          <w:rFonts w:asciiTheme="minorHAnsi" w:hAnsiTheme="minorHAnsi" w:cstheme="minorHAnsi"/>
-          <w:color w:val="080808"/>
-        </w:rPr>
-        <w:t>&gt;</w:t>
-      </w:r>
-      <w:r>
-        <w:rPr>
-          <w:rFonts w:asciiTheme="minorHAnsi" w:hAnsiTheme="minorHAnsi" w:cstheme="minorHAnsi"/>
-          <w:color w:val="080808"/>
-        </w:rPr>
-        <w:br/>
-        <w:t xml:space="preserve">        &lt;</w:t>
-      </w:r>
-      <w:r>
-        <w:rPr>
-          <w:rFonts w:asciiTheme="minorHAnsi" w:hAnsiTheme="minorHAnsi" w:cstheme="minorHAnsi"/>
-          <w:color w:val="0033B3"/>
-        </w:rPr>
-        <w:t>Row</w:t>
-      </w:r>
-      <w:r>
-        <w:rPr>
-          <w:rFonts w:asciiTheme="minorHAnsi" w:hAnsiTheme="minorHAnsi" w:cstheme="minorHAnsi"/>
-          <w:color w:val="080808"/>
-        </w:rPr>
-        <w:t>&gt;</w:t>
-      </w:r>
-      <w:r>
-        <w:rPr>
-          <w:rFonts w:asciiTheme="minorHAnsi" w:hAnsiTheme="minorHAnsi" w:cstheme="minorHAnsi"/>
-          <w:color w:val="080808"/>
-        </w:rPr>
-        <w:br/>
-        <w:t xml:space="preserve">            &lt;</w:t>
-      </w:r>
-      <w:r>
-        <w:rPr>
-          <w:rFonts w:asciiTheme="minorHAnsi" w:hAnsiTheme="minorHAnsi" w:cstheme="minorHAnsi"/>
-          <w:color w:val="0033B3"/>
-        </w:rPr>
-        <w:t xml:space="preserve">Col </w:t>
-      </w:r>
-      <w:r>
-        <w:rPr>
-          <w:rFonts w:asciiTheme="minorHAnsi" w:hAnsiTheme="minorHAnsi" w:cstheme="minorHAnsi"/>
-          <w:color w:val="174AD4"/>
-        </w:rPr>
-        <w:t>xs</w:t>
-      </w:r>
-      <w:r>
-        <w:rPr>
-          <w:rFonts w:asciiTheme="minorHAnsi" w:hAnsiTheme="minorHAnsi" w:cstheme="minorHAnsi"/>
-          <w:color w:val="067D17"/>
-        </w:rPr>
-        <w:t>=</w:t>
-      </w:r>
-      <w:r>
-        <w:rPr>
-          <w:rFonts w:asciiTheme="minorHAnsi" w:hAnsiTheme="minorHAnsi" w:cstheme="minorHAnsi"/>
-          <w:color w:val="080808"/>
-        </w:rPr>
-        <w:t>{</w:t>
-      </w:r>
-      <w:r>
-        <w:rPr>
-          <w:rFonts w:asciiTheme="minorHAnsi" w:hAnsiTheme="minorHAnsi" w:cstheme="minorHAnsi"/>
-          <w:color w:val="1750EB"/>
-        </w:rPr>
-        <w:t>3</w:t>
-      </w:r>
-      <w:r>
-        <w:rPr>
-          <w:rFonts w:asciiTheme="minorHAnsi" w:hAnsiTheme="minorHAnsi" w:cstheme="minorHAnsi"/>
-          <w:color w:val="080808"/>
-        </w:rPr>
-        <w:t>}&gt;&lt;</w:t>
-      </w:r>
-      <w:r>
-        <w:rPr>
-          <w:rFonts w:asciiTheme="minorHAnsi" w:hAnsiTheme="minorHAnsi" w:cstheme="minorHAnsi"/>
-          <w:color w:val="0033B3"/>
-        </w:rPr>
-        <w:t>CategoryList</w:t>
-      </w:r>
-      <w:r>
-        <w:rPr>
-          <w:rFonts w:asciiTheme="minorHAnsi" w:hAnsiTheme="minorHAnsi" w:cstheme="minorHAnsi"/>
-          <w:color w:val="080808"/>
-        </w:rPr>
-        <w:t>/&gt;&lt;/</w:t>
-      </w:r>
-      <w:r>
-        <w:rPr>
-          <w:rFonts w:asciiTheme="minorHAnsi" w:hAnsiTheme="minorHAnsi" w:cstheme="minorHAnsi"/>
-          <w:color w:val="0033B3"/>
-        </w:rPr>
-        <w:t>Col</w:t>
-      </w:r>
-      <w:r>
-        <w:rPr>
-          <w:rFonts w:asciiTheme="minorHAnsi" w:hAnsiTheme="minorHAnsi" w:cstheme="minorHAnsi"/>
-          <w:color w:val="080808"/>
-        </w:rPr>
-        <w:t>&gt;</w:t>
-      </w:r>
-      <w:r>
-        <w:rPr>
-          <w:rFonts w:asciiTheme="minorHAnsi" w:hAnsiTheme="minorHAnsi" w:cstheme="minorHAnsi"/>
-          <w:color w:val="080808"/>
-        </w:rPr>
-        <w:br/>
-        <w:t xml:space="preserve">            &lt;</w:t>
-      </w:r>
-      <w:r>
-        <w:rPr>
-          <w:rFonts w:asciiTheme="minorHAnsi" w:hAnsiTheme="minorHAnsi" w:cstheme="minorHAnsi"/>
-          <w:color w:val="0033B3"/>
-        </w:rPr>
-        <w:t xml:space="preserve">Col </w:t>
-      </w:r>
-      <w:r>
-        <w:rPr>
-          <w:rFonts w:asciiTheme="minorHAnsi" w:hAnsiTheme="minorHAnsi" w:cstheme="minorHAnsi"/>
-          <w:color w:val="174AD4"/>
-        </w:rPr>
-        <w:t>xs</w:t>
-      </w:r>
-      <w:r>
-        <w:rPr>
-          <w:rFonts w:asciiTheme="minorHAnsi" w:hAnsiTheme="minorHAnsi" w:cstheme="minorHAnsi"/>
-          <w:color w:val="067D17"/>
-        </w:rPr>
-        <w:t>=</w:t>
-      </w:r>
-      <w:r>
-        <w:rPr>
-          <w:rFonts w:asciiTheme="minorHAnsi" w:hAnsiTheme="minorHAnsi" w:cstheme="minorHAnsi"/>
-          <w:color w:val="080808"/>
-        </w:rPr>
-        <w:t>{</w:t>
-      </w:r>
-      <w:r>
-        <w:rPr>
-          <w:rFonts w:asciiTheme="minorHAnsi" w:hAnsiTheme="minorHAnsi" w:cstheme="minorHAnsi"/>
-          <w:color w:val="1750EB"/>
-        </w:rPr>
-        <w:t>9</w:t>
-      </w:r>
-      <w:r>
-        <w:rPr>
-          <w:rFonts w:asciiTheme="minorHAnsi" w:hAnsiTheme="minorHAnsi" w:cstheme="minorHAnsi"/>
-          <w:color w:val="080808"/>
-        </w:rPr>
-        <w:t>}&gt;&lt;</w:t>
-      </w:r>
-      <w:r>
-        <w:rPr>
-          <w:rFonts w:asciiTheme="minorHAnsi" w:hAnsiTheme="minorHAnsi" w:cstheme="minorHAnsi"/>
-          <w:color w:val="0033B3"/>
-        </w:rPr>
-        <w:t>ProductList</w:t>
-      </w:r>
-      <w:r>
-        <w:rPr>
-          <w:rFonts w:asciiTheme="minorHAnsi" w:hAnsiTheme="minorHAnsi" w:cstheme="minorHAnsi"/>
-          <w:color w:val="080808"/>
-        </w:rPr>
-        <w:t>/&gt;&lt;/</w:t>
-      </w:r>
-      <w:r>
-        <w:rPr>
-          <w:rFonts w:asciiTheme="minorHAnsi" w:hAnsiTheme="minorHAnsi" w:cstheme="minorHAnsi"/>
-          <w:color w:val="0033B3"/>
-        </w:rPr>
-        <w:t>Col</w:t>
-      </w:r>
-      <w:r>
-        <w:rPr>
-          <w:rFonts w:asciiTheme="minorHAnsi" w:hAnsiTheme="minorHAnsi" w:cstheme="minorHAnsi"/>
-          <w:color w:val="080808"/>
-        </w:rPr>
-        <w:t>&gt;</w:t>
-      </w:r>
-      <w:r>
-        <w:rPr>
-          <w:rFonts w:asciiTheme="minorHAnsi" w:hAnsiTheme="minorHAnsi" w:cstheme="minorHAnsi"/>
-          <w:color w:val="080808"/>
-        </w:rPr>
-        <w:br/>
-        <w:t xml:space="preserve">        &lt;/</w:t>
-      </w:r>
-      <w:r>
-        <w:rPr>
-          <w:rFonts w:asciiTheme="minorHAnsi" w:hAnsiTheme="minorHAnsi" w:cstheme="minorHAnsi"/>
-          <w:color w:val="0033B3"/>
-        </w:rPr>
-        <w:t>Row</w:t>
-      </w:r>
-      <w:r>
-        <w:rPr>
-          <w:rFonts w:asciiTheme="minorHAnsi" w:hAnsiTheme="minorHAnsi" w:cstheme="minorHAnsi"/>
-          <w:color w:val="080808"/>
-        </w:rPr>
-        <w:t>&gt;</w:t>
-      </w:r>
-      <w:r>
-        <w:rPr>
-          <w:rFonts w:asciiTheme="minorHAnsi" w:hAnsiTheme="minorHAnsi" w:cstheme="minorHAnsi"/>
-          <w:color w:val="080808"/>
-        </w:rPr>
-        <w:br/>
-        <w:t xml:space="preserve">    &lt;/</w:t>
-      </w:r>
-      <w:r>
-        <w:rPr>
-          <w:rFonts w:asciiTheme="minorHAnsi" w:hAnsiTheme="minorHAnsi" w:cstheme="minorHAnsi"/>
-          <w:color w:val="0033B3"/>
-        </w:rPr>
-        <w:t>Container</w:t>
-      </w:r>
-      <w:r>
-        <w:rPr>
-          <w:rFonts w:asciiTheme="minorHAnsi" w:hAnsiTheme="minorHAnsi" w:cstheme="minorHAnsi"/>
-          <w:color w:val="080808"/>
-        </w:rPr>
-        <w:t>&gt;</w:t>
-      </w:r>
-      <w:r>
-        <w:rPr>
-          <w:rFonts w:asciiTheme="minorHAnsi" w:hAnsiTheme="minorHAnsi" w:cstheme="minorHAnsi"/>
-          <w:color w:val="080808"/>
-        </w:rPr>
-        <w:br/>
-        <w:t>&lt;/</w:t>
-      </w:r>
-      <w:r>
-        <w:rPr>
-          <w:rFonts w:asciiTheme="minorHAnsi" w:hAnsiTheme="minorHAnsi" w:cstheme="minorHAnsi"/>
-          <w:color w:val="0033B3"/>
-        </w:rPr>
-        <w:t>div</w:t>
-      </w:r>
-      <w:r>
-        <w:rPr>
-          <w:rFonts w:asciiTheme="minorHAnsi" w:hAnsiTheme="minorHAnsi" w:cstheme="minorHAnsi"/>
-          <w:color w:val="080808"/>
-        </w:rPr>
-        <w:t>&gt;</w:t>
-      </w:r>
-    </w:p>
-    <w:p>
-      <w:pPr>
+        <w:t xml:space="preserve">Örnek olarak ProductList ve CategoryList component’lerinde title’i ortak kullanmak istiyorum. Bunun içinde app.js içerisinden ProductList ve CategoryList component’lerine title’i </w:t>
+      </w:r>
+      <w:r>
         <w:rPr>
           <w:rFonts w:cstheme="minorHAnsi"/>
           <w:sz w:val="20"/>
           <w:szCs w:val="20"/>
         </w:rPr>
-      </w:pPr>
+        <w:t xml:space="preserve">props ile </w:t>
+      </w:r>
+      <w:r>
+        <w:rPr>
+          <w:rFonts w:cstheme="minorHAnsi"/>
+          <w:sz w:val="20"/>
+          <w:szCs w:val="20"/>
+        </w:rPr>
+        <w:t>göndermem gerekiyor</w:t>
+      </w:r>
     </w:p>
     <w:p>
       <w:pPr>
@@ -3892,870 +3005,1234 @@
           <w:sz w:val="20"/>
           <w:szCs w:val="20"/>
         </w:rPr>
-        <w:t>Örnek olarak CategoryList componentimize bir ListGroup ekleyelim</w:t>
+        <w:t>app.js içerisinde</w:t>
+      </w:r>
+      <w:r>
+        <w:rPr>
+          <w:rFonts w:cstheme="minorHAnsi"/>
+          <w:sz w:val="20"/>
+          <w:szCs w:val="20"/>
+        </w:rPr>
+        <w:t xml:space="preserve"> </w:t>
+      </w:r>
+      <w:r>
+        <w:rPr>
+          <w:rFonts w:cstheme="minorHAnsi"/>
+          <w:sz w:val="20"/>
+          <w:szCs w:val="20"/>
+        </w:rPr>
+        <w:t>değişkenler tanımlıyoruz</w:t>
       </w:r>
     </w:p>
     <w:p>
       <w:pPr>
-        <w:pStyle w:val="HTMLncedenBiimlendirilmi"/>
         <w:shd w:val="clear" w:color="auto" w:fill="FFFFFF"/>
-        <w:rPr>
-          <w:rFonts w:asciiTheme="minorHAnsi" w:hAnsiTheme="minorHAnsi" w:cstheme="minorHAnsi"/>
-          <w:color w:val="080808"/>
-        </w:rPr>
-      </w:pPr>
-      <w:r>
-        <w:rPr>
-          <w:rFonts w:asciiTheme="minorHAnsi" w:hAnsiTheme="minorHAnsi" w:cstheme="minorHAnsi"/>
-          <w:color w:val="080808"/>
-        </w:rPr>
-        <w:t>&lt;</w:t>
-      </w:r>
-      <w:r>
-        <w:rPr>
-          <w:rFonts w:asciiTheme="minorHAnsi" w:hAnsiTheme="minorHAnsi" w:cstheme="minorHAnsi"/>
-          <w:color w:val="0033B3"/>
+        <w:tabs>
+          <w:tab w:val="left" w:pos="916"/>
+          <w:tab w:val="left" w:pos="1832"/>
+          <w:tab w:val="left" w:pos="2748"/>
+          <w:tab w:val="left" w:pos="3664"/>
+          <w:tab w:val="left" w:pos="4580"/>
+          <w:tab w:val="left" w:pos="5496"/>
+          <w:tab w:val="left" w:pos="6412"/>
+          <w:tab w:val="left" w:pos="7328"/>
+          <w:tab w:val="left" w:pos="8244"/>
+          <w:tab w:val="left" w:pos="9160"/>
+          <w:tab w:val="left" w:pos="10076"/>
+          <w:tab w:val="left" w:pos="10992"/>
+          <w:tab w:val="left" w:pos="11908"/>
+          <w:tab w:val="left" w:pos="12824"/>
+          <w:tab w:val="left" w:pos="13740"/>
+          <w:tab w:val="left" w:pos="14656"/>
+        </w:tabs>
+        <w:spacing w:after="0" w:line="240" w:lineRule="auto"/>
+        <w:rPr>
+          <w:rFonts w:eastAsia="Times New Roman" w:cstheme="minorHAnsi"/>
+          <w:color w:val="080808"/>
+          <w:sz w:val="20"/>
+          <w:szCs w:val="20"/>
+          <w:lang w:eastAsia="tr-TR"/>
+        </w:rPr>
+      </w:pPr>
+      <w:r>
+        <w:rPr>
+          <w:rFonts w:eastAsia="Times New Roman" w:cstheme="minorHAnsi"/>
+          <w:color w:val="0033B3"/>
+          <w:sz w:val="20"/>
+          <w:szCs w:val="20"/>
+          <w:lang w:eastAsia="tr-TR"/>
+        </w:rPr>
+        <w:t xml:space="preserve">import </w:t>
+      </w:r>
+      <w:r>
+        <w:rPr>
+          <w:rFonts w:eastAsia="Times New Roman" w:cstheme="minorHAnsi"/>
+          <w:color w:val="080808"/>
+          <w:sz w:val="20"/>
+          <w:szCs w:val="20"/>
+          <w:lang w:eastAsia="tr-TR"/>
+        </w:rPr>
+        <w:t>{</w:t>
+      </w:r>
+      <w:r>
+        <w:rPr>
+          <w:rFonts w:eastAsia="Times New Roman" w:cstheme="minorHAnsi"/>
+          <w:color w:val="000000"/>
+          <w:sz w:val="20"/>
+          <w:szCs w:val="20"/>
+          <w:lang w:eastAsia="tr-TR"/>
+        </w:rPr>
+        <w:t>Col</w:t>
+      </w:r>
+      <w:r>
+        <w:rPr>
+          <w:rFonts w:eastAsia="Times New Roman" w:cstheme="minorHAnsi"/>
+          <w:color w:val="080808"/>
+          <w:sz w:val="20"/>
+          <w:szCs w:val="20"/>
+          <w:lang w:eastAsia="tr-TR"/>
+        </w:rPr>
+        <w:t xml:space="preserve">, </w:t>
+      </w:r>
+      <w:r>
+        <w:rPr>
+          <w:rFonts w:eastAsia="Times New Roman" w:cstheme="minorHAnsi"/>
+          <w:color w:val="000000"/>
+          <w:sz w:val="20"/>
+          <w:szCs w:val="20"/>
+          <w:lang w:eastAsia="tr-TR"/>
+        </w:rPr>
+        <w:t>Container</w:t>
+      </w:r>
+      <w:r>
+        <w:rPr>
+          <w:rFonts w:eastAsia="Times New Roman" w:cstheme="minorHAnsi"/>
+          <w:color w:val="080808"/>
+          <w:sz w:val="20"/>
+          <w:szCs w:val="20"/>
+          <w:lang w:eastAsia="tr-TR"/>
+        </w:rPr>
+        <w:t xml:space="preserve">, </w:t>
+      </w:r>
+      <w:r>
+        <w:rPr>
+          <w:rFonts w:eastAsia="Times New Roman" w:cstheme="minorHAnsi"/>
+          <w:color w:val="000000"/>
+          <w:sz w:val="20"/>
+          <w:szCs w:val="20"/>
+          <w:lang w:eastAsia="tr-TR"/>
+        </w:rPr>
+        <w:t>Row</w:t>
+      </w:r>
+      <w:r>
+        <w:rPr>
+          <w:rFonts w:eastAsia="Times New Roman" w:cstheme="minorHAnsi"/>
+          <w:color w:val="080808"/>
+          <w:sz w:val="20"/>
+          <w:szCs w:val="20"/>
+          <w:lang w:eastAsia="tr-TR"/>
+        </w:rPr>
+        <w:t xml:space="preserve">} </w:t>
+      </w:r>
+      <w:r>
+        <w:rPr>
+          <w:rFonts w:eastAsia="Times New Roman" w:cstheme="minorHAnsi"/>
+          <w:color w:val="0033B3"/>
+          <w:sz w:val="20"/>
+          <w:szCs w:val="20"/>
+          <w:lang w:eastAsia="tr-TR"/>
+        </w:rPr>
+        <w:t xml:space="preserve">from </w:t>
+      </w:r>
+      <w:r>
+        <w:rPr>
+          <w:rFonts w:eastAsia="Times New Roman" w:cstheme="minorHAnsi"/>
+          <w:color w:val="067D17"/>
+          <w:sz w:val="20"/>
+          <w:szCs w:val="20"/>
+          <w:lang w:eastAsia="tr-TR"/>
+        </w:rPr>
+        <w:t>"reactstrap"</w:t>
+      </w:r>
+      <w:r>
+        <w:rPr>
+          <w:rFonts w:eastAsia="Times New Roman" w:cstheme="minorHAnsi"/>
+          <w:color w:val="080808"/>
+          <w:sz w:val="20"/>
+          <w:szCs w:val="20"/>
+          <w:lang w:eastAsia="tr-TR"/>
+        </w:rPr>
+        <w:t>;</w:t>
+      </w:r>
+      <w:r>
+        <w:rPr>
+          <w:rFonts w:eastAsia="Times New Roman" w:cstheme="minorHAnsi"/>
+          <w:color w:val="080808"/>
+          <w:sz w:val="20"/>
+          <w:szCs w:val="20"/>
+          <w:lang w:eastAsia="tr-TR"/>
+        </w:rPr>
+        <w:br/>
+      </w:r>
+      <w:r>
+        <w:rPr>
+          <w:rFonts w:eastAsia="Times New Roman" w:cstheme="minorHAnsi"/>
+          <w:color w:val="0033B3"/>
+          <w:sz w:val="20"/>
+          <w:szCs w:val="20"/>
+          <w:lang w:eastAsia="tr-TR"/>
+        </w:rPr>
+        <w:t xml:space="preserve">import </w:t>
+      </w:r>
+      <w:r>
+        <w:rPr>
+          <w:rFonts w:eastAsia="Times New Roman" w:cstheme="minorHAnsi"/>
+          <w:color w:val="000000"/>
+          <w:sz w:val="20"/>
+          <w:szCs w:val="20"/>
+          <w:lang w:eastAsia="tr-TR"/>
+        </w:rPr>
+        <w:t xml:space="preserve">Navi </w:t>
+      </w:r>
+      <w:r>
+        <w:rPr>
+          <w:rFonts w:eastAsia="Times New Roman" w:cstheme="minorHAnsi"/>
+          <w:color w:val="0033B3"/>
+          <w:sz w:val="20"/>
+          <w:szCs w:val="20"/>
+          <w:lang w:eastAsia="tr-TR"/>
+        </w:rPr>
+        <w:t xml:space="preserve">from </w:t>
+      </w:r>
+      <w:r>
+        <w:rPr>
+          <w:rFonts w:eastAsia="Times New Roman" w:cstheme="minorHAnsi"/>
+          <w:color w:val="067D17"/>
+          <w:sz w:val="20"/>
+          <w:szCs w:val="20"/>
+          <w:lang w:eastAsia="tr-TR"/>
+        </w:rPr>
+        <w:t>'./Navi'</w:t>
+      </w:r>
+      <w:r>
+        <w:rPr>
+          <w:rFonts w:eastAsia="Times New Roman" w:cstheme="minorHAnsi"/>
+          <w:color w:val="067D17"/>
+          <w:sz w:val="20"/>
+          <w:szCs w:val="20"/>
+          <w:lang w:eastAsia="tr-TR"/>
+        </w:rPr>
+        <w:br/>
+      </w:r>
+      <w:r>
+        <w:rPr>
+          <w:rFonts w:eastAsia="Times New Roman" w:cstheme="minorHAnsi"/>
+          <w:color w:val="0033B3"/>
+          <w:sz w:val="20"/>
+          <w:szCs w:val="20"/>
+          <w:lang w:eastAsia="tr-TR"/>
+        </w:rPr>
+        <w:t xml:space="preserve">import </w:t>
+      </w:r>
+      <w:r>
+        <w:rPr>
+          <w:rFonts w:eastAsia="Times New Roman" w:cstheme="minorHAnsi"/>
+          <w:color w:val="000000"/>
+          <w:sz w:val="20"/>
+          <w:szCs w:val="20"/>
+          <w:lang w:eastAsia="tr-TR"/>
+        </w:rPr>
+        <w:t xml:space="preserve">CategoryList </w:t>
+      </w:r>
+      <w:r>
+        <w:rPr>
+          <w:rFonts w:eastAsia="Times New Roman" w:cstheme="minorHAnsi"/>
+          <w:color w:val="0033B3"/>
+          <w:sz w:val="20"/>
+          <w:szCs w:val="20"/>
+          <w:lang w:eastAsia="tr-TR"/>
+        </w:rPr>
+        <w:t xml:space="preserve">from </w:t>
+      </w:r>
+      <w:r>
+        <w:rPr>
+          <w:rFonts w:eastAsia="Times New Roman" w:cstheme="minorHAnsi"/>
+          <w:color w:val="067D17"/>
+          <w:sz w:val="20"/>
+          <w:szCs w:val="20"/>
+          <w:lang w:eastAsia="tr-TR"/>
+        </w:rPr>
+        <w:t>"./CategoryList"</w:t>
+      </w:r>
+      <w:r>
+        <w:rPr>
+          <w:rFonts w:eastAsia="Times New Roman" w:cstheme="minorHAnsi"/>
+          <w:color w:val="080808"/>
+          <w:sz w:val="20"/>
+          <w:szCs w:val="20"/>
+          <w:lang w:eastAsia="tr-TR"/>
+        </w:rPr>
+        <w:t>;</w:t>
+      </w:r>
+      <w:r>
+        <w:rPr>
+          <w:rFonts w:eastAsia="Times New Roman" w:cstheme="minorHAnsi"/>
+          <w:color w:val="080808"/>
+          <w:sz w:val="20"/>
+          <w:szCs w:val="20"/>
+          <w:lang w:eastAsia="tr-TR"/>
+        </w:rPr>
+        <w:br/>
+      </w:r>
+      <w:r>
+        <w:rPr>
+          <w:rFonts w:eastAsia="Times New Roman" w:cstheme="minorHAnsi"/>
+          <w:color w:val="0033B3"/>
+          <w:sz w:val="20"/>
+          <w:szCs w:val="20"/>
+          <w:lang w:eastAsia="tr-TR"/>
+        </w:rPr>
+        <w:t xml:space="preserve">import </w:t>
+      </w:r>
+      <w:r>
+        <w:rPr>
+          <w:rFonts w:eastAsia="Times New Roman" w:cstheme="minorHAnsi"/>
+          <w:color w:val="000000"/>
+          <w:sz w:val="20"/>
+          <w:szCs w:val="20"/>
+          <w:lang w:eastAsia="tr-TR"/>
+        </w:rPr>
+        <w:t xml:space="preserve">ProductList </w:t>
+      </w:r>
+      <w:r>
+        <w:rPr>
+          <w:rFonts w:eastAsia="Times New Roman" w:cstheme="minorHAnsi"/>
+          <w:color w:val="0033B3"/>
+          <w:sz w:val="20"/>
+          <w:szCs w:val="20"/>
+          <w:lang w:eastAsia="tr-TR"/>
+        </w:rPr>
+        <w:t xml:space="preserve">from </w:t>
+      </w:r>
+      <w:r>
+        <w:rPr>
+          <w:rFonts w:eastAsia="Times New Roman" w:cstheme="minorHAnsi"/>
+          <w:color w:val="067D17"/>
+          <w:sz w:val="20"/>
+          <w:szCs w:val="20"/>
+          <w:lang w:eastAsia="tr-TR"/>
+        </w:rPr>
+        <w:t>"./ProductList"</w:t>
+      </w:r>
+      <w:r>
+        <w:rPr>
+          <w:rFonts w:eastAsia="Times New Roman" w:cstheme="minorHAnsi"/>
+          <w:color w:val="080808"/>
+          <w:sz w:val="20"/>
+          <w:szCs w:val="20"/>
+          <w:lang w:eastAsia="tr-TR"/>
+        </w:rPr>
+        <w:t>;</w:t>
+      </w:r>
+      <w:r>
+        <w:rPr>
+          <w:rFonts w:eastAsia="Times New Roman" w:cstheme="minorHAnsi"/>
+          <w:color w:val="080808"/>
+          <w:sz w:val="20"/>
+          <w:szCs w:val="20"/>
+          <w:lang w:eastAsia="tr-TR"/>
+        </w:rPr>
+        <w:br/>
+      </w:r>
+      <w:r>
+        <w:rPr>
+          <w:rFonts w:eastAsia="Times New Roman" w:cstheme="minorHAnsi"/>
+          <w:color w:val="080808"/>
+          <w:sz w:val="20"/>
+          <w:szCs w:val="20"/>
+          <w:lang w:eastAsia="tr-TR"/>
+        </w:rPr>
+        <w:br/>
+      </w:r>
+      <w:r>
+        <w:rPr>
+          <w:rFonts w:eastAsia="Times New Roman" w:cstheme="minorHAnsi"/>
+          <w:color w:val="0033B3"/>
+          <w:sz w:val="20"/>
+          <w:szCs w:val="20"/>
+          <w:lang w:eastAsia="tr-TR"/>
+        </w:rPr>
+        <w:t xml:space="preserve">function </w:t>
+      </w:r>
+      <w:r>
+        <w:rPr>
+          <w:rFonts w:eastAsia="Times New Roman" w:cstheme="minorHAnsi"/>
+          <w:i/>
+          <w:iCs/>
+          <w:color w:val="080808"/>
+          <w:sz w:val="20"/>
+          <w:szCs w:val="20"/>
+          <w:lang w:eastAsia="tr-TR"/>
+        </w:rPr>
+        <w:t>App</w:t>
+      </w:r>
+      <w:r>
+        <w:rPr>
+          <w:rFonts w:eastAsia="Times New Roman" w:cstheme="minorHAnsi"/>
+          <w:color w:val="080808"/>
+          <w:sz w:val="20"/>
+          <w:szCs w:val="20"/>
+          <w:lang w:eastAsia="tr-TR"/>
+        </w:rPr>
+        <w:t>() {</w:t>
+      </w:r>
+      <w:r>
+        <w:rPr>
+          <w:rFonts w:eastAsia="Times New Roman" w:cstheme="minorHAnsi"/>
+          <w:color w:val="080808"/>
+          <w:sz w:val="20"/>
+          <w:szCs w:val="20"/>
+          <w:lang w:eastAsia="tr-TR"/>
+        </w:rPr>
+        <w:br/>
+        <w:t xml:space="preserve">    </w:t>
+      </w:r>
+      <w:r>
+        <w:rPr>
+          <w:rFonts w:eastAsia="Times New Roman" w:cstheme="minorHAnsi"/>
+          <w:color w:val="0033B3"/>
+          <w:sz w:val="20"/>
+          <w:szCs w:val="20"/>
+          <w:lang w:eastAsia="tr-TR"/>
+        </w:rPr>
+        <w:t xml:space="preserve">let </w:t>
+      </w:r>
+      <w:r>
+        <w:rPr>
+          <w:rFonts w:eastAsia="Times New Roman" w:cstheme="minorHAnsi"/>
+          <w:color w:val="248F8F"/>
+          <w:sz w:val="20"/>
+          <w:szCs w:val="20"/>
+          <w:lang w:eastAsia="tr-TR"/>
+        </w:rPr>
+        <w:t xml:space="preserve">categoryInfo </w:t>
+      </w:r>
+      <w:r>
+        <w:rPr>
+          <w:rFonts w:eastAsia="Times New Roman" w:cstheme="minorHAnsi"/>
+          <w:color w:val="080808"/>
+          <w:sz w:val="20"/>
+          <w:szCs w:val="20"/>
+          <w:lang w:eastAsia="tr-TR"/>
+        </w:rPr>
+        <w:t>= {</w:t>
+      </w:r>
+      <w:r>
+        <w:rPr>
+          <w:rFonts w:eastAsia="Times New Roman" w:cstheme="minorHAnsi"/>
+          <w:color w:val="871094"/>
+          <w:sz w:val="20"/>
+          <w:szCs w:val="20"/>
+          <w:lang w:eastAsia="tr-TR"/>
+        </w:rPr>
+        <w:t>title</w:t>
+      </w:r>
+      <w:r>
+        <w:rPr>
+          <w:rFonts w:eastAsia="Times New Roman" w:cstheme="minorHAnsi"/>
+          <w:color w:val="080808"/>
+          <w:sz w:val="20"/>
+          <w:szCs w:val="20"/>
+          <w:lang w:eastAsia="tr-TR"/>
+        </w:rPr>
+        <w:t>:</w:t>
+      </w:r>
+      <w:r>
+        <w:rPr>
+          <w:rFonts w:eastAsia="Times New Roman" w:cstheme="minorHAnsi"/>
+          <w:color w:val="067D17"/>
+          <w:sz w:val="20"/>
+          <w:szCs w:val="20"/>
+          <w:lang w:eastAsia="tr-TR"/>
+        </w:rPr>
+        <w:t>"this is category title"</w:t>
+      </w:r>
+      <w:r>
+        <w:rPr>
+          <w:rFonts w:eastAsia="Times New Roman" w:cstheme="minorHAnsi"/>
+          <w:color w:val="080808"/>
+          <w:sz w:val="20"/>
+          <w:szCs w:val="20"/>
+          <w:lang w:eastAsia="tr-TR"/>
+        </w:rPr>
+        <w:t>};</w:t>
+      </w:r>
+      <w:r>
+        <w:rPr>
+          <w:rFonts w:eastAsia="Times New Roman" w:cstheme="minorHAnsi"/>
+          <w:color w:val="080808"/>
+          <w:sz w:val="20"/>
+          <w:szCs w:val="20"/>
+          <w:lang w:eastAsia="tr-TR"/>
+        </w:rPr>
+        <w:br/>
+        <w:t xml:space="preserve">    </w:t>
+      </w:r>
+      <w:r>
+        <w:rPr>
+          <w:rFonts w:eastAsia="Times New Roman" w:cstheme="minorHAnsi"/>
+          <w:color w:val="0033B3"/>
+          <w:sz w:val="20"/>
+          <w:szCs w:val="20"/>
+          <w:lang w:eastAsia="tr-TR"/>
+        </w:rPr>
+        <w:t xml:space="preserve">let </w:t>
+      </w:r>
+      <w:r>
+        <w:rPr>
+          <w:rFonts w:eastAsia="Times New Roman" w:cstheme="minorHAnsi"/>
+          <w:color w:val="248F8F"/>
+          <w:sz w:val="20"/>
+          <w:szCs w:val="20"/>
+          <w:lang w:eastAsia="tr-TR"/>
+        </w:rPr>
+        <w:t xml:space="preserve">productInfo </w:t>
+      </w:r>
+      <w:r>
+        <w:rPr>
+          <w:rFonts w:eastAsia="Times New Roman" w:cstheme="minorHAnsi"/>
+          <w:color w:val="080808"/>
+          <w:sz w:val="20"/>
+          <w:szCs w:val="20"/>
+          <w:lang w:eastAsia="tr-TR"/>
+        </w:rPr>
+        <w:t>= {</w:t>
+      </w:r>
+      <w:r>
+        <w:rPr>
+          <w:rFonts w:eastAsia="Times New Roman" w:cstheme="minorHAnsi"/>
+          <w:color w:val="871094"/>
+          <w:sz w:val="20"/>
+          <w:szCs w:val="20"/>
+          <w:lang w:eastAsia="tr-TR"/>
+        </w:rPr>
+        <w:t>title</w:t>
+      </w:r>
+      <w:r>
+        <w:rPr>
+          <w:rFonts w:eastAsia="Times New Roman" w:cstheme="minorHAnsi"/>
+          <w:color w:val="080808"/>
+          <w:sz w:val="20"/>
+          <w:szCs w:val="20"/>
+          <w:lang w:eastAsia="tr-TR"/>
+        </w:rPr>
+        <w:t>:</w:t>
+      </w:r>
+      <w:r>
+        <w:rPr>
+          <w:rFonts w:eastAsia="Times New Roman" w:cstheme="minorHAnsi"/>
+          <w:color w:val="067D17"/>
+          <w:sz w:val="20"/>
+          <w:szCs w:val="20"/>
+          <w:lang w:eastAsia="tr-TR"/>
+        </w:rPr>
+        <w:t>"this is product title"</w:t>
+      </w:r>
+      <w:r>
+        <w:rPr>
+          <w:rFonts w:eastAsia="Times New Roman" w:cstheme="minorHAnsi"/>
+          <w:color w:val="080808"/>
+          <w:sz w:val="20"/>
+          <w:szCs w:val="20"/>
+          <w:lang w:eastAsia="tr-TR"/>
+        </w:rPr>
+        <w:t>};</w:t>
+      </w:r>
+      <w:r>
+        <w:rPr>
+          <w:rFonts w:eastAsia="Times New Roman" w:cstheme="minorHAnsi"/>
+          <w:color w:val="080808"/>
+          <w:sz w:val="20"/>
+          <w:szCs w:val="20"/>
+          <w:lang w:eastAsia="tr-TR"/>
+        </w:rPr>
+        <w:br/>
+        <w:t xml:space="preserve">    </w:t>
+      </w:r>
+      <w:r>
+        <w:rPr>
+          <w:rFonts w:eastAsia="Times New Roman" w:cstheme="minorHAnsi"/>
+          <w:color w:val="0033B3"/>
+          <w:sz w:val="20"/>
+          <w:szCs w:val="20"/>
+          <w:lang w:eastAsia="tr-TR"/>
+        </w:rPr>
+        <w:t xml:space="preserve">return </w:t>
+      </w:r>
+      <w:r>
+        <w:rPr>
+          <w:rFonts w:eastAsia="Times New Roman" w:cstheme="minorHAnsi"/>
+          <w:color w:val="080808"/>
+          <w:sz w:val="20"/>
+          <w:szCs w:val="20"/>
+          <w:lang w:eastAsia="tr-TR"/>
+        </w:rPr>
+        <w:t>(</w:t>
+      </w:r>
+      <w:r>
+        <w:rPr>
+          <w:rFonts w:eastAsia="Times New Roman" w:cstheme="minorHAnsi"/>
+          <w:color w:val="080808"/>
+          <w:sz w:val="20"/>
+          <w:szCs w:val="20"/>
+          <w:lang w:eastAsia="tr-TR"/>
+        </w:rPr>
+        <w:br/>
+        <w:t xml:space="preserve">        &lt;</w:t>
+      </w:r>
+      <w:r>
+        <w:rPr>
+          <w:rFonts w:eastAsia="Times New Roman" w:cstheme="minorHAnsi"/>
+          <w:color w:val="0033B3"/>
+          <w:sz w:val="20"/>
+          <w:szCs w:val="20"/>
+          <w:lang w:eastAsia="tr-TR"/>
+        </w:rPr>
+        <w:t xml:space="preserve">div </w:t>
+      </w:r>
+      <w:r>
+        <w:rPr>
+          <w:rFonts w:eastAsia="Times New Roman" w:cstheme="minorHAnsi"/>
+          <w:color w:val="174AD4"/>
+          <w:sz w:val="20"/>
+          <w:szCs w:val="20"/>
+          <w:lang w:eastAsia="tr-TR"/>
+        </w:rPr>
+        <w:t>className</w:t>
+      </w:r>
+      <w:r>
+        <w:rPr>
+          <w:rFonts w:eastAsia="Times New Roman" w:cstheme="minorHAnsi"/>
+          <w:color w:val="067D17"/>
+          <w:sz w:val="20"/>
+          <w:szCs w:val="20"/>
+          <w:lang w:eastAsia="tr-TR"/>
+        </w:rPr>
+        <w:t>="App"</w:t>
+      </w:r>
+      <w:r>
+        <w:rPr>
+          <w:rFonts w:eastAsia="Times New Roman" w:cstheme="minorHAnsi"/>
+          <w:color w:val="080808"/>
+          <w:sz w:val="20"/>
+          <w:szCs w:val="20"/>
+          <w:lang w:eastAsia="tr-TR"/>
+        </w:rPr>
+        <w:t>&gt;</w:t>
+      </w:r>
+      <w:bookmarkStart w:id="0" w:name="_GoBack"/>
+      <w:bookmarkEnd w:id="0"/>
+      <w:r>
+        <w:rPr>
+          <w:rFonts w:eastAsia="Times New Roman" w:cstheme="minorHAnsi"/>
+          <w:color w:val="080808"/>
+          <w:sz w:val="20"/>
+          <w:szCs w:val="20"/>
+          <w:lang w:eastAsia="tr-TR"/>
+        </w:rPr>
+        <w:br/>
+        <w:t xml:space="preserve">            &lt;</w:t>
+      </w:r>
+      <w:r>
+        <w:rPr>
+          <w:rFonts w:eastAsia="Times New Roman" w:cstheme="minorHAnsi"/>
+          <w:color w:val="0033B3"/>
+          <w:sz w:val="20"/>
+          <w:szCs w:val="20"/>
+          <w:lang w:eastAsia="tr-TR"/>
+        </w:rPr>
+        <w:t>Container</w:t>
+      </w:r>
+      <w:r>
+        <w:rPr>
+          <w:rFonts w:eastAsia="Times New Roman" w:cstheme="minorHAnsi"/>
+          <w:color w:val="080808"/>
+          <w:sz w:val="20"/>
+          <w:szCs w:val="20"/>
+          <w:lang w:eastAsia="tr-TR"/>
+        </w:rPr>
+        <w:t>&gt;</w:t>
+      </w:r>
+      <w:r>
+        <w:rPr>
+          <w:rFonts w:eastAsia="Times New Roman" w:cstheme="minorHAnsi"/>
+          <w:color w:val="080808"/>
+          <w:sz w:val="20"/>
+          <w:szCs w:val="20"/>
+          <w:lang w:eastAsia="tr-TR"/>
+        </w:rPr>
+        <w:br/>
+        <w:t xml:space="preserve">                &lt;</w:t>
+      </w:r>
+      <w:r>
+        <w:rPr>
+          <w:rFonts w:eastAsia="Times New Roman" w:cstheme="minorHAnsi"/>
+          <w:color w:val="0033B3"/>
+          <w:sz w:val="20"/>
+          <w:szCs w:val="20"/>
+          <w:lang w:eastAsia="tr-TR"/>
+        </w:rPr>
+        <w:t>Row</w:t>
+      </w:r>
+      <w:r>
+        <w:rPr>
+          <w:rFonts w:eastAsia="Times New Roman" w:cstheme="minorHAnsi"/>
+          <w:color w:val="080808"/>
+          <w:sz w:val="20"/>
+          <w:szCs w:val="20"/>
+          <w:lang w:eastAsia="tr-TR"/>
+        </w:rPr>
+        <w:t>&gt;&lt;</w:t>
+      </w:r>
+      <w:r>
+        <w:rPr>
+          <w:rFonts w:eastAsia="Times New Roman" w:cstheme="minorHAnsi"/>
+          <w:color w:val="0033B3"/>
+          <w:sz w:val="20"/>
+          <w:szCs w:val="20"/>
+          <w:lang w:eastAsia="tr-TR"/>
+        </w:rPr>
+        <w:t>Navi</w:t>
+      </w:r>
+      <w:r>
+        <w:rPr>
+          <w:rFonts w:eastAsia="Times New Roman" w:cstheme="minorHAnsi"/>
+          <w:color w:val="080808"/>
+          <w:sz w:val="20"/>
+          <w:szCs w:val="20"/>
+          <w:lang w:eastAsia="tr-TR"/>
+        </w:rPr>
+        <w:t>/&gt;&lt;/</w:t>
+      </w:r>
+      <w:r>
+        <w:rPr>
+          <w:rFonts w:eastAsia="Times New Roman" w:cstheme="minorHAnsi"/>
+          <w:color w:val="0033B3"/>
+          <w:sz w:val="20"/>
+          <w:szCs w:val="20"/>
+          <w:lang w:eastAsia="tr-TR"/>
+        </w:rPr>
+        <w:t>Row</w:t>
+      </w:r>
+      <w:r>
+        <w:rPr>
+          <w:rFonts w:eastAsia="Times New Roman" w:cstheme="minorHAnsi"/>
+          <w:color w:val="080808"/>
+          <w:sz w:val="20"/>
+          <w:szCs w:val="20"/>
+          <w:lang w:eastAsia="tr-TR"/>
+        </w:rPr>
+        <w:t>&gt;</w:t>
+      </w:r>
+      <w:r>
+        <w:rPr>
+          <w:rFonts w:eastAsia="Times New Roman" w:cstheme="minorHAnsi"/>
+          <w:color w:val="080808"/>
+          <w:sz w:val="20"/>
+          <w:szCs w:val="20"/>
+          <w:lang w:eastAsia="tr-TR"/>
+        </w:rPr>
+        <w:br/>
+        <w:t xml:space="preserve">                &lt;</w:t>
+      </w:r>
+      <w:r>
+        <w:rPr>
+          <w:rFonts w:eastAsia="Times New Roman" w:cstheme="minorHAnsi"/>
+          <w:color w:val="0033B3"/>
+          <w:sz w:val="20"/>
+          <w:szCs w:val="20"/>
+          <w:lang w:eastAsia="tr-TR"/>
+        </w:rPr>
+        <w:t>Row</w:t>
+      </w:r>
+      <w:r>
+        <w:rPr>
+          <w:rFonts w:eastAsia="Times New Roman" w:cstheme="minorHAnsi"/>
+          <w:color w:val="080808"/>
+          <w:sz w:val="20"/>
+          <w:szCs w:val="20"/>
+          <w:lang w:eastAsia="tr-TR"/>
+        </w:rPr>
+        <w:t>&gt;</w:t>
+      </w:r>
+      <w:r>
+        <w:rPr>
+          <w:rFonts w:eastAsia="Times New Roman" w:cstheme="minorHAnsi"/>
+          <w:color w:val="080808"/>
+          <w:sz w:val="20"/>
+          <w:szCs w:val="20"/>
+          <w:lang w:eastAsia="tr-TR"/>
+        </w:rPr>
+        <w:br/>
+        <w:t xml:space="preserve">                    &lt;</w:t>
+      </w:r>
+      <w:r>
+        <w:rPr>
+          <w:rFonts w:eastAsia="Times New Roman" w:cstheme="minorHAnsi"/>
+          <w:color w:val="0033B3"/>
+          <w:sz w:val="20"/>
+          <w:szCs w:val="20"/>
+          <w:lang w:eastAsia="tr-TR"/>
+        </w:rPr>
+        <w:t xml:space="preserve">Col </w:t>
+      </w:r>
+      <w:r>
+        <w:rPr>
+          <w:rFonts w:eastAsia="Times New Roman" w:cstheme="minorHAnsi"/>
+          <w:color w:val="174AD4"/>
+          <w:sz w:val="20"/>
+          <w:szCs w:val="20"/>
+          <w:lang w:eastAsia="tr-TR"/>
+        </w:rPr>
+        <w:t>xs</w:t>
+      </w:r>
+      <w:r>
+        <w:rPr>
+          <w:rFonts w:eastAsia="Times New Roman" w:cstheme="minorHAnsi"/>
+          <w:color w:val="067D17"/>
+          <w:sz w:val="20"/>
+          <w:szCs w:val="20"/>
+          <w:lang w:eastAsia="tr-TR"/>
+        </w:rPr>
+        <w:t>=</w:t>
+      </w:r>
+      <w:r>
+        <w:rPr>
+          <w:rFonts w:eastAsia="Times New Roman" w:cstheme="minorHAnsi"/>
+          <w:color w:val="080808"/>
+          <w:sz w:val="20"/>
+          <w:szCs w:val="20"/>
+          <w:lang w:eastAsia="tr-TR"/>
+        </w:rPr>
+        <w:t>{</w:t>
+      </w:r>
+      <w:r>
+        <w:rPr>
+          <w:rFonts w:eastAsia="Times New Roman" w:cstheme="minorHAnsi"/>
+          <w:color w:val="1750EB"/>
+          <w:sz w:val="20"/>
+          <w:szCs w:val="20"/>
+          <w:lang w:eastAsia="tr-TR"/>
+        </w:rPr>
+        <w:t>3</w:t>
+      </w:r>
+      <w:r>
+        <w:rPr>
+          <w:rFonts w:eastAsia="Times New Roman" w:cstheme="minorHAnsi"/>
+          <w:color w:val="080808"/>
+          <w:sz w:val="20"/>
+          <w:szCs w:val="20"/>
+          <w:lang w:eastAsia="tr-TR"/>
+        </w:rPr>
+        <w:t>}&gt;&lt;</w:t>
+      </w:r>
+      <w:r>
+        <w:rPr>
+          <w:rFonts w:eastAsia="Times New Roman" w:cstheme="minorHAnsi"/>
+          <w:color w:val="0033B3"/>
+          <w:sz w:val="20"/>
+          <w:szCs w:val="20"/>
+          <w:lang w:eastAsia="tr-TR"/>
+        </w:rPr>
+        <w:t xml:space="preserve">CategoryList </w:t>
+      </w:r>
+      <w:r>
+        <w:rPr>
+          <w:rFonts w:eastAsia="Times New Roman" w:cstheme="minorHAnsi"/>
+          <w:color w:val="174AD4"/>
+          <w:sz w:val="20"/>
+          <w:szCs w:val="20"/>
+          <w:lang w:eastAsia="tr-TR"/>
+        </w:rPr>
+        <w:t>info</w:t>
+      </w:r>
+      <w:r>
+        <w:rPr>
+          <w:rFonts w:eastAsia="Times New Roman" w:cstheme="minorHAnsi"/>
+          <w:color w:val="067D17"/>
+          <w:sz w:val="20"/>
+          <w:szCs w:val="20"/>
+          <w:lang w:eastAsia="tr-TR"/>
+        </w:rPr>
+        <w:t>=</w:t>
+      </w:r>
+      <w:r>
+        <w:rPr>
+          <w:rFonts w:eastAsia="Times New Roman" w:cstheme="minorHAnsi"/>
+          <w:color w:val="080808"/>
+          <w:sz w:val="20"/>
+          <w:szCs w:val="20"/>
+          <w:lang w:eastAsia="tr-TR"/>
+        </w:rPr>
+        <w:t>{</w:t>
+      </w:r>
+      <w:r>
+        <w:rPr>
+          <w:rFonts w:eastAsia="Times New Roman" w:cstheme="minorHAnsi"/>
+          <w:color w:val="248F8F"/>
+          <w:sz w:val="20"/>
+          <w:szCs w:val="20"/>
+          <w:lang w:eastAsia="tr-TR"/>
+        </w:rPr>
+        <w:t>categoryInfo</w:t>
+      </w:r>
+      <w:r>
+        <w:rPr>
+          <w:rFonts w:eastAsia="Times New Roman" w:cstheme="minorHAnsi"/>
+          <w:color w:val="080808"/>
+          <w:sz w:val="20"/>
+          <w:szCs w:val="20"/>
+          <w:lang w:eastAsia="tr-TR"/>
+        </w:rPr>
+        <w:t>}/&gt;&lt;/</w:t>
+      </w:r>
+      <w:r>
+        <w:rPr>
+          <w:rFonts w:eastAsia="Times New Roman" w:cstheme="minorHAnsi"/>
+          <w:color w:val="0033B3"/>
+          <w:sz w:val="20"/>
+          <w:szCs w:val="20"/>
+          <w:lang w:eastAsia="tr-TR"/>
+        </w:rPr>
+        <w:t>Col</w:t>
+      </w:r>
+      <w:r>
+        <w:rPr>
+          <w:rFonts w:eastAsia="Times New Roman" w:cstheme="minorHAnsi"/>
+          <w:color w:val="080808"/>
+          <w:sz w:val="20"/>
+          <w:szCs w:val="20"/>
+          <w:lang w:eastAsia="tr-TR"/>
+        </w:rPr>
+        <w:t>&gt;</w:t>
+      </w:r>
+      <w:r>
+        <w:rPr>
+          <w:rFonts w:eastAsia="Times New Roman" w:cstheme="minorHAnsi"/>
+          <w:color w:val="080808"/>
+          <w:sz w:val="20"/>
+          <w:szCs w:val="20"/>
+          <w:lang w:eastAsia="tr-TR"/>
+        </w:rPr>
+        <w:br/>
+        <w:t xml:space="preserve">                    &lt;</w:t>
+      </w:r>
+      <w:r>
+        <w:rPr>
+          <w:rFonts w:eastAsia="Times New Roman" w:cstheme="minorHAnsi"/>
+          <w:color w:val="0033B3"/>
+          <w:sz w:val="20"/>
+          <w:szCs w:val="20"/>
+          <w:lang w:eastAsia="tr-TR"/>
+        </w:rPr>
+        <w:t xml:space="preserve">Col </w:t>
+      </w:r>
+      <w:r>
+        <w:rPr>
+          <w:rFonts w:eastAsia="Times New Roman" w:cstheme="minorHAnsi"/>
+          <w:color w:val="174AD4"/>
+          <w:sz w:val="20"/>
+          <w:szCs w:val="20"/>
+          <w:lang w:eastAsia="tr-TR"/>
+        </w:rPr>
+        <w:t>xs</w:t>
+      </w:r>
+      <w:r>
+        <w:rPr>
+          <w:rFonts w:eastAsia="Times New Roman" w:cstheme="minorHAnsi"/>
+          <w:color w:val="067D17"/>
+          <w:sz w:val="20"/>
+          <w:szCs w:val="20"/>
+          <w:lang w:eastAsia="tr-TR"/>
+        </w:rPr>
+        <w:t>=</w:t>
+      </w:r>
+      <w:r>
+        <w:rPr>
+          <w:rFonts w:eastAsia="Times New Roman" w:cstheme="minorHAnsi"/>
+          <w:color w:val="080808"/>
+          <w:sz w:val="20"/>
+          <w:szCs w:val="20"/>
+          <w:lang w:eastAsia="tr-TR"/>
+        </w:rPr>
+        <w:t>{</w:t>
+      </w:r>
+      <w:r>
+        <w:rPr>
+          <w:rFonts w:eastAsia="Times New Roman" w:cstheme="minorHAnsi"/>
+          <w:color w:val="1750EB"/>
+          <w:sz w:val="20"/>
+          <w:szCs w:val="20"/>
+          <w:lang w:eastAsia="tr-TR"/>
+        </w:rPr>
+        <w:t>9</w:t>
+      </w:r>
+      <w:r>
+        <w:rPr>
+          <w:rFonts w:eastAsia="Times New Roman" w:cstheme="minorHAnsi"/>
+          <w:color w:val="080808"/>
+          <w:sz w:val="20"/>
+          <w:szCs w:val="20"/>
+          <w:lang w:eastAsia="tr-TR"/>
+        </w:rPr>
+        <w:t>}&gt;&lt;</w:t>
+      </w:r>
+      <w:r>
+        <w:rPr>
+          <w:rFonts w:eastAsia="Times New Roman" w:cstheme="minorHAnsi"/>
+          <w:color w:val="0033B3"/>
+          <w:sz w:val="20"/>
+          <w:szCs w:val="20"/>
+          <w:lang w:eastAsia="tr-TR"/>
+        </w:rPr>
+        <w:t xml:space="preserve">ProductList </w:t>
+      </w:r>
+      <w:r>
+        <w:rPr>
+          <w:rFonts w:eastAsia="Times New Roman" w:cstheme="minorHAnsi"/>
+          <w:color w:val="174AD4"/>
+          <w:sz w:val="20"/>
+          <w:szCs w:val="20"/>
+          <w:lang w:eastAsia="tr-TR"/>
+        </w:rPr>
+        <w:t>info</w:t>
+      </w:r>
+      <w:r>
+        <w:rPr>
+          <w:rFonts w:eastAsia="Times New Roman" w:cstheme="minorHAnsi"/>
+          <w:color w:val="067D17"/>
+          <w:sz w:val="20"/>
+          <w:szCs w:val="20"/>
+          <w:lang w:eastAsia="tr-TR"/>
+        </w:rPr>
+        <w:t>=</w:t>
+      </w:r>
+      <w:r>
+        <w:rPr>
+          <w:rFonts w:eastAsia="Times New Roman" w:cstheme="minorHAnsi"/>
+          <w:color w:val="080808"/>
+          <w:sz w:val="20"/>
+          <w:szCs w:val="20"/>
+          <w:lang w:eastAsia="tr-TR"/>
+        </w:rPr>
+        <w:t>{</w:t>
+      </w:r>
+      <w:r>
+        <w:rPr>
+          <w:rFonts w:eastAsia="Times New Roman" w:cstheme="minorHAnsi"/>
+          <w:color w:val="248F8F"/>
+          <w:sz w:val="20"/>
+          <w:szCs w:val="20"/>
+          <w:lang w:eastAsia="tr-TR"/>
+        </w:rPr>
+        <w:t>productInfo</w:t>
+      </w:r>
+      <w:r>
+        <w:rPr>
+          <w:rFonts w:eastAsia="Times New Roman" w:cstheme="minorHAnsi"/>
+          <w:color w:val="080808"/>
+          <w:sz w:val="20"/>
+          <w:szCs w:val="20"/>
+          <w:lang w:eastAsia="tr-TR"/>
+        </w:rPr>
+        <w:t>}/&gt;&lt;/</w:t>
+      </w:r>
+      <w:r>
+        <w:rPr>
+          <w:rFonts w:eastAsia="Times New Roman" w:cstheme="minorHAnsi"/>
+          <w:color w:val="0033B3"/>
+          <w:sz w:val="20"/>
+          <w:szCs w:val="20"/>
+          <w:lang w:eastAsia="tr-TR"/>
+        </w:rPr>
+        <w:t>Col</w:t>
+      </w:r>
+      <w:r>
+        <w:rPr>
+          <w:rFonts w:eastAsia="Times New Roman" w:cstheme="minorHAnsi"/>
+          <w:color w:val="080808"/>
+          <w:sz w:val="20"/>
+          <w:szCs w:val="20"/>
+          <w:lang w:eastAsia="tr-TR"/>
+        </w:rPr>
+        <w:t>&gt;</w:t>
+      </w:r>
+      <w:r>
+        <w:rPr>
+          <w:rFonts w:eastAsia="Times New Roman" w:cstheme="minorHAnsi"/>
+          <w:color w:val="080808"/>
+          <w:sz w:val="20"/>
+          <w:szCs w:val="20"/>
+          <w:lang w:eastAsia="tr-TR"/>
+        </w:rPr>
+        <w:br/>
+        <w:t xml:space="preserve">                &lt;/</w:t>
+      </w:r>
+      <w:r>
+        <w:rPr>
+          <w:rFonts w:eastAsia="Times New Roman" w:cstheme="minorHAnsi"/>
+          <w:color w:val="0033B3"/>
+          <w:sz w:val="20"/>
+          <w:szCs w:val="20"/>
+          <w:lang w:eastAsia="tr-TR"/>
+        </w:rPr>
+        <w:t>Row</w:t>
+      </w:r>
+      <w:r>
+        <w:rPr>
+          <w:rFonts w:eastAsia="Times New Roman" w:cstheme="minorHAnsi"/>
+          <w:color w:val="080808"/>
+          <w:sz w:val="20"/>
+          <w:szCs w:val="20"/>
+          <w:lang w:eastAsia="tr-TR"/>
+        </w:rPr>
+        <w:t>&gt;</w:t>
+      </w:r>
+      <w:r>
+        <w:rPr>
+          <w:rFonts w:eastAsia="Times New Roman" w:cstheme="minorHAnsi"/>
+          <w:color w:val="080808"/>
+          <w:sz w:val="20"/>
+          <w:szCs w:val="20"/>
+          <w:lang w:eastAsia="tr-TR"/>
+        </w:rPr>
+        <w:br/>
+        <w:t xml:space="preserve">            &lt;/</w:t>
+      </w:r>
+      <w:r>
+        <w:rPr>
+          <w:rFonts w:eastAsia="Times New Roman" w:cstheme="minorHAnsi"/>
+          <w:color w:val="0033B3"/>
+          <w:sz w:val="20"/>
+          <w:szCs w:val="20"/>
+          <w:lang w:eastAsia="tr-TR"/>
+        </w:rPr>
+        <w:t>Container</w:t>
+      </w:r>
+      <w:r>
+        <w:rPr>
+          <w:rFonts w:eastAsia="Times New Roman" w:cstheme="minorHAnsi"/>
+          <w:color w:val="080808"/>
+          <w:sz w:val="20"/>
+          <w:szCs w:val="20"/>
+          <w:lang w:eastAsia="tr-TR"/>
+        </w:rPr>
+        <w:t>&gt;</w:t>
+      </w:r>
+      <w:r>
+        <w:rPr>
+          <w:rFonts w:eastAsia="Times New Roman" w:cstheme="minorHAnsi"/>
+          <w:color w:val="080808"/>
+          <w:sz w:val="20"/>
+          <w:szCs w:val="20"/>
+          <w:lang w:eastAsia="tr-TR"/>
+        </w:rPr>
+        <w:br/>
+        <w:t xml:space="preserve">        &lt;/</w:t>
+      </w:r>
+      <w:r>
+        <w:rPr>
+          <w:rFonts w:eastAsia="Times New Roman" w:cstheme="minorHAnsi"/>
+          <w:color w:val="0033B3"/>
+          <w:sz w:val="20"/>
+          <w:szCs w:val="20"/>
+          <w:lang w:eastAsia="tr-TR"/>
         </w:rPr>
         <w:t>div</w:t>
       </w:r>
       <w:r>
         <w:rPr>
-          <w:rFonts w:asciiTheme="minorHAnsi" w:hAnsiTheme="minorHAnsi" w:cstheme="minorHAnsi"/>
-          <w:color w:val="080808"/>
+          <w:rFonts w:eastAsia="Times New Roman" w:cstheme="minorHAnsi"/>
+          <w:color w:val="080808"/>
+          <w:sz w:val="20"/>
+          <w:szCs w:val="20"/>
+          <w:lang w:eastAsia="tr-TR"/>
         </w:rPr>
         <w:t>&gt;</w:t>
       </w:r>
       <w:r>
         <w:rPr>
-          <w:rFonts w:asciiTheme="minorHAnsi" w:hAnsiTheme="minorHAnsi" w:cstheme="minorHAnsi"/>
-          <w:color w:val="080808"/>
-        </w:rPr>
-        <w:br/>
-        <w:t xml:space="preserve">    &lt;</w:t>
-      </w:r>
-      <w:r>
-        <w:rPr>
-          <w:rFonts w:asciiTheme="minorHAnsi" w:hAnsiTheme="minorHAnsi" w:cstheme="minorHAnsi"/>
-          <w:color w:val="0033B3"/>
-        </w:rPr>
-        <w:t>h3</w:t>
-      </w:r>
-      <w:r>
-        <w:rPr>
-          <w:rFonts w:asciiTheme="minorHAnsi" w:hAnsiTheme="minorHAnsi" w:cstheme="minorHAnsi"/>
-          <w:color w:val="080808"/>
-        </w:rPr>
-        <w:t>&gt;Category List&lt;/</w:t>
-      </w:r>
-      <w:r>
-        <w:rPr>
-          <w:rFonts w:asciiTheme="minorHAnsi" w:hAnsiTheme="minorHAnsi" w:cstheme="minorHAnsi"/>
-          <w:color w:val="0033B3"/>
-        </w:rPr>
-        <w:t>h3</w:t>
-      </w:r>
-      <w:r>
-        <w:rPr>
-          <w:rFonts w:asciiTheme="minorHAnsi" w:hAnsiTheme="minorHAnsi" w:cstheme="minorHAnsi"/>
-          <w:color w:val="080808"/>
-        </w:rPr>
-        <w:t>&gt;</w:t>
-      </w:r>
-      <w:r>
-        <w:rPr>
-          <w:rFonts w:asciiTheme="minorHAnsi" w:hAnsiTheme="minorHAnsi" w:cstheme="minorHAnsi"/>
-          <w:color w:val="080808"/>
-        </w:rPr>
-        <w:br/>
-        <w:t xml:space="preserve">    &lt;</w:t>
-      </w:r>
-      <w:r>
-        <w:rPr>
-          <w:rFonts w:asciiTheme="minorHAnsi" w:hAnsiTheme="minorHAnsi" w:cstheme="minorHAnsi"/>
-          <w:color w:val="0033B3"/>
-        </w:rPr>
-        <w:t>ListGroup</w:t>
-      </w:r>
-      <w:r>
-        <w:rPr>
-          <w:rFonts w:asciiTheme="minorHAnsi" w:hAnsiTheme="minorHAnsi" w:cstheme="minorHAnsi"/>
-          <w:color w:val="080808"/>
-        </w:rPr>
-        <w:t>&gt;</w:t>
-      </w:r>
-      <w:r>
-        <w:rPr>
-          <w:rFonts w:asciiTheme="minorHAnsi" w:hAnsiTheme="minorHAnsi" w:cstheme="minorHAnsi"/>
-          <w:color w:val="080808"/>
-        </w:rPr>
-        <w:br/>
-        <w:t xml:space="preserve">        &lt;</w:t>
-      </w:r>
-      <w:r>
-        <w:rPr>
-          <w:rFonts w:asciiTheme="minorHAnsi" w:hAnsiTheme="minorHAnsi" w:cstheme="minorHAnsi"/>
-          <w:color w:val="0033B3"/>
-        </w:rPr>
-        <w:t>ListGroupItem</w:t>
-      </w:r>
-      <w:r>
-        <w:rPr>
-          <w:rFonts w:asciiTheme="minorHAnsi" w:hAnsiTheme="minorHAnsi" w:cstheme="minorHAnsi"/>
-          <w:color w:val="080808"/>
-        </w:rPr>
-        <w:t>&gt;Lorem ipsum&lt;/</w:t>
-      </w:r>
-      <w:r>
-        <w:rPr>
-          <w:rFonts w:asciiTheme="minorHAnsi" w:hAnsiTheme="minorHAnsi" w:cstheme="minorHAnsi"/>
-          <w:color w:val="0033B3"/>
-        </w:rPr>
-        <w:t>ListGroupItem</w:t>
-      </w:r>
-      <w:r>
-        <w:rPr>
-          <w:rFonts w:asciiTheme="minorHAnsi" w:hAnsiTheme="minorHAnsi" w:cstheme="minorHAnsi"/>
-          <w:color w:val="080808"/>
-        </w:rPr>
-        <w:t>&gt;</w:t>
-      </w:r>
-      <w:r>
-        <w:rPr>
-          <w:rFonts w:asciiTheme="minorHAnsi" w:hAnsiTheme="minorHAnsi" w:cstheme="minorHAnsi"/>
-          <w:color w:val="080808"/>
-        </w:rPr>
-        <w:br/>
-        <w:t xml:space="preserve">        &lt;</w:t>
-      </w:r>
-      <w:r>
-        <w:rPr>
-          <w:rFonts w:asciiTheme="minorHAnsi" w:hAnsiTheme="minorHAnsi" w:cstheme="minorHAnsi"/>
-          <w:color w:val="0033B3"/>
-        </w:rPr>
-        <w:t>ListGroupItem</w:t>
-      </w:r>
-      <w:r>
-        <w:rPr>
-          <w:rFonts w:asciiTheme="minorHAnsi" w:hAnsiTheme="minorHAnsi" w:cstheme="minorHAnsi"/>
-          <w:color w:val="080808"/>
-        </w:rPr>
-        <w:t>&gt;Lorem ipsum&lt;/</w:t>
-      </w:r>
-      <w:r>
-        <w:rPr>
-          <w:rFonts w:asciiTheme="minorHAnsi" w:hAnsiTheme="minorHAnsi" w:cstheme="minorHAnsi"/>
-          <w:color w:val="0033B3"/>
-        </w:rPr>
-        <w:t>ListGroupItem</w:t>
-      </w:r>
-      <w:r>
-        <w:rPr>
-          <w:rFonts w:asciiTheme="minorHAnsi" w:hAnsiTheme="minorHAnsi" w:cstheme="minorHAnsi"/>
-          <w:color w:val="080808"/>
-        </w:rPr>
-        <w:t>&gt;</w:t>
-      </w:r>
-      <w:r>
-        <w:rPr>
-          <w:rFonts w:asciiTheme="minorHAnsi" w:hAnsiTheme="minorHAnsi" w:cstheme="minorHAnsi"/>
-          <w:color w:val="080808"/>
-        </w:rPr>
-        <w:br/>
-        <w:t xml:space="preserve">        &lt;</w:t>
-      </w:r>
-      <w:r>
-        <w:rPr>
-          <w:rFonts w:asciiTheme="minorHAnsi" w:hAnsiTheme="minorHAnsi" w:cstheme="minorHAnsi"/>
-          <w:color w:val="0033B3"/>
-        </w:rPr>
-        <w:t>ListGroupItem</w:t>
-      </w:r>
-      <w:r>
-        <w:rPr>
-          <w:rFonts w:asciiTheme="minorHAnsi" w:hAnsiTheme="minorHAnsi" w:cstheme="minorHAnsi"/>
-          <w:color w:val="080808"/>
-        </w:rPr>
-        <w:t>&gt;Lorem ipsum&lt;/</w:t>
-      </w:r>
-      <w:r>
-        <w:rPr>
-          <w:rFonts w:asciiTheme="minorHAnsi" w:hAnsiTheme="minorHAnsi" w:cstheme="minorHAnsi"/>
-          <w:color w:val="0033B3"/>
-        </w:rPr>
-        <w:t>ListGroupItem</w:t>
-      </w:r>
-      <w:r>
-        <w:rPr>
-          <w:rFonts w:asciiTheme="minorHAnsi" w:hAnsiTheme="minorHAnsi" w:cstheme="minorHAnsi"/>
-          <w:color w:val="080808"/>
-        </w:rPr>
-        <w:t>&gt;</w:t>
-      </w:r>
-      <w:r>
-        <w:rPr>
-          <w:rFonts w:asciiTheme="minorHAnsi" w:hAnsiTheme="minorHAnsi" w:cstheme="minorHAnsi"/>
-          <w:color w:val="080808"/>
-        </w:rPr>
-        <w:br/>
-      </w:r>
-      <w:r>
-        <w:rPr>
-          <w:rFonts w:asciiTheme="minorHAnsi" w:hAnsiTheme="minorHAnsi" w:cstheme="minorHAnsi"/>
-          <w:color w:val="080808"/>
-        </w:rPr>
-        <w:lastRenderedPageBreak/>
-        <w:t xml:space="preserve">        &lt;</w:t>
-      </w:r>
-      <w:r>
-        <w:rPr>
-          <w:rFonts w:asciiTheme="minorHAnsi" w:hAnsiTheme="minorHAnsi" w:cstheme="minorHAnsi"/>
-          <w:color w:val="0033B3"/>
-        </w:rPr>
-        <w:t>ListGroupItem</w:t>
-      </w:r>
-      <w:r>
-        <w:rPr>
-          <w:rFonts w:asciiTheme="minorHAnsi" w:hAnsiTheme="minorHAnsi" w:cstheme="minorHAnsi"/>
-          <w:color w:val="080808"/>
-        </w:rPr>
-        <w:t>&gt;Lorem ipsum&lt;/</w:t>
-      </w:r>
-      <w:r>
-        <w:rPr>
-          <w:rFonts w:asciiTheme="minorHAnsi" w:hAnsiTheme="minorHAnsi" w:cstheme="minorHAnsi"/>
-          <w:color w:val="0033B3"/>
-        </w:rPr>
-        <w:t>ListGroupItem</w:t>
-      </w:r>
-      <w:r>
-        <w:rPr>
-          <w:rFonts w:asciiTheme="minorHAnsi" w:hAnsiTheme="minorHAnsi" w:cstheme="minorHAnsi"/>
-          <w:color w:val="080808"/>
-        </w:rPr>
-        <w:t>&gt;</w:t>
-      </w:r>
-      <w:r>
-        <w:rPr>
-          <w:rFonts w:asciiTheme="minorHAnsi" w:hAnsiTheme="minorHAnsi" w:cstheme="minorHAnsi"/>
-          <w:color w:val="080808"/>
-        </w:rPr>
-        <w:br/>
-        <w:t xml:space="preserve">    &lt;/</w:t>
-      </w:r>
-      <w:r>
-        <w:rPr>
-          <w:rFonts w:asciiTheme="minorHAnsi" w:hAnsiTheme="minorHAnsi" w:cstheme="minorHAnsi"/>
-          <w:color w:val="0033B3"/>
-        </w:rPr>
-        <w:t>ListGroup</w:t>
-      </w:r>
-      <w:r>
-        <w:rPr>
-          <w:rFonts w:asciiTheme="minorHAnsi" w:hAnsiTheme="minorHAnsi" w:cstheme="minorHAnsi"/>
-          <w:color w:val="080808"/>
-        </w:rPr>
-        <w:t>&gt;</w:t>
-      </w:r>
-      <w:r>
-        <w:rPr>
-          <w:rFonts w:asciiTheme="minorHAnsi" w:hAnsiTheme="minorHAnsi" w:cstheme="minorHAnsi"/>
-          <w:color w:val="080808"/>
-        </w:rPr>
-        <w:br/>
-        <w:t>&lt;/</w:t>
-      </w:r>
-      <w:r>
-        <w:rPr>
-          <w:rFonts w:asciiTheme="minorHAnsi" w:hAnsiTheme="minorHAnsi" w:cstheme="minorHAnsi"/>
-          <w:color w:val="0033B3"/>
-        </w:rPr>
-        <w:t>div</w:t>
-      </w:r>
-      <w:r>
-        <w:rPr>
-          <w:rFonts w:asciiTheme="minorHAnsi" w:hAnsiTheme="minorHAnsi" w:cstheme="minorHAnsi"/>
-          <w:color w:val="080808"/>
-        </w:rPr>
-        <w:t>&gt;</w:t>
-      </w:r>
-    </w:p>
-    <w:p>
-      <w:pPr>
-        <w:rPr>
-          <w:rFonts w:cstheme="minorHAnsi"/>
-          <w:sz w:val="20"/>
-          <w:szCs w:val="20"/>
-        </w:rPr>
-      </w:pPr>
-    </w:p>
-    <w:p>
-      <w:pPr>
-        <w:jc w:val="center"/>
-        <w:rPr>
-          <w:rFonts w:cstheme="minorHAnsi"/>
-          <w:b/>
-          <w:color w:val="0070C0"/>
-          <w:sz w:val="20"/>
-          <w:szCs w:val="20"/>
-        </w:rPr>
-      </w:pPr>
-    </w:p>
-    <w:p>
-      <w:pPr>
-        <w:jc w:val="center"/>
-        <w:rPr>
-          <w:rFonts w:cstheme="minorHAnsi"/>
-          <w:b/>
-          <w:color w:val="0070C0"/>
-          <w:sz w:val="20"/>
-          <w:szCs w:val="20"/>
-        </w:rPr>
-      </w:pPr>
-    </w:p>
-    <w:p>
-      <w:pPr>
-        <w:jc w:val="center"/>
-        <w:rPr>
-          <w:rFonts w:cstheme="minorHAnsi"/>
-          <w:b/>
-          <w:color w:val="0070C0"/>
-          <w:sz w:val="20"/>
-          <w:szCs w:val="20"/>
-        </w:rPr>
-      </w:pPr>
-    </w:p>
-    <w:p>
-      <w:pPr>
-        <w:jc w:val="center"/>
-        <w:rPr>
-          <w:rFonts w:cstheme="minorHAnsi"/>
-          <w:b/>
-          <w:color w:val="0070C0"/>
-          <w:sz w:val="20"/>
-          <w:szCs w:val="20"/>
-        </w:rPr>
-      </w:pPr>
-    </w:p>
-    <w:p>
-      <w:pPr>
-        <w:jc w:val="center"/>
-        <w:rPr>
-          <w:rFonts w:cstheme="minorHAnsi"/>
-          <w:b/>
-          <w:color w:val="0070C0"/>
-          <w:sz w:val="20"/>
-          <w:szCs w:val="20"/>
-        </w:rPr>
-      </w:pPr>
-    </w:p>
-    <w:p>
-      <w:pPr>
-        <w:jc w:val="center"/>
-        <w:rPr>
-          <w:rFonts w:cstheme="minorHAnsi"/>
-          <w:b/>
-          <w:color w:val="0070C0"/>
-          <w:sz w:val="20"/>
-          <w:szCs w:val="20"/>
-        </w:rPr>
-      </w:pPr>
-      <w:r>
-        <w:rPr>
-          <w:rFonts w:cstheme="minorHAnsi"/>
-          <w:b/>
-          <w:color w:val="0070C0"/>
-          <w:sz w:val="20"/>
-          <w:szCs w:val="20"/>
-        </w:rPr>
-        <w:t>PROPS</w:t>
-      </w:r>
-    </w:p>
-    <w:p>
-      <w:pPr>
-        <w:pStyle w:val="ListeParagraf"/>
-        <w:numPr>
-          <w:ilvl w:val="0"/>
-          <w:numId w:val="2"/>
-        </w:numPr>
-        <w:rPr>
-          <w:rFonts w:cstheme="minorHAnsi"/>
-          <w:sz w:val="20"/>
-          <w:szCs w:val="20"/>
-        </w:rPr>
-      </w:pPr>
-      <w:r>
-        <w:rPr>
-          <w:rFonts w:cstheme="minorHAnsi"/>
-          <w:sz w:val="20"/>
-          <w:szCs w:val="20"/>
-        </w:rPr>
-        <w:t>Component’ler arası veri taşımak için props’lar kullanılırlar</w:t>
-      </w:r>
-    </w:p>
-    <w:p>
-      <w:pPr>
-        <w:pStyle w:val="ListeParagraf"/>
-        <w:numPr>
-          <w:ilvl w:val="0"/>
-          <w:numId w:val="2"/>
-        </w:numPr>
-        <w:rPr>
-          <w:rFonts w:cstheme="minorHAnsi"/>
-          <w:sz w:val="20"/>
-          <w:szCs w:val="20"/>
-        </w:rPr>
-      </w:pPr>
-      <w:r>
-        <w:rPr>
-          <w:rFonts w:cstheme="minorHAnsi"/>
-          <w:sz w:val="20"/>
-          <w:szCs w:val="20"/>
-        </w:rPr>
-        <w:t xml:space="preserve">Örnek olarak ProductList ve CategoryList component’lerinde title’i ortak kullanmak istiyorum. Bunun içinde app.js içerisinden ProductList ve CategoryList component’lerine title’i </w:t>
-      </w:r>
-      <w:r>
-        <w:rPr>
-          <w:rFonts w:cstheme="minorHAnsi"/>
-          <w:sz w:val="20"/>
-          <w:szCs w:val="20"/>
-        </w:rPr>
-        <w:t xml:space="preserve">props ile </w:t>
-      </w:r>
-      <w:r>
-        <w:rPr>
-          <w:rFonts w:cstheme="minorHAnsi"/>
-          <w:sz w:val="20"/>
-          <w:szCs w:val="20"/>
-        </w:rPr>
-        <w:t>göndermem gerekiyor</w:t>
-      </w:r>
-    </w:p>
-    <w:p>
-      <w:pPr>
-        <w:pStyle w:val="ListeParagraf"/>
-        <w:numPr>
-          <w:ilvl w:val="0"/>
-          <w:numId w:val="2"/>
-        </w:numPr>
-        <w:rPr>
-          <w:rFonts w:cstheme="minorHAnsi"/>
-          <w:sz w:val="20"/>
-          <w:szCs w:val="20"/>
-        </w:rPr>
-      </w:pPr>
-      <w:r>
-        <w:rPr>
-          <w:rFonts w:cstheme="minorHAnsi"/>
-          <w:sz w:val="20"/>
-          <w:szCs w:val="20"/>
-        </w:rPr>
-        <w:t>app.js içerisinde</w:t>
-      </w:r>
-      <w:r>
-        <w:rPr>
-          <w:rFonts w:cstheme="minorHAnsi"/>
-          <w:sz w:val="20"/>
-          <w:szCs w:val="20"/>
-        </w:rPr>
-        <w:t xml:space="preserve"> </w:t>
-      </w:r>
-      <w:r>
-        <w:rPr>
-          <w:rFonts w:cstheme="minorHAnsi"/>
-          <w:sz w:val="20"/>
-          <w:szCs w:val="20"/>
-        </w:rPr>
-        <w:t>değişkenler tanımlıyoruz</w:t>
-      </w:r>
-    </w:p>
-    <w:p>
-      <w:pPr>
-        <w:pStyle w:val="HTMLncedenBiimlendirilmi"/>
-        <w:shd w:val="clear" w:color="auto" w:fill="FFFFFF"/>
-        <w:rPr>
-          <w:rFonts w:asciiTheme="minorHAnsi" w:hAnsiTheme="minorHAnsi" w:cstheme="minorHAnsi"/>
-          <w:color w:val="080808"/>
-        </w:rPr>
-      </w:pPr>
-      <w:r>
-        <w:rPr>
-          <w:rFonts w:asciiTheme="minorHAnsi" w:hAnsiTheme="minorHAnsi" w:cstheme="minorHAnsi"/>
-          <w:color w:val="0033B3"/>
-        </w:rPr>
-        <w:t xml:space="preserve">let </w:t>
-      </w:r>
-      <w:r>
-        <w:rPr>
-          <w:rFonts w:asciiTheme="minorHAnsi" w:hAnsiTheme="minorHAnsi" w:cstheme="minorHAnsi"/>
-          <w:color w:val="248F8F"/>
-        </w:rPr>
-        <w:t xml:space="preserve">productInfo </w:t>
-      </w:r>
-      <w:r>
-        <w:rPr>
-          <w:rFonts w:asciiTheme="minorHAnsi" w:hAnsiTheme="minorHAnsi" w:cstheme="minorHAnsi"/>
-          <w:color w:val="080808"/>
-        </w:rPr>
-        <w:t>= {</w:t>
-      </w:r>
-      <w:r>
-        <w:rPr>
-          <w:rFonts w:asciiTheme="minorHAnsi" w:hAnsiTheme="minorHAnsi" w:cstheme="minorHAnsi"/>
-          <w:color w:val="871094"/>
-        </w:rPr>
-        <w:t>title</w:t>
-      </w:r>
-      <w:r>
-        <w:rPr>
-          <w:rFonts w:asciiTheme="minorHAnsi" w:hAnsiTheme="minorHAnsi" w:cstheme="minorHAnsi"/>
-          <w:color w:val="080808"/>
-        </w:rPr>
-        <w:t>:</w:t>
-      </w:r>
-      <w:r>
-        <w:rPr>
-          <w:rFonts w:asciiTheme="minorHAnsi" w:hAnsiTheme="minorHAnsi" w:cstheme="minorHAnsi"/>
-          <w:color w:val="067D17"/>
-        </w:rPr>
-        <w:t>"Product List"</w:t>
-      </w:r>
-      <w:r>
-        <w:rPr>
-          <w:rFonts w:asciiTheme="minorHAnsi" w:hAnsiTheme="minorHAnsi" w:cstheme="minorHAnsi"/>
-          <w:color w:val="080808"/>
-        </w:rPr>
+          <w:rFonts w:eastAsia="Times New Roman" w:cstheme="minorHAnsi"/>
+          <w:color w:val="080808"/>
+          <w:sz w:val="20"/>
+          <w:szCs w:val="20"/>
+          <w:lang w:eastAsia="tr-TR"/>
+        </w:rPr>
+        <w:br/>
+        <w:t xml:space="preserve">    );</w:t>
+      </w:r>
+      <w:r>
+        <w:rPr>
+          <w:rFonts w:eastAsia="Times New Roman" w:cstheme="minorHAnsi"/>
+          <w:color w:val="080808"/>
+          <w:sz w:val="20"/>
+          <w:szCs w:val="20"/>
+          <w:lang w:eastAsia="tr-TR"/>
+        </w:rPr>
+        <w:br/>
         <w:t>}</w:t>
       </w:r>
       <w:r>
         <w:rPr>
-          <w:rFonts w:asciiTheme="minorHAnsi" w:hAnsiTheme="minorHAnsi" w:cstheme="minorHAnsi"/>
-          <w:color w:val="080808"/>
-        </w:rPr>
-        <w:br/>
-      </w:r>
-      <w:r>
-        <w:rPr>
-          <w:rFonts w:asciiTheme="minorHAnsi" w:hAnsiTheme="minorHAnsi" w:cstheme="minorHAnsi"/>
-          <w:color w:val="0033B3"/>
-        </w:rPr>
-        <w:t xml:space="preserve">let </w:t>
-      </w:r>
-      <w:r>
-        <w:rPr>
-          <w:rFonts w:asciiTheme="minorHAnsi" w:hAnsiTheme="minorHAnsi" w:cstheme="minorHAnsi"/>
-          <w:color w:val="248F8F"/>
-        </w:rPr>
-        <w:t xml:space="preserve">categoryInfo </w:t>
-      </w:r>
-      <w:r>
-        <w:rPr>
-          <w:rFonts w:asciiTheme="minorHAnsi" w:hAnsiTheme="minorHAnsi" w:cstheme="minorHAnsi"/>
-          <w:color w:val="080808"/>
-        </w:rPr>
-        <w:t>= {</w:t>
-      </w:r>
-      <w:r>
-        <w:rPr>
-          <w:rFonts w:asciiTheme="minorHAnsi" w:hAnsiTheme="minorHAnsi" w:cstheme="minorHAnsi"/>
-          <w:color w:val="871094"/>
-        </w:rPr>
-        <w:t>title</w:t>
-      </w:r>
-      <w:r>
-        <w:rPr>
-          <w:rFonts w:asciiTheme="minorHAnsi" w:hAnsiTheme="minorHAnsi" w:cstheme="minorHAnsi"/>
-          <w:color w:val="080808"/>
-        </w:rPr>
-        <w:t>:</w:t>
-      </w:r>
-      <w:r>
-        <w:rPr>
-          <w:rFonts w:asciiTheme="minorHAnsi" w:hAnsiTheme="minorHAnsi" w:cstheme="minorHAnsi"/>
-          <w:color w:val="067D17"/>
-        </w:rPr>
-        <w:t>"Category List"</w:t>
-      </w:r>
-      <w:r>
-        <w:rPr>
-          <w:rFonts w:asciiTheme="minorHAnsi" w:hAnsiTheme="minorHAnsi" w:cstheme="minorHAnsi"/>
-          <w:color w:val="080808"/>
-        </w:rPr>
-        <w:t>};</w:t>
-      </w:r>
-    </w:p>
-    <w:p>
-      <w:pPr>
-        <w:pStyle w:val="HTMLncedenBiimlendirilmi"/>
-        <w:shd w:val="clear" w:color="auto" w:fill="FFFFFF"/>
-        <w:rPr>
-          <w:rFonts w:asciiTheme="minorHAnsi" w:hAnsiTheme="minorHAnsi" w:cstheme="minorHAnsi"/>
-          <w:color w:val="080808"/>
-        </w:rPr>
-      </w:pPr>
-    </w:p>
-    <w:p>
-      <w:pPr>
-        <w:pStyle w:val="HTMLncedenBiimlendirilmi"/>
-        <w:shd w:val="clear" w:color="auto" w:fill="FFFFFF"/>
-        <w:rPr>
-          <w:rFonts w:asciiTheme="minorHAnsi" w:hAnsiTheme="minorHAnsi" w:cstheme="minorHAnsi"/>
-          <w:color w:val="080808"/>
-        </w:rPr>
-      </w:pPr>
-      <w:r>
-        <w:rPr>
-          <w:rFonts w:asciiTheme="minorHAnsi" w:hAnsiTheme="minorHAnsi" w:cstheme="minorHAnsi"/>
-          <w:color w:val="080808"/>
-        </w:rPr>
-        <w:t>&lt;</w:t>
-      </w:r>
-      <w:r>
-        <w:rPr>
-          <w:rFonts w:asciiTheme="minorHAnsi" w:hAnsiTheme="minorHAnsi" w:cstheme="minorHAnsi"/>
-          <w:color w:val="0033B3"/>
-        </w:rPr>
-        <w:t>Row</w:t>
-      </w:r>
-      <w:r>
-        <w:rPr>
-          <w:rFonts w:asciiTheme="minorHAnsi" w:hAnsiTheme="minorHAnsi" w:cstheme="minorHAnsi"/>
-          <w:color w:val="080808"/>
-        </w:rPr>
-        <w:t>&gt;</w:t>
-      </w:r>
-      <w:r>
-        <w:rPr>
-          <w:rFonts w:asciiTheme="minorHAnsi" w:hAnsiTheme="minorHAnsi" w:cstheme="minorHAnsi"/>
-          <w:color w:val="080808"/>
-        </w:rPr>
-        <w:br/>
-        <w:t xml:space="preserve">    &lt;</w:t>
-      </w:r>
-      <w:r>
-        <w:rPr>
-          <w:rFonts w:asciiTheme="minorHAnsi" w:hAnsiTheme="minorHAnsi" w:cstheme="minorHAnsi"/>
-          <w:color w:val="0033B3"/>
-        </w:rPr>
-        <w:t xml:space="preserve">Col </w:t>
-      </w:r>
-      <w:r>
-        <w:rPr>
-          <w:rFonts w:asciiTheme="minorHAnsi" w:hAnsiTheme="minorHAnsi" w:cstheme="minorHAnsi"/>
-          <w:color w:val="174AD4"/>
-        </w:rPr>
-        <w:t>xs</w:t>
-      </w:r>
-      <w:r>
-        <w:rPr>
-          <w:rFonts w:asciiTheme="minorHAnsi" w:hAnsiTheme="minorHAnsi" w:cstheme="minorHAnsi"/>
-          <w:color w:val="067D17"/>
-        </w:rPr>
-        <w:t>=</w:t>
-      </w:r>
-      <w:r>
-        <w:rPr>
-          <w:rFonts w:asciiTheme="minorHAnsi" w:hAnsiTheme="minorHAnsi" w:cstheme="minorHAnsi"/>
-          <w:color w:val="080808"/>
-        </w:rPr>
-        <w:t>{</w:t>
-      </w:r>
-      <w:r>
-        <w:rPr>
-          <w:rFonts w:asciiTheme="minorHAnsi" w:hAnsiTheme="minorHAnsi" w:cstheme="minorHAnsi"/>
-          <w:color w:val="1750EB"/>
-        </w:rPr>
-        <w:t>3</w:t>
-      </w:r>
-      <w:r>
-        <w:rPr>
-          <w:rFonts w:asciiTheme="minorHAnsi" w:hAnsiTheme="minorHAnsi" w:cstheme="minorHAnsi"/>
-          <w:color w:val="080808"/>
-        </w:rPr>
-        <w:t>}&gt;&lt;</w:t>
-      </w:r>
-      <w:r>
-        <w:rPr>
-          <w:rFonts w:asciiTheme="minorHAnsi" w:hAnsiTheme="minorHAnsi" w:cstheme="minorHAnsi"/>
-          <w:color w:val="0033B3"/>
-        </w:rPr>
-        <w:t xml:space="preserve">CategoryList </w:t>
-      </w:r>
-      <w:r>
-        <w:rPr>
-          <w:rFonts w:asciiTheme="minorHAnsi" w:hAnsiTheme="minorHAnsi" w:cstheme="minorHAnsi"/>
-          <w:color w:val="174AD4"/>
-        </w:rPr>
-        <w:t>info</w:t>
-      </w:r>
-      <w:r>
-        <w:rPr>
-          <w:rFonts w:asciiTheme="minorHAnsi" w:hAnsiTheme="minorHAnsi" w:cstheme="minorHAnsi"/>
-          <w:color w:val="067D17"/>
-        </w:rPr>
-        <w:t>=</w:t>
-      </w:r>
-      <w:r>
-        <w:rPr>
-          <w:rFonts w:asciiTheme="minorHAnsi" w:hAnsiTheme="minorHAnsi" w:cstheme="minorHAnsi"/>
-          <w:color w:val="080808"/>
-        </w:rPr>
-        <w:t>{</w:t>
-      </w:r>
-      <w:r>
-        <w:rPr>
-          <w:rFonts w:asciiTheme="minorHAnsi" w:hAnsiTheme="minorHAnsi" w:cstheme="minorHAnsi"/>
-          <w:color w:val="248F8F"/>
-        </w:rPr>
-        <w:t>categoryInfo</w:t>
-      </w:r>
-      <w:r>
-        <w:rPr>
-          <w:rFonts w:asciiTheme="minorHAnsi" w:hAnsiTheme="minorHAnsi" w:cstheme="minorHAnsi"/>
-          <w:color w:val="080808"/>
-        </w:rPr>
-        <w:t>}/&gt;&lt;/</w:t>
-      </w:r>
-      <w:r>
-        <w:rPr>
-          <w:rFonts w:asciiTheme="minorHAnsi" w:hAnsiTheme="minorHAnsi" w:cstheme="minorHAnsi"/>
-          <w:color w:val="0033B3"/>
-        </w:rPr>
-        <w:t>Col</w:t>
-      </w:r>
-      <w:r>
-        <w:rPr>
-          <w:rFonts w:asciiTheme="minorHAnsi" w:hAnsiTheme="minorHAnsi" w:cstheme="minorHAnsi"/>
-          <w:color w:val="080808"/>
-        </w:rPr>
-        <w:t>&gt;</w:t>
-      </w:r>
-      <w:r>
-        <w:rPr>
-          <w:rFonts w:asciiTheme="minorHAnsi" w:hAnsiTheme="minorHAnsi" w:cstheme="minorHAnsi"/>
-          <w:color w:val="080808"/>
-        </w:rPr>
-        <w:br/>
-        <w:t xml:space="preserve">    &lt;</w:t>
-      </w:r>
-      <w:r>
-        <w:rPr>
-          <w:rFonts w:asciiTheme="minorHAnsi" w:hAnsiTheme="minorHAnsi" w:cstheme="minorHAnsi"/>
-          <w:color w:val="0033B3"/>
-        </w:rPr>
-        <w:t xml:space="preserve">Col </w:t>
-      </w:r>
-      <w:r>
-        <w:rPr>
-          <w:rFonts w:asciiTheme="minorHAnsi" w:hAnsiTheme="minorHAnsi" w:cstheme="minorHAnsi"/>
-          <w:color w:val="174AD4"/>
-        </w:rPr>
-        <w:t>xs</w:t>
-      </w:r>
-      <w:r>
-        <w:rPr>
-          <w:rFonts w:asciiTheme="minorHAnsi" w:hAnsiTheme="minorHAnsi" w:cstheme="minorHAnsi"/>
-          <w:color w:val="067D17"/>
-        </w:rPr>
-        <w:t>=</w:t>
-      </w:r>
-      <w:r>
-        <w:rPr>
-          <w:rFonts w:asciiTheme="minorHAnsi" w:hAnsiTheme="minorHAnsi" w:cstheme="minorHAnsi"/>
-          <w:color w:val="080808"/>
-        </w:rPr>
-        <w:t>{</w:t>
-      </w:r>
-      <w:r>
-        <w:rPr>
-          <w:rFonts w:asciiTheme="minorHAnsi" w:hAnsiTheme="minorHAnsi" w:cstheme="minorHAnsi"/>
-          <w:color w:val="1750EB"/>
-        </w:rPr>
-        <w:t>9</w:t>
-      </w:r>
-      <w:r>
-        <w:rPr>
-          <w:rFonts w:asciiTheme="minorHAnsi" w:hAnsiTheme="minorHAnsi" w:cstheme="minorHAnsi"/>
-          <w:color w:val="080808"/>
-        </w:rPr>
-        <w:t>}&gt;&lt;</w:t>
-      </w:r>
-      <w:r>
-        <w:rPr>
-          <w:rFonts w:asciiTheme="minorHAnsi" w:hAnsiTheme="minorHAnsi" w:cstheme="minorHAnsi"/>
-          <w:color w:val="0033B3"/>
-        </w:rPr>
-        <w:t xml:space="preserve">ProductList </w:t>
-      </w:r>
-      <w:r>
-        <w:rPr>
-          <w:rFonts w:asciiTheme="minorHAnsi" w:hAnsiTheme="minorHAnsi" w:cstheme="minorHAnsi"/>
-          <w:color w:val="174AD4"/>
-        </w:rPr>
-        <w:t>info</w:t>
-      </w:r>
-      <w:r>
-        <w:rPr>
-          <w:rFonts w:asciiTheme="minorHAnsi" w:hAnsiTheme="minorHAnsi" w:cstheme="minorHAnsi"/>
-          <w:color w:val="067D17"/>
-        </w:rPr>
-        <w:t>=</w:t>
-      </w:r>
-      <w:r>
-        <w:rPr>
-          <w:rFonts w:asciiTheme="minorHAnsi" w:hAnsiTheme="minorHAnsi" w:cstheme="minorHAnsi"/>
-          <w:color w:val="080808"/>
-        </w:rPr>
-        <w:t>{</w:t>
-      </w:r>
-      <w:r>
-        <w:rPr>
-          <w:rFonts w:asciiTheme="minorHAnsi" w:hAnsiTheme="minorHAnsi" w:cstheme="minorHAnsi"/>
-          <w:color w:val="248F8F"/>
-        </w:rPr>
-        <w:t>productInfo</w:t>
-      </w:r>
-      <w:r>
-        <w:rPr>
-          <w:rFonts w:asciiTheme="minorHAnsi" w:hAnsiTheme="minorHAnsi" w:cstheme="minorHAnsi"/>
-          <w:color w:val="080808"/>
-        </w:rPr>
-        <w:t>}/&gt;&lt;/</w:t>
-      </w:r>
-      <w:r>
-        <w:rPr>
-          <w:rFonts w:asciiTheme="minorHAnsi" w:hAnsiTheme="minorHAnsi" w:cstheme="minorHAnsi"/>
-          <w:color w:val="0033B3"/>
-        </w:rPr>
-        <w:t>Col</w:t>
-      </w:r>
-      <w:r>
-        <w:rPr>
-          <w:rFonts w:asciiTheme="minorHAnsi" w:hAnsiTheme="minorHAnsi" w:cstheme="minorHAnsi"/>
-          <w:color w:val="080808"/>
-        </w:rPr>
-        <w:t>&gt;</w:t>
-      </w:r>
-      <w:r>
-        <w:rPr>
-          <w:rFonts w:asciiTheme="minorHAnsi" w:hAnsiTheme="minorHAnsi" w:cstheme="minorHAnsi"/>
-          <w:color w:val="080808"/>
-        </w:rPr>
-        <w:br/>
-        <w:t>&lt;/</w:t>
-      </w:r>
-      <w:r>
-        <w:rPr>
-          <w:rFonts w:asciiTheme="minorHAnsi" w:hAnsiTheme="minorHAnsi" w:cstheme="minorHAnsi"/>
-          <w:color w:val="0033B3"/>
-        </w:rPr>
-        <w:t>Row</w:t>
-      </w:r>
-      <w:r>
-        <w:rPr>
-          <w:rFonts w:asciiTheme="minorHAnsi" w:hAnsiTheme="minorHAnsi" w:cstheme="minorHAnsi"/>
-          <w:color w:val="080808"/>
-        </w:rPr>
-        <w:t>&gt;</w:t>
+          <w:rFonts w:eastAsia="Times New Roman" w:cstheme="minorHAnsi"/>
+          <w:color w:val="080808"/>
+          <w:sz w:val="20"/>
+          <w:szCs w:val="20"/>
+          <w:lang w:eastAsia="tr-TR"/>
+        </w:rPr>
+        <w:br/>
+      </w:r>
+      <w:r>
+        <w:rPr>
+          <w:rFonts w:eastAsia="Times New Roman" w:cstheme="minorHAnsi"/>
+          <w:color w:val="080808"/>
+          <w:sz w:val="20"/>
+          <w:szCs w:val="20"/>
+          <w:lang w:eastAsia="tr-TR"/>
+        </w:rPr>
+        <w:br/>
+      </w:r>
+      <w:r>
+        <w:rPr>
+          <w:rFonts w:eastAsia="Times New Roman" w:cstheme="minorHAnsi"/>
+          <w:color w:val="0033B3"/>
+          <w:sz w:val="20"/>
+          <w:szCs w:val="20"/>
+          <w:lang w:eastAsia="tr-TR"/>
+        </w:rPr>
+        <w:t xml:space="preserve">export default </w:t>
+      </w:r>
+      <w:r>
+        <w:rPr>
+          <w:rFonts w:eastAsia="Times New Roman" w:cstheme="minorHAnsi"/>
+          <w:i/>
+          <w:iCs/>
+          <w:color w:val="080808"/>
+          <w:sz w:val="20"/>
+          <w:szCs w:val="20"/>
+          <w:lang w:eastAsia="tr-TR"/>
+        </w:rPr>
+        <w:t>App</w:t>
+      </w:r>
+      <w:r>
+        <w:rPr>
+          <w:rFonts w:eastAsia="Times New Roman" w:cstheme="minorHAnsi"/>
+          <w:color w:val="080808"/>
+          <w:sz w:val="20"/>
+          <w:szCs w:val="20"/>
+          <w:lang w:eastAsia="tr-TR"/>
+        </w:rPr>
+        <w:t>;</w:t>
       </w:r>
     </w:p>
     <w:p>
@@ -5620,6 +5097,7 @@
           <w:rFonts w:asciiTheme="minorHAnsi" w:hAnsiTheme="minorHAnsi" w:cstheme="minorHAnsi"/>
           <w:color w:val="080808"/>
         </w:rPr>
+        <w:lastRenderedPageBreak/>
         <w:t>CategoryList componentinde category’lere mouse clicklendiğinde sayfada h4 etiketi içerisinde clicklenen category’nin ismini basacağız.</w:t>
       </w:r>
       <w:r>
@@ -7169,6 +6647,16 @@
           <w:lang w:eastAsia="tr-TR"/>
         </w:rPr>
         <w:br/>
+      </w:r>
+      <w:r>
+        <w:rPr>
+          <w:rFonts w:eastAsia="Times New Roman" w:cstheme="minorHAnsi"/>
+          <w:color w:val="080808"/>
+          <w:sz w:val="20"/>
+          <w:szCs w:val="20"/>
+          <w:lang w:eastAsia="tr-TR"/>
+        </w:rPr>
+        <w:lastRenderedPageBreak/>
         <w:t xml:space="preserve">                        &lt;</w:t>
       </w:r>
       <w:r>
@@ -7514,20 +7002,7 @@
           <w:szCs w:val="20"/>
           <w:lang w:eastAsia="tr-TR"/>
         </w:rPr>
-        <w:t xml:space="preserve">/*Current category bilgisine ProductList componentininde ihtiyaci olacagi icin kolaylikla ona da </w:t>
-      </w:r>
-      <w:r>
-        <w:rPr>
-          <w:rFonts w:eastAsia="Times New Roman" w:cstheme="minorHAnsi"/>
-          <w:i/>
-          <w:iCs/>
-          <w:color w:val="8C8C8C"/>
-          <w:sz w:val="20"/>
-          <w:szCs w:val="20"/>
-          <w:lang w:eastAsia="tr-TR"/>
-        </w:rPr>
-        <w:lastRenderedPageBreak/>
-        <w:t>gecebilirim*/</w:t>
+        <w:t>/*Current category bilgisine ProductList componentininde ihtiyaci olacagi icin kolaylikla ona da gecebilirim*/</w:t>
       </w:r>
       <w:r>
         <w:rPr>
@@ -9476,6 +8951,7 @@
           <w:sz w:val="20"/>
           <w:szCs w:val="20"/>
         </w:rPr>
+        <w:lastRenderedPageBreak/>
         <w:t>json-server --watch db.json ile</w:t>
       </w:r>
       <w:r>
@@ -9501,7 +8977,6 @@
           <w:sz w:val="20"/>
           <w:szCs w:val="20"/>
         </w:rPr>
-        <w:lastRenderedPageBreak/>
         <w:t>Json Server’i install ettikten sonra datayı artık db.json dosyasından çekeceğimden dolayı CategoryList adlı componentime bir method yazmam gerekiyor;</w:t>
       </w:r>
     </w:p>

</xml_diff>

<commit_message>
CategoryList icerisinde basit olarak bir state tanimlamasi yapildi ve component'in icerisinde bir ListGroup icerisinde data kullanildi. Herhangi bir dosyadan yada DB'den dosyayi cekmek yerine hard code olarak state objesinin icerisini doldurduk. Ileride bir JSON dosyasindan bu category'leri cekecegiz
</commit_message>
<xml_diff>
--- a/React.docx
+++ b/React.docx
@@ -2985,43 +2985,13 @@
         </w:rPr>
         <w:t>göndermem gerekiyor</w:t>
       </w:r>
-    </w:p>
-    <w:p>
-      <w:pPr>
-        <w:pStyle w:val="ListeParagraf"/>
-        <w:numPr>
-          <w:ilvl w:val="0"/>
-          <w:numId w:val="2"/>
-        </w:numPr>
+      <w:r>
         <w:rPr>
           <w:rFonts w:cstheme="minorHAnsi"/>
           <w:sz w:val="20"/>
           <w:szCs w:val="20"/>
         </w:rPr>
-      </w:pPr>
-      <w:r>
-        <w:rPr>
-          <w:rFonts w:cstheme="minorHAnsi"/>
-          <w:sz w:val="20"/>
-          <w:szCs w:val="20"/>
-        </w:rPr>
-        <w:t>app.js içerisinde</w:t>
-      </w:r>
-      <w:r>
-        <w:rPr>
-          <w:rFonts w:cstheme="minorHAnsi"/>
-          <w:sz w:val="20"/>
-          <w:szCs w:val="20"/>
-        </w:rPr>
-        <w:t xml:space="preserve"> </w:t>
-      </w:r>
-      <w:r>
-        <w:rPr>
-          <w:rFonts w:cstheme="minorHAnsi"/>
-          <w:sz w:val="20"/>
-          <w:szCs w:val="20"/>
-        </w:rPr>
-        <w:t>değişkenler tanımlıyoruz</w:t>
+        <w:t>.Bunun içinde app.js içerisinde değişkenler tanımlıyoruz</w:t>
       </w:r>
     </w:p>
     <w:p>
@@ -3630,8 +3600,6 @@
         </w:rPr>
         <w:t>&gt;</w:t>
       </w:r>
-      <w:bookmarkStart w:id="0" w:name="_GoBack"/>
-      <w:bookmarkEnd w:id="0"/>
       <w:r>
         <w:rPr>
           <w:rFonts w:eastAsia="Times New Roman" w:cstheme="minorHAnsi"/>
@@ -4181,16 +4149,6 @@
         </w:rPr>
         <w:br/>
         <w:t>}</w:t>
-      </w:r>
-      <w:r>
-        <w:rPr>
-          <w:rFonts w:eastAsia="Times New Roman" w:cstheme="minorHAnsi"/>
-          <w:color w:val="080808"/>
-          <w:sz w:val="20"/>
-          <w:szCs w:val="20"/>
-          <w:lang w:eastAsia="tr-TR"/>
-        </w:rPr>
-        <w:br/>
       </w:r>
       <w:r>
         <w:rPr>
@@ -4632,6 +4590,112 @@
       <w:r>
         <w:rPr>
           <w:rFonts w:asciiTheme="minorHAnsi" w:hAnsiTheme="minorHAnsi" w:cstheme="minorHAnsi"/>
+          <w:color w:val="0033B3"/>
+        </w:rPr>
+        <w:t xml:space="preserve">import </w:t>
+      </w:r>
+      <w:r>
+        <w:rPr>
+          <w:rFonts w:asciiTheme="minorHAnsi" w:hAnsiTheme="minorHAnsi" w:cstheme="minorHAnsi"/>
+          <w:color w:val="080808"/>
+        </w:rPr>
+        <w:t>React, {</w:t>
+      </w:r>
+      <w:r>
+        <w:rPr>
+          <w:rFonts w:asciiTheme="minorHAnsi" w:hAnsiTheme="minorHAnsi" w:cstheme="minorHAnsi"/>
+          <w:color w:val="000000"/>
+        </w:rPr>
+        <w:t>Component</w:t>
+      </w:r>
+      <w:r>
+        <w:rPr>
+          <w:rFonts w:asciiTheme="minorHAnsi" w:hAnsiTheme="minorHAnsi" w:cstheme="minorHAnsi"/>
+          <w:color w:val="080808"/>
+        </w:rPr>
+        <w:t xml:space="preserve">} </w:t>
+      </w:r>
+      <w:r>
+        <w:rPr>
+          <w:rFonts w:asciiTheme="minorHAnsi" w:hAnsiTheme="minorHAnsi" w:cstheme="minorHAnsi"/>
+          <w:color w:val="0033B3"/>
+        </w:rPr>
+        <w:t xml:space="preserve">from </w:t>
+      </w:r>
+      <w:r>
+        <w:rPr>
+          <w:rFonts w:asciiTheme="minorHAnsi" w:hAnsiTheme="minorHAnsi" w:cstheme="minorHAnsi"/>
+          <w:color w:val="067D17"/>
+        </w:rPr>
+        <w:t>'react'</w:t>
+      </w:r>
+      <w:r>
+        <w:rPr>
+          <w:rFonts w:asciiTheme="minorHAnsi" w:hAnsiTheme="minorHAnsi" w:cstheme="minorHAnsi"/>
+          <w:color w:val="080808"/>
+        </w:rPr>
+        <w:t>;</w:t>
+      </w:r>
+      <w:r>
+        <w:rPr>
+          <w:rFonts w:asciiTheme="minorHAnsi" w:hAnsiTheme="minorHAnsi" w:cstheme="minorHAnsi"/>
+          <w:color w:val="080808"/>
+        </w:rPr>
+        <w:br/>
+      </w:r>
+      <w:r>
+        <w:rPr>
+          <w:rFonts w:asciiTheme="minorHAnsi" w:hAnsiTheme="minorHAnsi" w:cstheme="minorHAnsi"/>
+          <w:color w:val="080808"/>
+        </w:rPr>
+        <w:br/>
+      </w:r>
+      <w:r>
+        <w:rPr>
+          <w:rFonts w:asciiTheme="minorHAnsi" w:hAnsiTheme="minorHAnsi" w:cstheme="minorHAnsi"/>
+          <w:color w:val="0033B3"/>
+        </w:rPr>
+        <w:t xml:space="preserve">class </w:t>
+      </w:r>
+      <w:r>
+        <w:rPr>
+          <w:rFonts w:asciiTheme="minorHAnsi" w:hAnsiTheme="minorHAnsi" w:cstheme="minorHAnsi"/>
+          <w:color w:val="000000"/>
+        </w:rPr>
+        <w:t xml:space="preserve">CategoryList </w:t>
+      </w:r>
+      <w:r>
+        <w:rPr>
+          <w:rFonts w:asciiTheme="minorHAnsi" w:hAnsiTheme="minorHAnsi" w:cstheme="minorHAnsi"/>
+          <w:color w:val="0033B3"/>
+        </w:rPr>
+        <w:t xml:space="preserve">extends </w:t>
+      </w:r>
+      <w:r>
+        <w:rPr>
+          <w:rFonts w:asciiTheme="minorHAnsi" w:hAnsiTheme="minorHAnsi" w:cstheme="minorHAnsi"/>
+          <w:color w:val="000000"/>
+        </w:rPr>
+        <w:t xml:space="preserve">Component </w:t>
+      </w:r>
+      <w:r>
+        <w:rPr>
+          <w:rFonts w:asciiTheme="minorHAnsi" w:hAnsiTheme="minorHAnsi" w:cstheme="minorHAnsi"/>
+          <w:color w:val="080808"/>
+        </w:rPr>
+        <w:t>{</w:t>
+      </w:r>
+      <w:r>
+        <w:rPr>
+          <w:rFonts w:asciiTheme="minorHAnsi" w:hAnsiTheme="minorHAnsi" w:cstheme="minorHAnsi"/>
+          <w:color w:val="080808"/>
+        </w:rPr>
+        <w:br/>
+        <w:t xml:space="preserve">    </w:t>
+      </w:r>
+      <w:r>
+        <w:rPr>
+          <w:rFonts w:asciiTheme="minorHAnsi" w:hAnsiTheme="minorHAnsi" w:cstheme="minorHAnsi"/>
           <w:color w:val="871094"/>
         </w:rPr>
         <w:t xml:space="preserve">state </w:t>
@@ -4649,148 +4713,432 @@
           <w:color w:val="080808"/>
         </w:rPr>
         <w:br/>
+        <w:t xml:space="preserve">        </w:t>
+      </w:r>
+      <w:r>
+        <w:rPr>
+          <w:rFonts w:asciiTheme="minorHAnsi" w:hAnsiTheme="minorHAnsi" w:cstheme="minorHAnsi"/>
+          <w:color w:val="871094"/>
+        </w:rPr>
+        <w:t xml:space="preserve">categories </w:t>
+      </w:r>
+      <w:r>
+        <w:rPr>
+          <w:rFonts w:asciiTheme="minorHAnsi" w:hAnsiTheme="minorHAnsi" w:cstheme="minorHAnsi"/>
+          <w:color w:val="080808"/>
+        </w:rPr>
+        <w:t>: [</w:t>
+      </w:r>
+      <w:r>
+        <w:rPr>
+          <w:rFonts w:asciiTheme="minorHAnsi" w:hAnsiTheme="minorHAnsi" w:cstheme="minorHAnsi"/>
+          <w:color w:val="080808"/>
+        </w:rPr>
+        <w:br/>
+        <w:t xml:space="preserve">            {</w:t>
+      </w:r>
+      <w:r>
+        <w:rPr>
+          <w:rFonts w:asciiTheme="minorHAnsi" w:hAnsiTheme="minorHAnsi" w:cstheme="minorHAnsi"/>
+          <w:color w:val="871094"/>
+        </w:rPr>
+        <w:t xml:space="preserve">categoryId </w:t>
+      </w:r>
+      <w:r>
+        <w:rPr>
+          <w:rFonts w:asciiTheme="minorHAnsi" w:hAnsiTheme="minorHAnsi" w:cstheme="minorHAnsi"/>
+          <w:color w:val="080808"/>
+        </w:rPr>
+        <w:t xml:space="preserve">: </w:t>
+      </w:r>
+      <w:r>
+        <w:rPr>
+          <w:rFonts w:asciiTheme="minorHAnsi" w:hAnsiTheme="minorHAnsi" w:cstheme="minorHAnsi"/>
+          <w:color w:val="067D17"/>
+        </w:rPr>
+        <w:t>"1"</w:t>
+      </w:r>
+      <w:r>
+        <w:rPr>
+          <w:rFonts w:asciiTheme="minorHAnsi" w:hAnsiTheme="minorHAnsi" w:cstheme="minorHAnsi"/>
+          <w:color w:val="080808"/>
+        </w:rPr>
+        <w:t>,</w:t>
+      </w:r>
+      <w:r>
+        <w:rPr>
+          <w:rFonts w:asciiTheme="minorHAnsi" w:hAnsiTheme="minorHAnsi" w:cstheme="minorHAnsi"/>
+          <w:color w:val="871094"/>
+        </w:rPr>
+        <w:t xml:space="preserve">categoryName </w:t>
+      </w:r>
+      <w:r>
+        <w:rPr>
+          <w:rFonts w:asciiTheme="minorHAnsi" w:hAnsiTheme="minorHAnsi" w:cstheme="minorHAnsi"/>
+          <w:color w:val="080808"/>
+        </w:rPr>
+        <w:t xml:space="preserve">: </w:t>
+      </w:r>
+      <w:r>
+        <w:rPr>
+          <w:rFonts w:asciiTheme="minorHAnsi" w:hAnsiTheme="minorHAnsi" w:cstheme="minorHAnsi"/>
+          <w:color w:val="067D17"/>
+        </w:rPr>
+        <w:t>"Beverages"</w:t>
+      </w:r>
+      <w:r>
+        <w:rPr>
+          <w:rFonts w:asciiTheme="minorHAnsi" w:hAnsiTheme="minorHAnsi" w:cstheme="minorHAnsi"/>
+          <w:color w:val="080808"/>
+        </w:rPr>
+        <w:t>},</w:t>
+      </w:r>
+      <w:r>
+        <w:rPr>
+          <w:rFonts w:asciiTheme="minorHAnsi" w:hAnsiTheme="minorHAnsi" w:cstheme="minorHAnsi"/>
+          <w:color w:val="080808"/>
+        </w:rPr>
+        <w:br/>
+        <w:t xml:space="preserve">            {</w:t>
+      </w:r>
+      <w:r>
+        <w:rPr>
+          <w:rFonts w:asciiTheme="minorHAnsi" w:hAnsiTheme="minorHAnsi" w:cstheme="minorHAnsi"/>
+          <w:color w:val="871094"/>
+        </w:rPr>
+        <w:t xml:space="preserve">categoryId </w:t>
+      </w:r>
+      <w:r>
+        <w:rPr>
+          <w:rFonts w:asciiTheme="minorHAnsi" w:hAnsiTheme="minorHAnsi" w:cstheme="minorHAnsi"/>
+          <w:color w:val="080808"/>
+        </w:rPr>
+        <w:t xml:space="preserve">: </w:t>
+      </w:r>
+      <w:r>
+        <w:rPr>
+          <w:rFonts w:asciiTheme="minorHAnsi" w:hAnsiTheme="minorHAnsi" w:cstheme="minorHAnsi"/>
+          <w:color w:val="067D17"/>
+        </w:rPr>
+        <w:t>"2"</w:t>
+      </w:r>
+      <w:r>
+        <w:rPr>
+          <w:rFonts w:asciiTheme="minorHAnsi" w:hAnsiTheme="minorHAnsi" w:cstheme="minorHAnsi"/>
+          <w:color w:val="080808"/>
+        </w:rPr>
+        <w:t>,</w:t>
+      </w:r>
+      <w:r>
+        <w:rPr>
+          <w:rFonts w:asciiTheme="minorHAnsi" w:hAnsiTheme="minorHAnsi" w:cstheme="minorHAnsi"/>
+          <w:color w:val="871094"/>
+        </w:rPr>
+        <w:t xml:space="preserve">categoryName </w:t>
+      </w:r>
+      <w:r>
+        <w:rPr>
+          <w:rFonts w:asciiTheme="minorHAnsi" w:hAnsiTheme="minorHAnsi" w:cstheme="minorHAnsi"/>
+          <w:color w:val="080808"/>
+        </w:rPr>
+        <w:t xml:space="preserve">: </w:t>
+      </w:r>
+      <w:r>
+        <w:rPr>
+          <w:rFonts w:asciiTheme="minorHAnsi" w:hAnsiTheme="minorHAnsi" w:cstheme="minorHAnsi"/>
+          <w:color w:val="067D17"/>
+        </w:rPr>
+        <w:t>"Condiment"</w:t>
+      </w:r>
+      <w:r>
+        <w:rPr>
+          <w:rFonts w:asciiTheme="minorHAnsi" w:hAnsiTheme="minorHAnsi" w:cstheme="minorHAnsi"/>
+          <w:color w:val="080808"/>
+        </w:rPr>
+        <w:t>},</w:t>
+      </w:r>
+      <w:r>
+        <w:rPr>
+          <w:rFonts w:asciiTheme="minorHAnsi" w:hAnsiTheme="minorHAnsi" w:cstheme="minorHAnsi"/>
+          <w:color w:val="080808"/>
+        </w:rPr>
+        <w:br/>
+        <w:t xml:space="preserve">            {</w:t>
+      </w:r>
+      <w:r>
+        <w:rPr>
+          <w:rFonts w:asciiTheme="minorHAnsi" w:hAnsiTheme="minorHAnsi" w:cstheme="minorHAnsi"/>
+          <w:color w:val="871094"/>
+        </w:rPr>
+        <w:t xml:space="preserve">categoryId </w:t>
+      </w:r>
+      <w:r>
+        <w:rPr>
+          <w:rFonts w:asciiTheme="minorHAnsi" w:hAnsiTheme="minorHAnsi" w:cstheme="minorHAnsi"/>
+          <w:color w:val="080808"/>
+        </w:rPr>
+        <w:t xml:space="preserve">: </w:t>
+      </w:r>
+      <w:r>
+        <w:rPr>
+          <w:rFonts w:asciiTheme="minorHAnsi" w:hAnsiTheme="minorHAnsi" w:cstheme="minorHAnsi"/>
+          <w:color w:val="067D17"/>
+        </w:rPr>
+        <w:t>"3"</w:t>
+      </w:r>
+      <w:r>
+        <w:rPr>
+          <w:rFonts w:asciiTheme="minorHAnsi" w:hAnsiTheme="minorHAnsi" w:cstheme="minorHAnsi"/>
+          <w:color w:val="080808"/>
+        </w:rPr>
+        <w:t>,</w:t>
+      </w:r>
+      <w:r>
+        <w:rPr>
+          <w:rFonts w:asciiTheme="minorHAnsi" w:hAnsiTheme="minorHAnsi" w:cstheme="minorHAnsi"/>
+          <w:color w:val="871094"/>
+        </w:rPr>
+        <w:t xml:space="preserve">categoryName </w:t>
+      </w:r>
+      <w:r>
+        <w:rPr>
+          <w:rFonts w:asciiTheme="minorHAnsi" w:hAnsiTheme="minorHAnsi" w:cstheme="minorHAnsi"/>
+          <w:color w:val="080808"/>
+        </w:rPr>
+        <w:t xml:space="preserve">: </w:t>
+      </w:r>
+      <w:r>
+        <w:rPr>
+          <w:rFonts w:asciiTheme="minorHAnsi" w:hAnsiTheme="minorHAnsi" w:cstheme="minorHAnsi"/>
+          <w:color w:val="067D17"/>
+        </w:rPr>
+        <w:t>"Drinks"</w:t>
+      </w:r>
+      <w:r>
+        <w:rPr>
+          <w:rFonts w:asciiTheme="minorHAnsi" w:hAnsiTheme="minorHAnsi" w:cstheme="minorHAnsi"/>
+          <w:color w:val="080808"/>
+        </w:rPr>
+        <w:t>}</w:t>
+      </w:r>
+      <w:r>
+        <w:rPr>
+          <w:rFonts w:asciiTheme="minorHAnsi" w:hAnsiTheme="minorHAnsi" w:cstheme="minorHAnsi"/>
+          <w:color w:val="080808"/>
+        </w:rPr>
+        <w:br/>
+        <w:t xml:space="preserve">        ]</w:t>
+      </w:r>
+      <w:r>
+        <w:rPr>
+          <w:rFonts w:asciiTheme="minorHAnsi" w:hAnsiTheme="minorHAnsi" w:cstheme="minorHAnsi"/>
+          <w:color w:val="080808"/>
+        </w:rPr>
+        <w:br/>
+        <w:t xml:space="preserve">    }</w:t>
+      </w:r>
+      <w:r>
+        <w:rPr>
+          <w:rFonts w:asciiTheme="minorHAnsi" w:hAnsiTheme="minorHAnsi" w:cstheme="minorHAnsi"/>
+          <w:color w:val="080808"/>
+        </w:rPr>
+        <w:br/>
         <w:t xml:space="preserve">    </w:t>
       </w:r>
       <w:r>
         <w:rPr>
           <w:rFonts w:asciiTheme="minorHAnsi" w:hAnsiTheme="minorHAnsi" w:cstheme="minorHAnsi"/>
+          <w:color w:val="7A7A43"/>
+        </w:rPr>
+        <w:t>render</w:t>
+      </w:r>
+      <w:r>
+        <w:rPr>
+          <w:rFonts w:asciiTheme="minorHAnsi" w:hAnsiTheme="minorHAnsi" w:cstheme="minorHAnsi"/>
+          <w:color w:val="080808"/>
+        </w:rPr>
+        <w:t>() {</w:t>
+      </w:r>
+      <w:r>
+        <w:rPr>
+          <w:rFonts w:asciiTheme="minorHAnsi" w:hAnsiTheme="minorHAnsi" w:cstheme="minorHAnsi"/>
+          <w:color w:val="080808"/>
+        </w:rPr>
+        <w:br/>
+        <w:t xml:space="preserve">        </w:t>
+      </w:r>
+      <w:r>
+        <w:rPr>
+          <w:rFonts w:asciiTheme="minorHAnsi" w:hAnsiTheme="minorHAnsi" w:cstheme="minorHAnsi"/>
+          <w:color w:val="0033B3"/>
+        </w:rPr>
+        <w:t xml:space="preserve">return </w:t>
+      </w:r>
+      <w:r>
+        <w:rPr>
+          <w:rFonts w:asciiTheme="minorHAnsi" w:hAnsiTheme="minorHAnsi" w:cstheme="minorHAnsi"/>
+          <w:color w:val="080808"/>
+        </w:rPr>
+        <w:t>(</w:t>
+      </w:r>
+      <w:r>
+        <w:rPr>
+          <w:rFonts w:asciiTheme="minorHAnsi" w:hAnsiTheme="minorHAnsi" w:cstheme="minorHAnsi"/>
+          <w:color w:val="080808"/>
+        </w:rPr>
+        <w:br/>
+        <w:t xml:space="preserve">            &lt;</w:t>
+      </w:r>
+      <w:r>
+        <w:rPr>
+          <w:rFonts w:asciiTheme="minorHAnsi" w:hAnsiTheme="minorHAnsi" w:cstheme="minorHAnsi"/>
+          <w:color w:val="0033B3"/>
+        </w:rPr>
+        <w:t>div</w:t>
+      </w:r>
+      <w:r>
+        <w:rPr>
+          <w:rFonts w:asciiTheme="minorHAnsi" w:hAnsiTheme="minorHAnsi" w:cstheme="minorHAnsi"/>
+          <w:color w:val="080808"/>
+        </w:rPr>
+        <w:t>&gt;</w:t>
+      </w:r>
+      <w:r>
+        <w:rPr>
+          <w:rFonts w:asciiTheme="minorHAnsi" w:hAnsiTheme="minorHAnsi" w:cstheme="minorHAnsi"/>
+          <w:color w:val="080808"/>
+        </w:rPr>
+        <w:br/>
+        <w:t xml:space="preserve">                &lt;</w:t>
+      </w:r>
+      <w:r>
+        <w:rPr>
+          <w:rFonts w:asciiTheme="minorHAnsi" w:hAnsiTheme="minorHAnsi" w:cstheme="minorHAnsi"/>
+          <w:color w:val="0033B3"/>
+        </w:rPr>
+        <w:t>h1</w:t>
+      </w:r>
+      <w:r>
+        <w:rPr>
+          <w:rFonts w:asciiTheme="minorHAnsi" w:hAnsiTheme="minorHAnsi" w:cstheme="minorHAnsi"/>
+          <w:color w:val="080808"/>
+        </w:rPr>
+        <w:t>&gt;{</w:t>
+      </w:r>
+      <w:r>
+        <w:rPr>
+          <w:rFonts w:asciiTheme="minorHAnsi" w:hAnsiTheme="minorHAnsi" w:cstheme="minorHAnsi"/>
+          <w:color w:val="0033B3"/>
+        </w:rPr>
+        <w:t>this</w:t>
+      </w:r>
+      <w:r>
+        <w:rPr>
+          <w:rFonts w:asciiTheme="minorHAnsi" w:hAnsiTheme="minorHAnsi" w:cstheme="minorHAnsi"/>
+          <w:color w:val="080808"/>
+        </w:rPr>
+        <w:t>.</w:t>
+      </w:r>
+      <w:r>
+        <w:rPr>
+          <w:rFonts w:asciiTheme="minorHAnsi" w:hAnsiTheme="minorHAnsi" w:cstheme="minorHAnsi"/>
           <w:color w:val="871094"/>
         </w:rPr>
-        <w:t>categories</w:t>
-      </w:r>
-      <w:r>
-        <w:rPr>
-          <w:rFonts w:asciiTheme="minorHAnsi" w:hAnsiTheme="minorHAnsi" w:cstheme="minorHAnsi"/>
-          <w:color w:val="080808"/>
-        </w:rPr>
-        <w:t>: [</w:t>
-      </w:r>
-      <w:r>
-        <w:rPr>
-          <w:rFonts w:asciiTheme="minorHAnsi" w:hAnsiTheme="minorHAnsi" w:cstheme="minorHAnsi"/>
-          <w:color w:val="080808"/>
-        </w:rPr>
-        <w:br/>
-        <w:t xml:space="preserve">        {</w:t>
+        <w:t>props</w:t>
+      </w:r>
+      <w:r>
+        <w:rPr>
+          <w:rFonts w:asciiTheme="minorHAnsi" w:hAnsiTheme="minorHAnsi" w:cstheme="minorHAnsi"/>
+          <w:color w:val="080808"/>
+        </w:rPr>
+        <w:t>.</w:t>
       </w:r>
       <w:r>
         <w:rPr>
           <w:rFonts w:asciiTheme="minorHAnsi" w:hAnsiTheme="minorHAnsi" w:cstheme="minorHAnsi"/>
           <w:color w:val="871094"/>
         </w:rPr>
-        <w:t>categoryId</w:t>
-      </w:r>
-      <w:r>
-        <w:rPr>
-          <w:rFonts w:asciiTheme="minorHAnsi" w:hAnsiTheme="minorHAnsi" w:cstheme="minorHAnsi"/>
-          <w:color w:val="080808"/>
-        </w:rPr>
-        <w:t xml:space="preserve">: </w:t>
-      </w:r>
-      <w:r>
-        <w:rPr>
-          <w:rFonts w:asciiTheme="minorHAnsi" w:hAnsiTheme="minorHAnsi" w:cstheme="minorHAnsi"/>
-          <w:color w:val="067D17"/>
-        </w:rPr>
-        <w:t>"1"</w:t>
-      </w:r>
-      <w:r>
-        <w:rPr>
-          <w:rFonts w:asciiTheme="minorHAnsi" w:hAnsiTheme="minorHAnsi" w:cstheme="minorHAnsi"/>
-          <w:color w:val="080808"/>
-        </w:rPr>
-        <w:t xml:space="preserve">, </w:t>
+        <w:t>info</w:t>
+      </w:r>
+      <w:r>
+        <w:rPr>
+          <w:rFonts w:asciiTheme="minorHAnsi" w:hAnsiTheme="minorHAnsi" w:cstheme="minorHAnsi"/>
+          <w:color w:val="080808"/>
+        </w:rPr>
+        <w:t>.</w:t>
       </w:r>
       <w:r>
         <w:rPr>
           <w:rFonts w:asciiTheme="minorHAnsi" w:hAnsiTheme="minorHAnsi" w:cstheme="minorHAnsi"/>
           <w:color w:val="871094"/>
         </w:rPr>
-        <w:t>categoryName</w:t>
-      </w:r>
-      <w:r>
-        <w:rPr>
-          <w:rFonts w:asciiTheme="minorHAnsi" w:hAnsiTheme="minorHAnsi" w:cstheme="minorHAnsi"/>
-          <w:color w:val="080808"/>
-        </w:rPr>
-        <w:t xml:space="preserve">: </w:t>
-      </w:r>
-      <w:r>
-        <w:rPr>
-          <w:rFonts w:asciiTheme="minorHAnsi" w:hAnsiTheme="minorHAnsi" w:cstheme="minorHAnsi"/>
-          <w:color w:val="067D17"/>
-        </w:rPr>
-        <w:t>"Beverages"</w:t>
-      </w:r>
-      <w:r>
-        <w:rPr>
-          <w:rFonts w:asciiTheme="minorHAnsi" w:hAnsiTheme="minorHAnsi" w:cstheme="minorHAnsi"/>
-          <w:color w:val="080808"/>
-        </w:rPr>
-        <w:t>},</w:t>
-      </w:r>
-      <w:r>
-        <w:rPr>
-          <w:rFonts w:asciiTheme="minorHAnsi" w:hAnsiTheme="minorHAnsi" w:cstheme="minorHAnsi"/>
-          <w:color w:val="080808"/>
-        </w:rPr>
-        <w:br/>
-        <w:t xml:space="preserve">        {</w:t>
-      </w:r>
-      <w:r>
-        <w:rPr>
-          <w:rFonts w:asciiTheme="minorHAnsi" w:hAnsiTheme="minorHAnsi" w:cstheme="minorHAnsi"/>
-          <w:color w:val="871094"/>
-        </w:rPr>
-        <w:t>categoryId</w:t>
-      </w:r>
-      <w:r>
-        <w:rPr>
-          <w:rFonts w:asciiTheme="minorHAnsi" w:hAnsiTheme="minorHAnsi" w:cstheme="minorHAnsi"/>
-          <w:color w:val="080808"/>
-        </w:rPr>
-        <w:t xml:space="preserve">: </w:t>
-      </w:r>
-      <w:r>
-        <w:rPr>
-          <w:rFonts w:asciiTheme="minorHAnsi" w:hAnsiTheme="minorHAnsi" w:cstheme="minorHAnsi"/>
-          <w:color w:val="067D17"/>
-        </w:rPr>
-        <w:t>"2"</w:t>
-      </w:r>
-      <w:r>
-        <w:rPr>
-          <w:rFonts w:asciiTheme="minorHAnsi" w:hAnsiTheme="minorHAnsi" w:cstheme="minorHAnsi"/>
-          <w:color w:val="080808"/>
-        </w:rPr>
-        <w:t xml:space="preserve">, </w:t>
-      </w:r>
-      <w:r>
-        <w:rPr>
-          <w:rFonts w:asciiTheme="minorHAnsi" w:hAnsiTheme="minorHAnsi" w:cstheme="minorHAnsi"/>
-          <w:color w:val="871094"/>
-        </w:rPr>
-        <w:t>categoryName</w:t>
-      </w:r>
-      <w:r>
-        <w:rPr>
-          <w:rFonts w:asciiTheme="minorHAnsi" w:hAnsiTheme="minorHAnsi" w:cstheme="minorHAnsi"/>
-          <w:color w:val="080808"/>
-        </w:rPr>
-        <w:t xml:space="preserve">: </w:t>
-      </w:r>
-      <w:r>
-        <w:rPr>
-          <w:rFonts w:asciiTheme="minorHAnsi" w:hAnsiTheme="minorHAnsi" w:cstheme="minorHAnsi"/>
-          <w:color w:val="067D17"/>
-        </w:rPr>
-        <w:t>"Condiment"</w:t>
-      </w:r>
-      <w:r>
-        <w:rPr>
-          <w:rFonts w:asciiTheme="minorHAnsi" w:hAnsiTheme="minorHAnsi" w:cstheme="minorHAnsi"/>
-          <w:color w:val="080808"/>
-        </w:rPr>
+        <w:t>title</w:t>
+      </w:r>
+      <w:r>
+        <w:rPr>
+          <w:rFonts w:asciiTheme="minorHAnsi" w:hAnsiTheme="minorHAnsi" w:cstheme="minorHAnsi"/>
+          <w:color w:val="080808"/>
+        </w:rPr>
+        <w:t>}&lt;/</w:t>
+      </w:r>
+      <w:r>
+        <w:rPr>
+          <w:rFonts w:asciiTheme="minorHAnsi" w:hAnsiTheme="minorHAnsi" w:cstheme="minorHAnsi"/>
+          <w:color w:val="0033B3"/>
+        </w:rPr>
+        <w:t>h1</w:t>
+      </w:r>
+      <w:r>
+        <w:rPr>
+          <w:rFonts w:asciiTheme="minorHAnsi" w:hAnsiTheme="minorHAnsi" w:cstheme="minorHAnsi"/>
+          <w:color w:val="080808"/>
+        </w:rPr>
+        <w:t>&gt;</w:t>
+      </w:r>
+      <w:r>
+        <w:rPr>
+          <w:rFonts w:asciiTheme="minorHAnsi" w:hAnsiTheme="minorHAnsi" w:cstheme="minorHAnsi"/>
+          <w:color w:val="080808"/>
+        </w:rPr>
+        <w:br/>
+        <w:t xml:space="preserve">            &lt;/</w:t>
+      </w:r>
+      <w:r>
+        <w:rPr>
+          <w:rFonts w:asciiTheme="minorHAnsi" w:hAnsiTheme="minorHAnsi" w:cstheme="minorHAnsi"/>
+          <w:color w:val="0033B3"/>
+        </w:rPr>
+        <w:t>div</w:t>
+      </w:r>
+      <w:r>
+        <w:rPr>
+          <w:rFonts w:asciiTheme="minorHAnsi" w:hAnsiTheme="minorHAnsi" w:cstheme="minorHAnsi"/>
+          <w:color w:val="080808"/>
+        </w:rPr>
+        <w:t>&gt;</w:t>
+      </w:r>
+      <w:r>
+        <w:rPr>
+          <w:rFonts w:asciiTheme="minorHAnsi" w:hAnsiTheme="minorHAnsi" w:cstheme="minorHAnsi"/>
+          <w:color w:val="080808"/>
+        </w:rPr>
+        <w:br/>
+        <w:t xml:space="preserve">        );</w:t>
+      </w:r>
+      <w:r>
+        <w:rPr>
+          <w:rFonts w:asciiTheme="minorHAnsi" w:hAnsiTheme="minorHAnsi" w:cstheme="minorHAnsi"/>
+          <w:color w:val="080808"/>
+        </w:rPr>
+        <w:br/>
+        <w:t xml:space="preserve">    }</w:t>
+      </w:r>
+      <w:r>
+        <w:rPr>
+          <w:rFonts w:asciiTheme="minorHAnsi" w:hAnsiTheme="minorHAnsi" w:cstheme="minorHAnsi"/>
+          <w:color w:val="080808"/>
+        </w:rPr>
+        <w:br/>
         <w:t>}</w:t>
       </w:r>
       <w:r>
@@ -4799,26 +5147,35 @@
           <w:color w:val="080808"/>
         </w:rPr>
         <w:br/>
-        <w:t xml:space="preserve">    ]</w:t>
-      </w:r>
-      <w:r>
-        <w:rPr>
-          <w:rFonts w:asciiTheme="minorHAnsi" w:hAnsiTheme="minorHAnsi" w:cstheme="minorHAnsi"/>
-          <w:color w:val="080808"/>
-        </w:rPr>
-        <w:br/>
-        <w:t>}</w:t>
-      </w:r>
-    </w:p>
-    <w:p>
-      <w:pPr>
-        <w:pStyle w:val="HTMLncedenBiimlendirilmi"/>
-        <w:shd w:val="clear" w:color="auto" w:fill="FFFFFF"/>
-        <w:rPr>
-          <w:rFonts w:asciiTheme="minorHAnsi" w:hAnsiTheme="minorHAnsi" w:cstheme="minorHAnsi"/>
-          <w:color w:val="080808"/>
-        </w:rPr>
-      </w:pPr>
+      </w:r>
+      <w:r>
+        <w:rPr>
+          <w:rFonts w:asciiTheme="minorHAnsi" w:hAnsiTheme="minorHAnsi" w:cstheme="minorHAnsi"/>
+          <w:color w:val="080808"/>
+        </w:rPr>
+        <w:br/>
+      </w:r>
+      <w:r>
+        <w:rPr>
+          <w:rFonts w:asciiTheme="minorHAnsi" w:hAnsiTheme="minorHAnsi" w:cstheme="minorHAnsi"/>
+          <w:color w:val="0033B3"/>
+        </w:rPr>
+        <w:t xml:space="preserve">export default </w:t>
+      </w:r>
+      <w:r>
+        <w:rPr>
+          <w:rFonts w:asciiTheme="minorHAnsi" w:hAnsiTheme="minorHAnsi" w:cstheme="minorHAnsi"/>
+          <w:color w:val="000000"/>
+        </w:rPr>
+        <w:t>CategoryList</w:t>
+      </w:r>
+      <w:r>
+        <w:rPr>
+          <w:rFonts w:asciiTheme="minorHAnsi" w:hAnsiTheme="minorHAnsi" w:cstheme="minorHAnsi"/>
+          <w:color w:val="080808"/>
+        </w:rPr>
+        <w:t>;</w:t>
+      </w:r>
     </w:p>
     <w:p>
       <w:pPr>
@@ -4838,7 +5195,43 @@
           <w:rFonts w:asciiTheme="minorHAnsi" w:hAnsiTheme="minorHAnsi" w:cstheme="minorHAnsi"/>
           <w:color w:val="080808"/>
         </w:rPr>
-        <w:t>ListGroup içerisinde de state içinde dönerek her bir category’i ekrana ListGroupItem olarak basacağız</w:t>
+        <w:lastRenderedPageBreak/>
+        <w:t xml:space="preserve">Şimdi CategoryList componenti icerisinde </w:t>
+      </w:r>
+      <w:r>
+        <w:rPr>
+          <w:rFonts w:asciiTheme="minorHAnsi" w:hAnsiTheme="minorHAnsi" w:cstheme="minorHAnsi"/>
+          <w:color w:val="080808"/>
+        </w:rPr>
+        <w:t xml:space="preserve">bir JSX’e ait bir </w:t>
+      </w:r>
+      <w:r>
+        <w:rPr>
+          <w:rFonts w:asciiTheme="minorHAnsi" w:hAnsiTheme="minorHAnsi" w:cstheme="minorHAnsi"/>
+          <w:color w:val="080808"/>
+        </w:rPr>
+        <w:t>ListGroup</w:t>
+      </w:r>
+      <w:r>
+        <w:rPr>
+          <w:rFonts w:asciiTheme="minorHAnsi" w:hAnsiTheme="minorHAnsi" w:cstheme="minorHAnsi"/>
+          <w:color w:val="080808"/>
+        </w:rPr>
+        <w:t xml:space="preserve"> oluşturarak</w:t>
+      </w:r>
+      <w:r>
+        <w:rPr>
+          <w:rFonts w:asciiTheme="minorHAnsi" w:hAnsiTheme="minorHAnsi" w:cstheme="minorHAnsi"/>
+          <w:color w:val="080808"/>
+        </w:rPr>
+        <w:t xml:space="preserve"> içerisinde de state içinde dönerek her bir category’i ekran</w:t>
+      </w:r>
+      <w:r>
+        <w:rPr>
+          <w:rFonts w:asciiTheme="minorHAnsi" w:hAnsiTheme="minorHAnsi" w:cstheme="minorHAnsi"/>
+          <w:color w:val="080808"/>
+        </w:rPr>
+        <w:t>a ListGroupItem olarak basacak kodu yazıyorum</w:t>
       </w:r>
     </w:p>
     <w:p>
@@ -4863,9 +5256,160 @@
       <w:r>
         <w:rPr>
           <w:rFonts w:asciiTheme="minorHAnsi" w:hAnsiTheme="minorHAnsi" w:cstheme="minorHAnsi"/>
-          <w:color w:val="080808"/>
-        </w:rPr>
-        <w:t>&lt;</w:t>
+          <w:color w:val="7A7A43"/>
+        </w:rPr>
+        <w:t>render</w:t>
+      </w:r>
+      <w:r>
+        <w:rPr>
+          <w:rFonts w:asciiTheme="minorHAnsi" w:hAnsiTheme="minorHAnsi" w:cstheme="minorHAnsi"/>
+          <w:color w:val="080808"/>
+        </w:rPr>
+        <w:t>() {</w:t>
+      </w:r>
+      <w:r>
+        <w:rPr>
+          <w:rFonts w:asciiTheme="minorHAnsi" w:hAnsiTheme="minorHAnsi" w:cstheme="minorHAnsi"/>
+          <w:color w:val="080808"/>
+        </w:rPr>
+        <w:br/>
+        <w:t xml:space="preserve">    </w:t>
+      </w:r>
+      <w:r>
+        <w:rPr>
+          <w:rFonts w:asciiTheme="minorHAnsi" w:hAnsiTheme="minorHAnsi" w:cstheme="minorHAnsi"/>
+          <w:color w:val="0033B3"/>
+        </w:rPr>
+        <w:t xml:space="preserve">return </w:t>
+      </w:r>
+      <w:r>
+        <w:rPr>
+          <w:rFonts w:asciiTheme="minorHAnsi" w:hAnsiTheme="minorHAnsi" w:cstheme="minorHAnsi"/>
+          <w:color w:val="080808"/>
+        </w:rPr>
+        <w:t>(</w:t>
+      </w:r>
+      <w:r>
+        <w:rPr>
+          <w:rFonts w:asciiTheme="minorHAnsi" w:hAnsiTheme="minorHAnsi" w:cstheme="minorHAnsi"/>
+          <w:color w:val="080808"/>
+        </w:rPr>
+        <w:br/>
+        <w:t xml:space="preserve">        &lt;</w:t>
+      </w:r>
+      <w:r>
+        <w:rPr>
+          <w:rFonts w:asciiTheme="minorHAnsi" w:hAnsiTheme="minorHAnsi" w:cstheme="minorHAnsi"/>
+          <w:color w:val="0033B3"/>
+        </w:rPr>
+        <w:t>div</w:t>
+      </w:r>
+      <w:r>
+        <w:rPr>
+          <w:rFonts w:asciiTheme="minorHAnsi" w:hAnsiTheme="minorHAnsi" w:cstheme="minorHAnsi"/>
+          <w:color w:val="080808"/>
+        </w:rPr>
+        <w:t>&gt;</w:t>
+      </w:r>
+      <w:r>
+        <w:rPr>
+          <w:rFonts w:asciiTheme="minorHAnsi" w:hAnsiTheme="minorHAnsi" w:cstheme="minorHAnsi"/>
+          <w:color w:val="080808"/>
+        </w:rPr>
+        <w:br/>
+        <w:t xml:space="preserve">            &lt;</w:t>
+      </w:r>
+      <w:r>
+        <w:rPr>
+          <w:rFonts w:asciiTheme="minorHAnsi" w:hAnsiTheme="minorHAnsi" w:cstheme="minorHAnsi"/>
+          <w:color w:val="0033B3"/>
+        </w:rPr>
+        <w:t>h1</w:t>
+      </w:r>
+      <w:r>
+        <w:rPr>
+          <w:rFonts w:asciiTheme="minorHAnsi" w:hAnsiTheme="minorHAnsi" w:cstheme="minorHAnsi"/>
+          <w:color w:val="080808"/>
+        </w:rPr>
+        <w:t>&gt;{</w:t>
+      </w:r>
+      <w:r>
+        <w:rPr>
+          <w:rFonts w:asciiTheme="minorHAnsi" w:hAnsiTheme="minorHAnsi" w:cstheme="minorHAnsi"/>
+          <w:color w:val="0033B3"/>
+        </w:rPr>
+        <w:t>this</w:t>
+      </w:r>
+      <w:r>
+        <w:rPr>
+          <w:rFonts w:asciiTheme="minorHAnsi" w:hAnsiTheme="minorHAnsi" w:cstheme="minorHAnsi"/>
+          <w:color w:val="080808"/>
+        </w:rPr>
+        <w:t>.</w:t>
+      </w:r>
+      <w:r>
+        <w:rPr>
+          <w:rFonts w:asciiTheme="minorHAnsi" w:hAnsiTheme="minorHAnsi" w:cstheme="minorHAnsi"/>
+          <w:color w:val="871094"/>
+        </w:rPr>
+        <w:t>props</w:t>
+      </w:r>
+      <w:r>
+        <w:rPr>
+          <w:rFonts w:asciiTheme="minorHAnsi" w:hAnsiTheme="minorHAnsi" w:cstheme="minorHAnsi"/>
+          <w:color w:val="080808"/>
+        </w:rPr>
+        <w:t>.</w:t>
+      </w:r>
+      <w:r>
+        <w:rPr>
+          <w:rFonts w:asciiTheme="minorHAnsi" w:hAnsiTheme="minorHAnsi" w:cstheme="minorHAnsi"/>
+          <w:color w:val="871094"/>
+        </w:rPr>
+        <w:t>info</w:t>
+      </w:r>
+      <w:r>
+        <w:rPr>
+          <w:rFonts w:asciiTheme="minorHAnsi" w:hAnsiTheme="minorHAnsi" w:cstheme="minorHAnsi"/>
+          <w:color w:val="080808"/>
+        </w:rPr>
+        <w:t>.</w:t>
+      </w:r>
+      <w:r>
+        <w:rPr>
+          <w:rFonts w:asciiTheme="minorHAnsi" w:hAnsiTheme="minorHAnsi" w:cstheme="minorHAnsi"/>
+          <w:color w:val="871094"/>
+        </w:rPr>
+        <w:t>title</w:t>
+      </w:r>
+      <w:r>
+        <w:rPr>
+          <w:rFonts w:asciiTheme="minorHAnsi" w:hAnsiTheme="minorHAnsi" w:cstheme="minorHAnsi"/>
+          <w:color w:val="080808"/>
+        </w:rPr>
+        <w:t>}&lt;/</w:t>
+      </w:r>
+      <w:r>
+        <w:rPr>
+          <w:rFonts w:asciiTheme="minorHAnsi" w:hAnsiTheme="minorHAnsi" w:cstheme="minorHAnsi"/>
+          <w:color w:val="0033B3"/>
+        </w:rPr>
+        <w:t>h1</w:t>
+      </w:r>
+      <w:r>
+        <w:rPr>
+          <w:rFonts w:asciiTheme="minorHAnsi" w:hAnsiTheme="minorHAnsi" w:cstheme="minorHAnsi"/>
+          <w:color w:val="080808"/>
+        </w:rPr>
+        <w:t>&gt;</w:t>
+      </w:r>
+      <w:r>
+        <w:rPr>
+          <w:rFonts w:asciiTheme="minorHAnsi" w:hAnsiTheme="minorHAnsi" w:cstheme="minorHAnsi"/>
+          <w:color w:val="080808"/>
+        </w:rPr>
+        <w:br/>
+        <w:t xml:space="preserve">            &lt;</w:t>
       </w:r>
       <w:r>
         <w:rPr>
@@ -4887,7 +5431,7 @@
           <w:color w:val="080808"/>
         </w:rPr>
         <w:br/>
-        <w:t xml:space="preserve">    {</w:t>
+        <w:t xml:space="preserve">                {</w:t>
       </w:r>
       <w:r>
         <w:rPr>
@@ -4943,7 +5487,15 @@
           <w:rFonts w:asciiTheme="minorHAnsi" w:hAnsiTheme="minorHAnsi" w:cstheme="minorHAnsi"/>
           <w:color w:val="080808"/>
         </w:rPr>
-        <w:t>(cat=&gt;&lt;</w:t>
+        <w:t>(cat=&gt;</w:t>
+      </w:r>
+      <w:r>
+        <w:rPr>
+          <w:rFonts w:asciiTheme="minorHAnsi" w:hAnsiTheme="minorHAnsi" w:cstheme="minorHAnsi"/>
+          <w:color w:val="080808"/>
+        </w:rPr>
+        <w:br/>
+        <w:t xml:space="preserve">                    &lt;</w:t>
       </w:r>
       <w:r>
         <w:rPr>
@@ -5013,15 +5565,23 @@
           <w:rFonts w:asciiTheme="minorHAnsi" w:hAnsiTheme="minorHAnsi" w:cstheme="minorHAnsi"/>
           <w:color w:val="080808"/>
         </w:rPr>
-        <w:t>&gt;)}</w:t>
-      </w:r>
-      <w:r>
-        <w:rPr>
-          <w:rFonts w:asciiTheme="minorHAnsi" w:hAnsiTheme="minorHAnsi" w:cstheme="minorHAnsi"/>
-          <w:color w:val="080808"/>
-        </w:rPr>
-        <w:br/>
-        <w:t>&lt;/</w:t>
+        <w:t>&gt;</w:t>
+      </w:r>
+      <w:r>
+        <w:rPr>
+          <w:rFonts w:asciiTheme="minorHAnsi" w:hAnsiTheme="minorHAnsi" w:cstheme="minorHAnsi"/>
+          <w:color w:val="080808"/>
+        </w:rPr>
+        <w:br/>
+        <w:t xml:space="preserve">                )}</w:t>
+      </w:r>
+      <w:r>
+        <w:rPr>
+          <w:rFonts w:asciiTheme="minorHAnsi" w:hAnsiTheme="minorHAnsi" w:cstheme="minorHAnsi"/>
+          <w:color w:val="080808"/>
+        </w:rPr>
+        <w:br/>
+        <w:t xml:space="preserve">            &lt;/</w:t>
       </w:r>
       <w:r>
         <w:rPr>
@@ -5036,6 +5596,44 @@
           <w:color w:val="080808"/>
         </w:rPr>
         <w:t>&gt;</w:t>
+      </w:r>
+      <w:r>
+        <w:rPr>
+          <w:rFonts w:asciiTheme="minorHAnsi" w:hAnsiTheme="minorHAnsi" w:cstheme="minorHAnsi"/>
+          <w:color w:val="080808"/>
+        </w:rPr>
+        <w:br/>
+        <w:t xml:space="preserve">        &lt;/</w:t>
+      </w:r>
+      <w:r>
+        <w:rPr>
+          <w:rFonts w:asciiTheme="minorHAnsi" w:hAnsiTheme="minorHAnsi" w:cstheme="minorHAnsi"/>
+          <w:color w:val="0033B3"/>
+        </w:rPr>
+        <w:t>div</w:t>
+      </w:r>
+      <w:r>
+        <w:rPr>
+          <w:rFonts w:asciiTheme="minorHAnsi" w:hAnsiTheme="minorHAnsi" w:cstheme="minorHAnsi"/>
+          <w:color w:val="080808"/>
+        </w:rPr>
+        <w:t>&gt;</w:t>
+      </w:r>
+      <w:r>
+        <w:rPr>
+          <w:rFonts w:asciiTheme="minorHAnsi" w:hAnsiTheme="minorHAnsi" w:cstheme="minorHAnsi"/>
+          <w:color w:val="080808"/>
+        </w:rPr>
+        <w:br/>
+        <w:t xml:space="preserve">    );</w:t>
+      </w:r>
+      <w:r>
+        <w:rPr>
+          <w:rFonts w:asciiTheme="minorHAnsi" w:hAnsiTheme="minorHAnsi" w:cstheme="minorHAnsi"/>
+          <w:color w:val="080808"/>
+        </w:rPr>
+        <w:br/>
+        <w:t>}</w:t>
       </w:r>
     </w:p>
     <w:p>
@@ -5068,6 +5666,15 @@
         </w:rPr>
         <w:t>Yukarıda ki kullanımda eğer key değişkenini tanımlamaz isek kodumuz hata verecektir. React’a özel bir güvenlik önlemidir</w:t>
       </w:r>
+      <w:r>
+        <w:rPr>
+          <w:rFonts w:asciiTheme="minorHAnsi" w:hAnsiTheme="minorHAnsi" w:cstheme="minorHAnsi"/>
+          <w:color w:val="080808"/>
+        </w:rPr>
+        <w:t>.State içerisinde ki tüm değerleri ekrana ListGroupItem olarak basar</w:t>
+      </w:r>
+      <w:bookmarkStart w:id="0" w:name="_GoBack"/>
+      <w:bookmarkEnd w:id="0"/>
     </w:p>
     <w:p>
       <w:pPr>
@@ -5097,7 +5704,6 @@
           <w:rFonts w:asciiTheme="minorHAnsi" w:hAnsiTheme="minorHAnsi" w:cstheme="minorHAnsi"/>
           <w:color w:val="080808"/>
         </w:rPr>
-        <w:lastRenderedPageBreak/>
         <w:t>CategoryList componentinde category’lere mouse clicklendiğinde sayfada h4 etiketi içerisinde clicklenen category’nin ismini basacağız.</w:t>
       </w:r>
       <w:r>
@@ -5975,6 +6581,16 @@
           <w:lang w:eastAsia="tr-TR"/>
         </w:rPr>
         <w:br/>
+      </w:r>
+      <w:r>
+        <w:rPr>
+          <w:rFonts w:eastAsia="Times New Roman" w:cstheme="minorHAnsi"/>
+          <w:color w:val="067D17"/>
+          <w:sz w:val="20"/>
+          <w:szCs w:val="20"/>
+          <w:lang w:eastAsia="tr-TR"/>
+        </w:rPr>
+        <w:lastRenderedPageBreak/>
         <w:t xml:space="preserve">    </w:t>
       </w:r>
       <w:r>
@@ -6647,16 +7263,6 @@
           <w:lang w:eastAsia="tr-TR"/>
         </w:rPr>
         <w:br/>
-      </w:r>
-      <w:r>
-        <w:rPr>
-          <w:rFonts w:eastAsia="Times New Roman" w:cstheme="minorHAnsi"/>
-          <w:color w:val="080808"/>
-          <w:sz w:val="20"/>
-          <w:szCs w:val="20"/>
-          <w:lang w:eastAsia="tr-TR"/>
-        </w:rPr>
-        <w:lastRenderedPageBreak/>
         <w:t xml:space="preserve">                        &lt;</w:t>
       </w:r>
       <w:r>
@@ -8625,6 +9231,16 @@
           <w:lang w:eastAsia="tr-TR"/>
         </w:rPr>
         <w:br/>
+      </w:r>
+      <w:r>
+        <w:rPr>
+          <w:rFonts w:eastAsia="Times New Roman" w:cstheme="minorHAnsi"/>
+          <w:color w:val="080808"/>
+          <w:sz w:val="20"/>
+          <w:szCs w:val="20"/>
+          <w:lang w:eastAsia="tr-TR"/>
+        </w:rPr>
+        <w:lastRenderedPageBreak/>
         <w:t xml:space="preserve">    }</w:t>
       </w:r>
       <w:r>
@@ -8951,7 +9567,6 @@
           <w:sz w:val="20"/>
           <w:szCs w:val="20"/>
         </w:rPr>
-        <w:lastRenderedPageBreak/>
         <w:t>json-server --watch db.json ile</w:t>
       </w:r>
       <w:r>
@@ -9771,6 +10386,7 @@
           <w:rFonts w:asciiTheme="minorHAnsi" w:hAnsiTheme="minorHAnsi" w:cstheme="minorHAnsi"/>
           <w:color w:val="7A7A43"/>
         </w:rPr>
+        <w:lastRenderedPageBreak/>
         <w:t>componentDidMount</w:t>
       </w:r>
       <w:r>

</xml_diff>

<commit_message>
React projesini adim adim kaydettigim react.docx dosyasini stage area'ya kaydettim.
CategoryList componentinde categoryId olarak bulunan alanlari id ismi
ile degistirdim

category'lere clicklendiginde bir h4 etiketine tiklanan category'nin
ismini basan onClick eventini tanimladim.

CategoryList componentini refactor ettim.
</commit_message>
<xml_diff>
--- a/React.docx
+++ b/React.docx
@@ -4744,7 +4744,7 @@
           <w:sz w:val="20"/>
           <w:szCs w:val="20"/>
         </w:rPr>
-        <w:t>CategoryList componentine özel bir state tanımlıyorum</w:t>
+        <w:t xml:space="preserve">CategoryList componentine özel bir state </w:t>
       </w:r>
       <w:r>
         <w:rPr>
@@ -4752,7 +4752,23 @@
           <w:sz w:val="20"/>
           <w:szCs w:val="20"/>
         </w:rPr>
-        <w:t>.</w:t>
+        <w:t xml:space="preserve">ve bir değişken </w:t>
+      </w:r>
+      <w:r>
+        <w:rPr>
+          <w:rFonts w:cstheme="minorHAnsi"/>
+          <w:sz w:val="20"/>
+          <w:szCs w:val="20"/>
+        </w:rPr>
+        <w:t>tanımlıyorum</w:t>
+      </w:r>
+      <w:r>
+        <w:rPr>
+          <w:rFonts w:cstheme="minorHAnsi"/>
+          <w:sz w:val="20"/>
+          <w:szCs w:val="20"/>
+        </w:rPr>
+        <w:t xml:space="preserve"> (currentCategory)</w:t>
       </w:r>
     </w:p>
     <w:p>
@@ -4793,57 +4809,140 @@
           <w:szCs w:val="20"/>
           <w:lang w:eastAsia="tr-TR"/>
         </w:rPr>
-        <w:t xml:space="preserve">import </w:t>
-      </w:r>
-      <w:r>
-        <w:rPr>
-          <w:rFonts w:eastAsia="Times New Roman" w:cstheme="minorHAnsi"/>
-          <w:color w:val="830091"/>
-          <w:sz w:val="20"/>
-          <w:szCs w:val="20"/>
-          <w:lang w:eastAsia="tr-TR"/>
-        </w:rPr>
-        <w:t>React</w:t>
-      </w:r>
-      <w:r>
-        <w:rPr>
-          <w:rFonts w:eastAsia="Times New Roman" w:cstheme="minorHAnsi"/>
-          <w:color w:val="080808"/>
-          <w:sz w:val="20"/>
-          <w:szCs w:val="20"/>
-          <w:lang w:eastAsia="tr-TR"/>
-        </w:rPr>
-        <w:t>, {</w:t>
-      </w:r>
-      <w:r>
-        <w:rPr>
-          <w:rFonts w:eastAsia="Times New Roman" w:cstheme="minorHAnsi"/>
-          <w:color w:val="000000"/>
-          <w:sz w:val="20"/>
-          <w:szCs w:val="20"/>
-          <w:lang w:eastAsia="tr-TR"/>
-        </w:rPr>
-        <w:t>Component</w:t>
-      </w:r>
-      <w:r>
-        <w:rPr>
-          <w:rFonts w:eastAsia="Times New Roman" w:cstheme="minorHAnsi"/>
-          <w:color w:val="080808"/>
-          <w:sz w:val="20"/>
-          <w:szCs w:val="20"/>
-          <w:lang w:eastAsia="tr-TR"/>
-        </w:rPr>
-        <w:t xml:space="preserve">} </w:t>
-      </w:r>
-      <w:r>
-        <w:rPr>
-          <w:rFonts w:eastAsia="Times New Roman" w:cstheme="minorHAnsi"/>
-          <w:color w:val="0033B3"/>
-          <w:sz w:val="20"/>
-          <w:szCs w:val="20"/>
-          <w:lang w:eastAsia="tr-TR"/>
-        </w:rPr>
-        <w:t xml:space="preserve">from </w:t>
+        <w:t xml:space="preserve">class </w:t>
+      </w:r>
+      <w:r>
+        <w:rPr>
+          <w:rFonts w:eastAsia="Times New Roman" w:cstheme="minorHAnsi"/>
+          <w:color w:val="000000"/>
+          <w:sz w:val="20"/>
+          <w:szCs w:val="20"/>
+          <w:lang w:eastAsia="tr-TR"/>
+        </w:rPr>
+        <w:t xml:space="preserve">CategoryList </w:t>
+      </w:r>
+      <w:r>
+        <w:rPr>
+          <w:rFonts w:eastAsia="Times New Roman" w:cstheme="minorHAnsi"/>
+          <w:color w:val="0033B3"/>
+          <w:sz w:val="20"/>
+          <w:szCs w:val="20"/>
+          <w:lang w:eastAsia="tr-TR"/>
+        </w:rPr>
+        <w:t xml:space="preserve">extends </w:t>
+      </w:r>
+      <w:r>
+        <w:rPr>
+          <w:rFonts w:eastAsia="Times New Roman" w:cstheme="minorHAnsi"/>
+          <w:color w:val="000000"/>
+          <w:sz w:val="20"/>
+          <w:szCs w:val="20"/>
+          <w:lang w:eastAsia="tr-TR"/>
+        </w:rPr>
+        <w:t xml:space="preserve">Component </w:t>
+      </w:r>
+      <w:r>
+        <w:rPr>
+          <w:rFonts w:eastAsia="Times New Roman" w:cstheme="minorHAnsi"/>
+          <w:color w:val="080808"/>
+          <w:sz w:val="20"/>
+          <w:szCs w:val="20"/>
+          <w:lang w:eastAsia="tr-TR"/>
+        </w:rPr>
+        <w:t>{</w:t>
+      </w:r>
+      <w:r>
+        <w:rPr>
+          <w:rFonts w:eastAsia="Times New Roman" w:cstheme="minorHAnsi"/>
+          <w:color w:val="080808"/>
+          <w:sz w:val="20"/>
+          <w:szCs w:val="20"/>
+          <w:lang w:eastAsia="tr-TR"/>
+        </w:rPr>
+        <w:br/>
+        <w:t xml:space="preserve">    </w:t>
+      </w:r>
+      <w:r>
+        <w:rPr>
+          <w:rFonts w:eastAsia="Times New Roman" w:cstheme="minorHAnsi"/>
+          <w:color w:val="871094"/>
+          <w:sz w:val="20"/>
+          <w:szCs w:val="20"/>
+          <w:lang w:eastAsia="tr-TR"/>
+        </w:rPr>
+        <w:t xml:space="preserve">state </w:t>
+      </w:r>
+      <w:r>
+        <w:rPr>
+          <w:rFonts w:eastAsia="Times New Roman" w:cstheme="minorHAnsi"/>
+          <w:color w:val="080808"/>
+          <w:sz w:val="20"/>
+          <w:szCs w:val="20"/>
+          <w:lang w:eastAsia="tr-TR"/>
+        </w:rPr>
+        <w:t>= {</w:t>
+      </w:r>
+      <w:r>
+        <w:rPr>
+          <w:rFonts w:eastAsia="Times New Roman" w:cstheme="minorHAnsi"/>
+          <w:color w:val="080808"/>
+          <w:sz w:val="20"/>
+          <w:szCs w:val="20"/>
+          <w:lang w:eastAsia="tr-TR"/>
+        </w:rPr>
+        <w:br/>
+        <w:t xml:space="preserve">        </w:t>
+      </w:r>
+      <w:r>
+        <w:rPr>
+          <w:rFonts w:eastAsia="Times New Roman" w:cstheme="minorHAnsi"/>
+          <w:color w:val="871094"/>
+          <w:sz w:val="20"/>
+          <w:szCs w:val="20"/>
+          <w:lang w:eastAsia="tr-TR"/>
+        </w:rPr>
+        <w:t>categories</w:t>
+      </w:r>
+      <w:r>
+        <w:rPr>
+          <w:rFonts w:eastAsia="Times New Roman" w:cstheme="minorHAnsi"/>
+          <w:color w:val="080808"/>
+          <w:sz w:val="20"/>
+          <w:szCs w:val="20"/>
+          <w:lang w:eastAsia="tr-TR"/>
+        </w:rPr>
+        <w:t>: [</w:t>
+      </w:r>
+      <w:r>
+        <w:rPr>
+          <w:rFonts w:eastAsia="Times New Roman" w:cstheme="minorHAnsi"/>
+          <w:color w:val="080808"/>
+          <w:sz w:val="20"/>
+          <w:szCs w:val="20"/>
+          <w:lang w:eastAsia="tr-TR"/>
+        </w:rPr>
+        <w:br/>
+        <w:t xml:space="preserve">            {</w:t>
+      </w:r>
+      <w:r>
+        <w:rPr>
+          <w:rFonts w:eastAsia="Times New Roman" w:cstheme="minorHAnsi"/>
+          <w:color w:val="871094"/>
+          <w:sz w:val="20"/>
+          <w:szCs w:val="20"/>
+          <w:lang w:eastAsia="tr-TR"/>
+        </w:rPr>
+        <w:t>id</w:t>
+      </w:r>
+      <w:r>
+        <w:rPr>
+          <w:rFonts w:eastAsia="Times New Roman" w:cstheme="minorHAnsi"/>
+          <w:color w:val="080808"/>
+          <w:sz w:val="20"/>
+          <w:szCs w:val="20"/>
+          <w:lang w:eastAsia="tr-TR"/>
+        </w:rPr>
+        <w:t xml:space="preserve">: </w:t>
       </w:r>
       <w:r>
         <w:rPr>
@@ -4853,57 +4952,7 @@
           <w:szCs w:val="20"/>
           <w:lang w:eastAsia="tr-TR"/>
         </w:rPr>
-        <w:t>'react'</w:t>
-      </w:r>
-      <w:r>
-        <w:rPr>
-          <w:rFonts w:eastAsia="Times New Roman" w:cstheme="minorHAnsi"/>
-          <w:color w:val="080808"/>
-          <w:sz w:val="20"/>
-          <w:szCs w:val="20"/>
-          <w:lang w:eastAsia="tr-TR"/>
-        </w:rPr>
-        <w:t>;</w:t>
-      </w:r>
-      <w:r>
-        <w:rPr>
-          <w:rFonts w:eastAsia="Times New Roman" w:cstheme="minorHAnsi"/>
-          <w:color w:val="080808"/>
-          <w:sz w:val="20"/>
-          <w:szCs w:val="20"/>
-          <w:lang w:eastAsia="tr-TR"/>
-        </w:rPr>
-        <w:br/>
-      </w:r>
-      <w:r>
-        <w:rPr>
-          <w:rFonts w:eastAsia="Times New Roman" w:cstheme="minorHAnsi"/>
-          <w:color w:val="0033B3"/>
-          <w:sz w:val="20"/>
-          <w:szCs w:val="20"/>
-          <w:lang w:eastAsia="tr-TR"/>
-        </w:rPr>
-        <w:t xml:space="preserve">import </w:t>
-      </w:r>
-      <w:r>
-        <w:rPr>
-          <w:rFonts w:eastAsia="Times New Roman" w:cstheme="minorHAnsi"/>
-          <w:color w:val="080808"/>
-          <w:sz w:val="20"/>
-          <w:szCs w:val="20"/>
-          <w:lang w:eastAsia="tr-TR"/>
-        </w:rPr>
-        <w:t>{</w:t>
-      </w:r>
-      <w:r>
-        <w:rPr>
-          <w:rFonts w:eastAsia="Times New Roman" w:cstheme="minorHAnsi"/>
-          <w:color w:val="000000"/>
-          <w:sz w:val="20"/>
-          <w:szCs w:val="20"/>
-          <w:lang w:eastAsia="tr-TR"/>
-        </w:rPr>
-        <w:t>ListGroup</w:t>
+        <w:t>"1"</w:t>
       </w:r>
       <w:r>
         <w:rPr>
@@ -4918,32 +4967,22 @@
       <w:r>
         <w:rPr>
           <w:rFonts w:eastAsia="Times New Roman" w:cstheme="minorHAnsi"/>
-          <w:color w:val="000000"/>
-          <w:sz w:val="20"/>
-          <w:szCs w:val="20"/>
-          <w:lang w:eastAsia="tr-TR"/>
-        </w:rPr>
-        <w:t>ListGroupItem</w:t>
-      </w:r>
-      <w:r>
-        <w:rPr>
-          <w:rFonts w:eastAsia="Times New Roman" w:cstheme="minorHAnsi"/>
-          <w:color w:val="080808"/>
-          <w:sz w:val="20"/>
-          <w:szCs w:val="20"/>
-          <w:lang w:eastAsia="tr-TR"/>
-        </w:rPr>
-        <w:t xml:space="preserve">} </w:t>
-      </w:r>
-      <w:r>
-        <w:rPr>
-          <w:rFonts w:eastAsia="Times New Roman" w:cstheme="minorHAnsi"/>
-          <w:color w:val="0033B3"/>
-          <w:sz w:val="20"/>
-          <w:szCs w:val="20"/>
-          <w:lang w:eastAsia="tr-TR"/>
-        </w:rPr>
-        <w:t xml:space="preserve">from </w:t>
+          <w:color w:val="871094"/>
+          <w:sz w:val="20"/>
+          <w:szCs w:val="20"/>
+          <w:lang w:eastAsia="tr-TR"/>
+        </w:rPr>
+        <w:t>categoryName</w:t>
+      </w:r>
+      <w:r>
+        <w:rPr>
+          <w:rFonts w:eastAsia="Times New Roman" w:cstheme="minorHAnsi"/>
+          <w:color w:val="080808"/>
+          <w:sz w:val="20"/>
+          <w:szCs w:val="20"/>
+          <w:lang w:eastAsia="tr-TR"/>
+        </w:rPr>
+        <w:t xml:space="preserve">: </w:t>
       </w:r>
       <w:r>
         <w:rPr>
@@ -4953,98 +4992,28 @@
           <w:szCs w:val="20"/>
           <w:lang w:eastAsia="tr-TR"/>
         </w:rPr>
-        <w:t>"reactstrap"</w:t>
-      </w:r>
-      <w:r>
-        <w:rPr>
-          <w:rFonts w:eastAsia="Times New Roman" w:cstheme="minorHAnsi"/>
-          <w:color w:val="080808"/>
-          <w:sz w:val="20"/>
-          <w:szCs w:val="20"/>
-          <w:lang w:eastAsia="tr-TR"/>
-        </w:rPr>
-        <w:t>;</w:t>
-      </w:r>
-      <w:r>
-        <w:rPr>
-          <w:rFonts w:eastAsia="Times New Roman" w:cstheme="minorHAnsi"/>
-          <w:color w:val="080808"/>
-          <w:sz w:val="20"/>
-          <w:szCs w:val="20"/>
-          <w:lang w:eastAsia="tr-TR"/>
-        </w:rPr>
-        <w:br/>
-      </w:r>
-      <w:r>
-        <w:rPr>
-          <w:rFonts w:eastAsia="Times New Roman" w:cstheme="minorHAnsi"/>
-          <w:color w:val="080808"/>
-          <w:sz w:val="20"/>
-          <w:szCs w:val="20"/>
-          <w:lang w:eastAsia="tr-TR"/>
-        </w:rPr>
-        <w:br/>
-      </w:r>
-      <w:r>
-        <w:rPr>
-          <w:rFonts w:eastAsia="Times New Roman" w:cstheme="minorHAnsi"/>
-          <w:color w:val="0033B3"/>
-          <w:sz w:val="20"/>
-          <w:szCs w:val="20"/>
-          <w:lang w:eastAsia="tr-TR"/>
-        </w:rPr>
-        <w:t xml:space="preserve">class </w:t>
-      </w:r>
-      <w:r>
-        <w:rPr>
-          <w:rFonts w:eastAsia="Times New Roman" w:cstheme="minorHAnsi"/>
-          <w:color w:val="000000"/>
-          <w:sz w:val="20"/>
-          <w:szCs w:val="20"/>
-          <w:lang w:eastAsia="tr-TR"/>
-        </w:rPr>
-        <w:t xml:space="preserve">CategoryList </w:t>
-      </w:r>
-      <w:r>
-        <w:rPr>
-          <w:rFonts w:eastAsia="Times New Roman" w:cstheme="minorHAnsi"/>
-          <w:color w:val="0033B3"/>
-          <w:sz w:val="20"/>
-          <w:szCs w:val="20"/>
-          <w:lang w:eastAsia="tr-TR"/>
-        </w:rPr>
-        <w:t xml:space="preserve">extends </w:t>
-      </w:r>
-      <w:r>
-        <w:rPr>
-          <w:rFonts w:eastAsia="Times New Roman" w:cstheme="minorHAnsi"/>
-          <w:color w:val="000000"/>
-          <w:sz w:val="20"/>
-          <w:szCs w:val="20"/>
-          <w:lang w:eastAsia="tr-TR"/>
-        </w:rPr>
-        <w:t xml:space="preserve">Component </w:t>
-      </w:r>
-      <w:r>
-        <w:rPr>
-          <w:rFonts w:eastAsia="Times New Roman" w:cstheme="minorHAnsi"/>
-          <w:color w:val="080808"/>
-          <w:sz w:val="20"/>
-          <w:szCs w:val="20"/>
-          <w:lang w:eastAsia="tr-TR"/>
-        </w:rPr>
-        <w:t>{</w:t>
-      </w:r>
-      <w:r>
-        <w:rPr>
-          <w:rFonts w:eastAsia="Times New Roman" w:cstheme="minorHAnsi"/>
-          <w:color w:val="080808"/>
-          <w:sz w:val="20"/>
-          <w:szCs w:val="20"/>
-          <w:lang w:eastAsia="tr-TR"/>
-        </w:rPr>
-        <w:br/>
-        <w:t xml:space="preserve">    </w:t>
+        <w:t>"Beverages"</w:t>
+      </w:r>
+      <w:r>
+        <w:rPr>
+          <w:rFonts w:eastAsia="Times New Roman" w:cstheme="minorHAnsi"/>
+          <w:color w:val="080808"/>
+          <w:sz w:val="20"/>
+          <w:szCs w:val="20"/>
+          <w:lang w:eastAsia="tr-TR"/>
+        </w:rPr>
+        <w:t>},</w:t>
+      </w:r>
+      <w:r>
+        <w:rPr>
+          <w:rFonts w:eastAsia="Times New Roman" w:cstheme="minorHAnsi"/>
+          <w:color w:val="080808"/>
+          <w:sz w:val="20"/>
+          <w:szCs w:val="20"/>
+          <w:lang w:eastAsia="tr-TR"/>
+        </w:rPr>
+        <w:br/>
+        <w:t xml:space="preserve">            {</w:t>
       </w:r>
       <w:r>
         <w:rPr>
@@ -5054,17 +5023,179 @@
           <w:szCs w:val="20"/>
           <w:lang w:eastAsia="tr-TR"/>
         </w:rPr>
-        <w:t xml:space="preserve">state </w:t>
-      </w:r>
-      <w:r>
-        <w:rPr>
-          <w:rFonts w:eastAsia="Times New Roman" w:cstheme="minorHAnsi"/>
-          <w:color w:val="080808"/>
-          <w:sz w:val="20"/>
-          <w:szCs w:val="20"/>
-          <w:lang w:eastAsia="tr-TR"/>
-        </w:rPr>
-        <w:t>= {</w:t>
+        <w:t>id</w:t>
+      </w:r>
+      <w:r>
+        <w:rPr>
+          <w:rFonts w:eastAsia="Times New Roman" w:cstheme="minorHAnsi"/>
+          <w:color w:val="080808"/>
+          <w:sz w:val="20"/>
+          <w:szCs w:val="20"/>
+          <w:lang w:eastAsia="tr-TR"/>
+        </w:rPr>
+        <w:t xml:space="preserve">: </w:t>
+      </w:r>
+      <w:r>
+        <w:rPr>
+          <w:rFonts w:eastAsia="Times New Roman" w:cstheme="minorHAnsi"/>
+          <w:color w:val="067D17"/>
+          <w:sz w:val="20"/>
+          <w:szCs w:val="20"/>
+          <w:lang w:eastAsia="tr-TR"/>
+        </w:rPr>
+        <w:t>"2"</w:t>
+      </w:r>
+      <w:r>
+        <w:rPr>
+          <w:rFonts w:eastAsia="Times New Roman" w:cstheme="minorHAnsi"/>
+          <w:color w:val="080808"/>
+          <w:sz w:val="20"/>
+          <w:szCs w:val="20"/>
+          <w:lang w:eastAsia="tr-TR"/>
+        </w:rPr>
+        <w:t xml:space="preserve">, </w:t>
+      </w:r>
+      <w:r>
+        <w:rPr>
+          <w:rFonts w:eastAsia="Times New Roman" w:cstheme="minorHAnsi"/>
+          <w:color w:val="871094"/>
+          <w:sz w:val="20"/>
+          <w:szCs w:val="20"/>
+          <w:lang w:eastAsia="tr-TR"/>
+        </w:rPr>
+        <w:t>categoryName</w:t>
+      </w:r>
+      <w:r>
+        <w:rPr>
+          <w:rFonts w:eastAsia="Times New Roman" w:cstheme="minorHAnsi"/>
+          <w:color w:val="080808"/>
+          <w:sz w:val="20"/>
+          <w:szCs w:val="20"/>
+          <w:lang w:eastAsia="tr-TR"/>
+        </w:rPr>
+        <w:t xml:space="preserve">: </w:t>
+      </w:r>
+      <w:r>
+        <w:rPr>
+          <w:rFonts w:eastAsia="Times New Roman" w:cstheme="minorHAnsi"/>
+          <w:color w:val="067D17"/>
+          <w:sz w:val="20"/>
+          <w:szCs w:val="20"/>
+          <w:lang w:eastAsia="tr-TR"/>
+        </w:rPr>
+        <w:t>"Condiment"</w:t>
+      </w:r>
+      <w:r>
+        <w:rPr>
+          <w:rFonts w:eastAsia="Times New Roman" w:cstheme="minorHAnsi"/>
+          <w:color w:val="080808"/>
+          <w:sz w:val="20"/>
+          <w:szCs w:val="20"/>
+          <w:lang w:eastAsia="tr-TR"/>
+        </w:rPr>
+        <w:t>},</w:t>
+      </w:r>
+      <w:r>
+        <w:rPr>
+          <w:rFonts w:eastAsia="Times New Roman" w:cstheme="minorHAnsi"/>
+          <w:color w:val="080808"/>
+          <w:sz w:val="20"/>
+          <w:szCs w:val="20"/>
+          <w:lang w:eastAsia="tr-TR"/>
+        </w:rPr>
+        <w:br/>
+        <w:t xml:space="preserve">            {</w:t>
+      </w:r>
+      <w:r>
+        <w:rPr>
+          <w:rFonts w:eastAsia="Times New Roman" w:cstheme="minorHAnsi"/>
+          <w:color w:val="871094"/>
+          <w:sz w:val="20"/>
+          <w:szCs w:val="20"/>
+          <w:lang w:eastAsia="tr-TR"/>
+        </w:rPr>
+        <w:t>id</w:t>
+      </w:r>
+      <w:r>
+        <w:rPr>
+          <w:rFonts w:eastAsia="Times New Roman" w:cstheme="minorHAnsi"/>
+          <w:color w:val="080808"/>
+          <w:sz w:val="20"/>
+          <w:szCs w:val="20"/>
+          <w:lang w:eastAsia="tr-TR"/>
+        </w:rPr>
+        <w:t xml:space="preserve">: </w:t>
+      </w:r>
+      <w:r>
+        <w:rPr>
+          <w:rFonts w:eastAsia="Times New Roman" w:cstheme="minorHAnsi"/>
+          <w:color w:val="067D17"/>
+          <w:sz w:val="20"/>
+          <w:szCs w:val="20"/>
+          <w:lang w:eastAsia="tr-TR"/>
+        </w:rPr>
+        <w:t>"3"</w:t>
+      </w:r>
+      <w:r>
+        <w:rPr>
+          <w:rFonts w:eastAsia="Times New Roman" w:cstheme="minorHAnsi"/>
+          <w:color w:val="080808"/>
+          <w:sz w:val="20"/>
+          <w:szCs w:val="20"/>
+          <w:lang w:eastAsia="tr-TR"/>
+        </w:rPr>
+        <w:t xml:space="preserve">, </w:t>
+      </w:r>
+      <w:r>
+        <w:rPr>
+          <w:rFonts w:eastAsia="Times New Roman" w:cstheme="minorHAnsi"/>
+          <w:color w:val="871094"/>
+          <w:sz w:val="20"/>
+          <w:szCs w:val="20"/>
+          <w:lang w:eastAsia="tr-TR"/>
+        </w:rPr>
+        <w:t>categoryName</w:t>
+      </w:r>
+      <w:r>
+        <w:rPr>
+          <w:rFonts w:eastAsia="Times New Roman" w:cstheme="minorHAnsi"/>
+          <w:color w:val="080808"/>
+          <w:sz w:val="20"/>
+          <w:szCs w:val="20"/>
+          <w:lang w:eastAsia="tr-TR"/>
+        </w:rPr>
+        <w:t xml:space="preserve">: </w:t>
+      </w:r>
+      <w:r>
+        <w:rPr>
+          <w:rFonts w:eastAsia="Times New Roman" w:cstheme="minorHAnsi"/>
+          <w:color w:val="067D17"/>
+          <w:sz w:val="20"/>
+          <w:szCs w:val="20"/>
+          <w:lang w:eastAsia="tr-TR"/>
+        </w:rPr>
+        <w:t>"Drinks"</w:t>
+      </w:r>
+      <w:r>
+        <w:rPr>
+          <w:rFonts w:eastAsia="Times New Roman" w:cstheme="minorHAnsi"/>
+          <w:color w:val="080808"/>
+          <w:sz w:val="20"/>
+          <w:szCs w:val="20"/>
+          <w:lang w:eastAsia="tr-TR"/>
+        </w:rPr>
+        <w:t>}</w:t>
+      </w:r>
+      <w:r>
+        <w:rPr>
+          <w:rFonts w:eastAsia="Times New Roman" w:cstheme="minorHAnsi"/>
+          <w:color w:val="080808"/>
+          <w:sz w:val="20"/>
+          <w:szCs w:val="20"/>
+          <w:lang w:eastAsia="tr-TR"/>
+        </w:rPr>
+        <w:br/>
+        <w:t xml:space="preserve">        ],</w:t>
       </w:r>
       <w:r>
         <w:rPr>
@@ -5085,38 +5216,7 @@
           <w:szCs w:val="20"/>
           <w:lang w:eastAsia="tr-TR"/>
         </w:rPr>
-        <w:t>categories</w:t>
-      </w:r>
-      <w:r>
-        <w:rPr>
-          <w:rFonts w:eastAsia="Times New Roman" w:cstheme="minorHAnsi"/>
-          <w:color w:val="080808"/>
-          <w:sz w:val="20"/>
-          <w:szCs w:val="20"/>
-          <w:lang w:eastAsia="tr-TR"/>
-        </w:rPr>
-        <w:t>: [</w:t>
-      </w:r>
-      <w:r>
-        <w:rPr>
-          <w:rFonts w:eastAsia="Times New Roman" w:cstheme="minorHAnsi"/>
-          <w:color w:val="080808"/>
-          <w:sz w:val="20"/>
-          <w:szCs w:val="20"/>
-          <w:lang w:eastAsia="tr-TR"/>
-        </w:rPr>
-        <w:br/>
-        <w:t xml:space="preserve">            {</w:t>
-      </w:r>
-      <w:r>
-        <w:rPr>
-          <w:rFonts w:eastAsia="Times New Roman" w:cstheme="minorHAnsi"/>
-          <w:color w:val="871094"/>
-          <w:sz w:val="20"/>
-          <w:szCs w:val="20"/>
-          <w:lang w:eastAsia="tr-TR"/>
-        </w:rPr>
-        <w:t>categoryId</w:t>
+        <w:t>currentCategory</w:t>
       </w:r>
       <w:r>
         <w:rPr>
@@ -5127,290 +5227,6 @@
           <w:lang w:eastAsia="tr-TR"/>
         </w:rPr>
         <w:t xml:space="preserve">: </w:t>
-      </w:r>
-      <w:r>
-        <w:rPr>
-          <w:rFonts w:eastAsia="Times New Roman" w:cstheme="minorHAnsi"/>
-          <w:color w:val="067D17"/>
-          <w:sz w:val="20"/>
-          <w:szCs w:val="20"/>
-          <w:lang w:eastAsia="tr-TR"/>
-        </w:rPr>
-        <w:t>"1"</w:t>
-      </w:r>
-      <w:r>
-        <w:rPr>
-          <w:rFonts w:eastAsia="Times New Roman" w:cstheme="minorHAnsi"/>
-          <w:color w:val="080808"/>
-          <w:sz w:val="20"/>
-          <w:szCs w:val="20"/>
-          <w:lang w:eastAsia="tr-TR"/>
-        </w:rPr>
-        <w:t xml:space="preserve">, </w:t>
-      </w:r>
-      <w:r>
-        <w:rPr>
-          <w:rFonts w:eastAsia="Times New Roman" w:cstheme="minorHAnsi"/>
-          <w:color w:val="871094"/>
-          <w:sz w:val="20"/>
-          <w:szCs w:val="20"/>
-          <w:lang w:eastAsia="tr-TR"/>
-        </w:rPr>
-        <w:t>categoryName</w:t>
-      </w:r>
-      <w:r>
-        <w:rPr>
-          <w:rFonts w:eastAsia="Times New Roman" w:cstheme="minorHAnsi"/>
-          <w:color w:val="080808"/>
-          <w:sz w:val="20"/>
-          <w:szCs w:val="20"/>
-          <w:lang w:eastAsia="tr-TR"/>
-        </w:rPr>
-        <w:t xml:space="preserve">: </w:t>
-      </w:r>
-      <w:r>
-        <w:rPr>
-          <w:rFonts w:eastAsia="Times New Roman" w:cstheme="minorHAnsi"/>
-          <w:color w:val="067D17"/>
-          <w:sz w:val="20"/>
-          <w:szCs w:val="20"/>
-          <w:lang w:eastAsia="tr-TR"/>
-        </w:rPr>
-        <w:t>"Beverages"</w:t>
-      </w:r>
-      <w:r>
-        <w:rPr>
-          <w:rFonts w:eastAsia="Times New Roman" w:cstheme="minorHAnsi"/>
-          <w:color w:val="080808"/>
-          <w:sz w:val="20"/>
-          <w:szCs w:val="20"/>
-          <w:lang w:eastAsia="tr-TR"/>
-        </w:rPr>
-        <w:t>},</w:t>
-      </w:r>
-      <w:r>
-        <w:rPr>
-          <w:rFonts w:eastAsia="Times New Roman" w:cstheme="minorHAnsi"/>
-          <w:color w:val="080808"/>
-          <w:sz w:val="20"/>
-          <w:szCs w:val="20"/>
-          <w:lang w:eastAsia="tr-TR"/>
-        </w:rPr>
-        <w:br/>
-        <w:t xml:space="preserve">            {</w:t>
-      </w:r>
-      <w:r>
-        <w:rPr>
-          <w:rFonts w:eastAsia="Times New Roman" w:cstheme="minorHAnsi"/>
-          <w:color w:val="871094"/>
-          <w:sz w:val="20"/>
-          <w:szCs w:val="20"/>
-          <w:lang w:eastAsia="tr-TR"/>
-        </w:rPr>
-        <w:t>categoryId</w:t>
-      </w:r>
-      <w:r>
-        <w:rPr>
-          <w:rFonts w:eastAsia="Times New Roman" w:cstheme="minorHAnsi"/>
-          <w:color w:val="080808"/>
-          <w:sz w:val="20"/>
-          <w:szCs w:val="20"/>
-          <w:lang w:eastAsia="tr-TR"/>
-        </w:rPr>
-        <w:t xml:space="preserve">: </w:t>
-      </w:r>
-      <w:r>
-        <w:rPr>
-          <w:rFonts w:eastAsia="Times New Roman" w:cstheme="minorHAnsi"/>
-          <w:color w:val="067D17"/>
-          <w:sz w:val="20"/>
-          <w:szCs w:val="20"/>
-          <w:lang w:eastAsia="tr-TR"/>
-        </w:rPr>
-        <w:t>"2"</w:t>
-      </w:r>
-      <w:r>
-        <w:rPr>
-          <w:rFonts w:eastAsia="Times New Roman" w:cstheme="minorHAnsi"/>
-          <w:color w:val="080808"/>
-          <w:sz w:val="20"/>
-          <w:szCs w:val="20"/>
-          <w:lang w:eastAsia="tr-TR"/>
-        </w:rPr>
-        <w:t xml:space="preserve">, </w:t>
-      </w:r>
-      <w:r>
-        <w:rPr>
-          <w:rFonts w:eastAsia="Times New Roman" w:cstheme="minorHAnsi"/>
-          <w:color w:val="871094"/>
-          <w:sz w:val="20"/>
-          <w:szCs w:val="20"/>
-          <w:lang w:eastAsia="tr-TR"/>
-        </w:rPr>
-        <w:t>categoryName</w:t>
-      </w:r>
-      <w:r>
-        <w:rPr>
-          <w:rFonts w:eastAsia="Times New Roman" w:cstheme="minorHAnsi"/>
-          <w:color w:val="080808"/>
-          <w:sz w:val="20"/>
-          <w:szCs w:val="20"/>
-          <w:lang w:eastAsia="tr-TR"/>
-        </w:rPr>
-        <w:t xml:space="preserve">: </w:t>
-      </w:r>
-      <w:r>
-        <w:rPr>
-          <w:rFonts w:eastAsia="Times New Roman" w:cstheme="minorHAnsi"/>
-          <w:color w:val="067D17"/>
-          <w:sz w:val="20"/>
-          <w:szCs w:val="20"/>
-          <w:lang w:eastAsia="tr-TR"/>
-        </w:rPr>
-        <w:t>"Condiment"</w:t>
-      </w:r>
-      <w:r>
-        <w:rPr>
-          <w:rFonts w:eastAsia="Times New Roman" w:cstheme="minorHAnsi"/>
-          <w:color w:val="080808"/>
-          <w:sz w:val="20"/>
-          <w:szCs w:val="20"/>
-          <w:lang w:eastAsia="tr-TR"/>
-        </w:rPr>
-        <w:t>},</w:t>
-      </w:r>
-      <w:r>
-        <w:rPr>
-          <w:rFonts w:eastAsia="Times New Roman" w:cstheme="minorHAnsi"/>
-          <w:color w:val="080808"/>
-          <w:sz w:val="20"/>
-          <w:szCs w:val="20"/>
-          <w:lang w:eastAsia="tr-TR"/>
-        </w:rPr>
-        <w:br/>
-        <w:t xml:space="preserve">            {</w:t>
-      </w:r>
-      <w:r>
-        <w:rPr>
-          <w:rFonts w:eastAsia="Times New Roman" w:cstheme="minorHAnsi"/>
-          <w:color w:val="871094"/>
-          <w:sz w:val="20"/>
-          <w:szCs w:val="20"/>
-          <w:lang w:eastAsia="tr-TR"/>
-        </w:rPr>
-        <w:t>categoryId</w:t>
-      </w:r>
-      <w:r>
-        <w:rPr>
-          <w:rFonts w:eastAsia="Times New Roman" w:cstheme="minorHAnsi"/>
-          <w:color w:val="080808"/>
-          <w:sz w:val="20"/>
-          <w:szCs w:val="20"/>
-          <w:lang w:eastAsia="tr-TR"/>
-        </w:rPr>
-        <w:t xml:space="preserve">: </w:t>
-      </w:r>
-      <w:r>
-        <w:rPr>
-          <w:rFonts w:eastAsia="Times New Roman" w:cstheme="minorHAnsi"/>
-          <w:color w:val="067D17"/>
-          <w:sz w:val="20"/>
-          <w:szCs w:val="20"/>
-          <w:lang w:eastAsia="tr-TR"/>
-        </w:rPr>
-        <w:t>"3"</w:t>
-      </w:r>
-      <w:r>
-        <w:rPr>
-          <w:rFonts w:eastAsia="Times New Roman" w:cstheme="minorHAnsi"/>
-          <w:color w:val="080808"/>
-          <w:sz w:val="20"/>
-          <w:szCs w:val="20"/>
-          <w:lang w:eastAsia="tr-TR"/>
-        </w:rPr>
-        <w:t xml:space="preserve">, </w:t>
-      </w:r>
-      <w:r>
-        <w:rPr>
-          <w:rFonts w:eastAsia="Times New Roman" w:cstheme="minorHAnsi"/>
-          <w:color w:val="871094"/>
-          <w:sz w:val="20"/>
-          <w:szCs w:val="20"/>
-          <w:lang w:eastAsia="tr-TR"/>
-        </w:rPr>
-        <w:t>categoryName</w:t>
-      </w:r>
-      <w:r>
-        <w:rPr>
-          <w:rFonts w:eastAsia="Times New Roman" w:cstheme="minorHAnsi"/>
-          <w:color w:val="080808"/>
-          <w:sz w:val="20"/>
-          <w:szCs w:val="20"/>
-          <w:lang w:eastAsia="tr-TR"/>
-        </w:rPr>
-        <w:t xml:space="preserve">: </w:t>
-      </w:r>
-      <w:r>
-        <w:rPr>
-          <w:rFonts w:eastAsia="Times New Roman" w:cstheme="minorHAnsi"/>
-          <w:color w:val="067D17"/>
-          <w:sz w:val="20"/>
-          <w:szCs w:val="20"/>
-          <w:lang w:eastAsia="tr-TR"/>
-        </w:rPr>
-        <w:t>"Drinks"</w:t>
-      </w:r>
-      <w:r>
-        <w:rPr>
-          <w:rFonts w:eastAsia="Times New Roman" w:cstheme="minorHAnsi"/>
-          <w:color w:val="080808"/>
-          <w:sz w:val="20"/>
-          <w:szCs w:val="20"/>
-          <w:lang w:eastAsia="tr-TR"/>
-        </w:rPr>
-        <w:t>}</w:t>
-      </w:r>
-      <w:r>
-        <w:rPr>
-          <w:rFonts w:eastAsia="Times New Roman" w:cstheme="minorHAnsi"/>
-          <w:color w:val="080808"/>
-          <w:sz w:val="20"/>
-          <w:szCs w:val="20"/>
-          <w:lang w:eastAsia="tr-TR"/>
-        </w:rPr>
-        <w:br/>
-        <w:t xml:space="preserve">        ],</w:t>
-      </w:r>
-      <w:r>
-        <w:rPr>
-          <w:rFonts w:eastAsia="Times New Roman" w:cstheme="minorHAnsi"/>
-          <w:color w:val="080808"/>
-          <w:sz w:val="20"/>
-          <w:szCs w:val="20"/>
-          <w:lang w:eastAsia="tr-TR"/>
-        </w:rPr>
-        <w:br/>
-        <w:t xml:space="preserve">        </w:t>
-      </w:r>
-      <w:r>
-        <w:rPr>
-          <w:rFonts w:eastAsia="Times New Roman" w:cstheme="minorHAnsi"/>
-          <w:color w:val="871094"/>
-          <w:sz w:val="20"/>
-          <w:szCs w:val="20"/>
-          <w:lang w:eastAsia="tr-TR"/>
-        </w:rPr>
-        <w:t>currentCategory</w:t>
-      </w:r>
-      <w:r>
-        <w:rPr>
-          <w:rFonts w:eastAsia="Times New Roman" w:cstheme="minorHAnsi"/>
-          <w:color w:val="080808"/>
-          <w:sz w:val="20"/>
-          <w:szCs w:val="20"/>
-          <w:lang w:eastAsia="tr-TR"/>
-        </w:rPr>
-        <w:t>:</w:t>
       </w:r>
       <w:r>
         <w:rPr>
@@ -5484,7 +5300,7 @@
           <w:szCs w:val="20"/>
           <w:lang w:eastAsia="tr-TR"/>
         </w:rPr>
-        <w:t>= (cat)=&gt;{</w:t>
+        <w:t>= (cat) =&gt; {</w:t>
       </w:r>
       <w:r>
         <w:rPr>
@@ -5555,7 +5371,7 @@
           <w:szCs w:val="20"/>
           <w:lang w:eastAsia="tr-TR"/>
         </w:rPr>
-        <w:t>:cat.</w:t>
+        <w:t>: cat.</w:t>
       </w:r>
       <w:r>
         <w:rPr>
@@ -5831,6 +5647,386 @@
           <w:lang w:eastAsia="tr-TR"/>
         </w:rPr>
         <w:br/>
+        <w:t xml:space="preserve">               &lt;</w:t>
+      </w:r>
+      <w:r>
+        <w:rPr>
+          <w:rFonts w:eastAsia="Times New Roman" w:cstheme="minorHAnsi"/>
+          <w:color w:val="0033B3"/>
+          <w:sz w:val="20"/>
+          <w:szCs w:val="20"/>
+          <w:lang w:eastAsia="tr-TR"/>
+        </w:rPr>
+        <w:t>ListGroup</w:t>
+      </w:r>
+      <w:r>
+        <w:rPr>
+          <w:rFonts w:eastAsia="Times New Roman" w:cstheme="minorHAnsi"/>
+          <w:color w:val="080808"/>
+          <w:sz w:val="20"/>
+          <w:szCs w:val="20"/>
+          <w:lang w:eastAsia="tr-TR"/>
+        </w:rPr>
+        <w:t>&gt;</w:t>
+      </w:r>
+      <w:r>
+        <w:rPr>
+          <w:rFonts w:eastAsia="Times New Roman" w:cstheme="minorHAnsi"/>
+          <w:color w:val="080808"/>
+          <w:sz w:val="20"/>
+          <w:szCs w:val="20"/>
+          <w:lang w:eastAsia="tr-TR"/>
+        </w:rPr>
+        <w:br/>
+        <w:t xml:space="preserve">                   {</w:t>
+      </w:r>
+      <w:r>
+        <w:rPr>
+          <w:rFonts w:eastAsia="Times New Roman" w:cstheme="minorHAnsi"/>
+          <w:color w:val="0033B3"/>
+          <w:sz w:val="20"/>
+          <w:szCs w:val="20"/>
+          <w:lang w:eastAsia="tr-TR"/>
+        </w:rPr>
+        <w:t>this</w:t>
+      </w:r>
+      <w:r>
+        <w:rPr>
+          <w:rFonts w:eastAsia="Times New Roman" w:cstheme="minorHAnsi"/>
+          <w:color w:val="080808"/>
+          <w:sz w:val="20"/>
+          <w:szCs w:val="20"/>
+          <w:lang w:eastAsia="tr-TR"/>
+        </w:rPr>
+        <w:t>.</w:t>
+      </w:r>
+      <w:r>
+        <w:rPr>
+          <w:rFonts w:eastAsia="Times New Roman" w:cstheme="minorHAnsi"/>
+          <w:color w:val="871094"/>
+          <w:sz w:val="20"/>
+          <w:szCs w:val="20"/>
+          <w:lang w:eastAsia="tr-TR"/>
+        </w:rPr>
+        <w:t>state</w:t>
+      </w:r>
+      <w:r>
+        <w:rPr>
+          <w:rFonts w:eastAsia="Times New Roman" w:cstheme="minorHAnsi"/>
+          <w:color w:val="080808"/>
+          <w:sz w:val="20"/>
+          <w:szCs w:val="20"/>
+          <w:lang w:eastAsia="tr-TR"/>
+        </w:rPr>
+        <w:t>.</w:t>
+      </w:r>
+      <w:r>
+        <w:rPr>
+          <w:rFonts w:eastAsia="Times New Roman" w:cstheme="minorHAnsi"/>
+          <w:color w:val="871094"/>
+          <w:sz w:val="20"/>
+          <w:szCs w:val="20"/>
+          <w:lang w:eastAsia="tr-TR"/>
+        </w:rPr>
+        <w:t>categories</w:t>
+      </w:r>
+      <w:r>
+        <w:rPr>
+          <w:rFonts w:eastAsia="Times New Roman" w:cstheme="minorHAnsi"/>
+          <w:color w:val="080808"/>
+          <w:sz w:val="20"/>
+          <w:szCs w:val="20"/>
+          <w:lang w:eastAsia="tr-TR"/>
+        </w:rPr>
+        <w:t>.</w:t>
+      </w:r>
+      <w:r>
+        <w:rPr>
+          <w:rFonts w:eastAsia="Times New Roman" w:cstheme="minorHAnsi"/>
+          <w:color w:val="7A7A43"/>
+          <w:sz w:val="20"/>
+          <w:szCs w:val="20"/>
+          <w:lang w:eastAsia="tr-TR"/>
+        </w:rPr>
+        <w:t>map</w:t>
+      </w:r>
+      <w:r>
+        <w:rPr>
+          <w:rFonts w:eastAsia="Times New Roman" w:cstheme="minorHAnsi"/>
+          <w:color w:val="080808"/>
+          <w:sz w:val="20"/>
+          <w:szCs w:val="20"/>
+          <w:lang w:eastAsia="tr-TR"/>
+        </w:rPr>
+        <w:t>(cat=&gt;</w:t>
+      </w:r>
+      <w:r>
+        <w:rPr>
+          <w:rFonts w:eastAsia="Times New Roman" w:cstheme="minorHAnsi"/>
+          <w:color w:val="080808"/>
+          <w:sz w:val="20"/>
+          <w:szCs w:val="20"/>
+          <w:lang w:eastAsia="tr-TR"/>
+        </w:rPr>
+        <w:br/>
+        <w:t xml:space="preserve">                       &lt;</w:t>
+      </w:r>
+      <w:r>
+        <w:rPr>
+          <w:rFonts w:eastAsia="Times New Roman" w:cstheme="minorHAnsi"/>
+          <w:color w:val="0033B3"/>
+          <w:sz w:val="20"/>
+          <w:szCs w:val="20"/>
+          <w:lang w:eastAsia="tr-TR"/>
+        </w:rPr>
+        <w:t>ListGroupItem</w:t>
+      </w:r>
+      <w:r>
+        <w:rPr>
+          <w:rFonts w:eastAsia="Times New Roman" w:cstheme="minorHAnsi"/>
+          <w:color w:val="0033B3"/>
+          <w:sz w:val="20"/>
+          <w:szCs w:val="20"/>
+          <w:lang w:eastAsia="tr-TR"/>
+        </w:rPr>
+        <w:br/>
+        <w:t xml:space="preserve">                           </w:t>
+      </w:r>
+      <w:r>
+        <w:rPr>
+          <w:rFonts w:eastAsia="Times New Roman" w:cstheme="minorHAnsi"/>
+          <w:color w:val="174AD4"/>
+          <w:sz w:val="20"/>
+          <w:szCs w:val="20"/>
+          <w:lang w:eastAsia="tr-TR"/>
+        </w:rPr>
+        <w:t>onClick</w:t>
+      </w:r>
+      <w:r>
+        <w:rPr>
+          <w:rFonts w:eastAsia="Times New Roman" w:cstheme="minorHAnsi"/>
+          <w:color w:val="067D17"/>
+          <w:sz w:val="20"/>
+          <w:szCs w:val="20"/>
+          <w:lang w:eastAsia="tr-TR"/>
+        </w:rPr>
+        <w:t>=</w:t>
+      </w:r>
+      <w:r>
+        <w:rPr>
+          <w:rFonts w:eastAsia="Times New Roman" w:cstheme="minorHAnsi"/>
+          <w:color w:val="080808"/>
+          <w:sz w:val="20"/>
+          <w:szCs w:val="20"/>
+          <w:lang w:eastAsia="tr-TR"/>
+        </w:rPr>
+        <w:t>{()=&gt;</w:t>
+      </w:r>
+      <w:r>
+        <w:rPr>
+          <w:rFonts w:eastAsia="Times New Roman" w:cstheme="minorHAnsi"/>
+          <w:color w:val="0033B3"/>
+          <w:sz w:val="20"/>
+          <w:szCs w:val="20"/>
+          <w:lang w:eastAsia="tr-TR"/>
+        </w:rPr>
+        <w:t>this</w:t>
+      </w:r>
+      <w:r>
+        <w:rPr>
+          <w:rFonts w:eastAsia="Times New Roman" w:cstheme="minorHAnsi"/>
+          <w:color w:val="080808"/>
+          <w:sz w:val="20"/>
+          <w:szCs w:val="20"/>
+          <w:lang w:eastAsia="tr-TR"/>
+        </w:rPr>
+        <w:t>.</w:t>
+      </w:r>
+      <w:r>
+        <w:rPr>
+          <w:rFonts w:eastAsia="Times New Roman" w:cstheme="minorHAnsi"/>
+          <w:i/>
+          <w:iCs/>
+          <w:color w:val="080808"/>
+          <w:sz w:val="20"/>
+          <w:szCs w:val="20"/>
+          <w:lang w:eastAsia="tr-TR"/>
+        </w:rPr>
+        <w:t>changeCurrentCategoryAndSetTextH4Tag</w:t>
+      </w:r>
+      <w:r>
+        <w:rPr>
+          <w:rFonts w:eastAsia="Times New Roman" w:cstheme="minorHAnsi"/>
+          <w:color w:val="080808"/>
+          <w:sz w:val="20"/>
+          <w:szCs w:val="20"/>
+          <w:lang w:eastAsia="tr-TR"/>
+        </w:rPr>
+        <w:t>(cat)}</w:t>
+      </w:r>
+      <w:r>
+        <w:rPr>
+          <w:rFonts w:eastAsia="Times New Roman" w:cstheme="minorHAnsi"/>
+          <w:color w:val="080808"/>
+          <w:sz w:val="20"/>
+          <w:szCs w:val="20"/>
+          <w:lang w:eastAsia="tr-TR"/>
+        </w:rPr>
+        <w:br/>
+        <w:t xml:space="preserve">                           </w:t>
+      </w:r>
+      <w:r>
+        <w:rPr>
+          <w:rFonts w:eastAsia="Times New Roman" w:cstheme="minorHAnsi"/>
+          <w:color w:val="174AD4"/>
+          <w:sz w:val="20"/>
+          <w:szCs w:val="20"/>
+          <w:lang w:eastAsia="tr-TR"/>
+        </w:rPr>
+        <w:t>key</w:t>
+      </w:r>
+      <w:r>
+        <w:rPr>
+          <w:rFonts w:eastAsia="Times New Roman" w:cstheme="minorHAnsi"/>
+          <w:color w:val="067D17"/>
+          <w:sz w:val="20"/>
+          <w:szCs w:val="20"/>
+          <w:lang w:eastAsia="tr-TR"/>
+        </w:rPr>
+        <w:t>=</w:t>
+      </w:r>
+      <w:r>
+        <w:rPr>
+          <w:rFonts w:eastAsia="Times New Roman" w:cstheme="minorHAnsi"/>
+          <w:color w:val="080808"/>
+          <w:sz w:val="20"/>
+          <w:szCs w:val="20"/>
+          <w:lang w:eastAsia="tr-TR"/>
+        </w:rPr>
+        <w:t>{cat.</w:t>
+      </w:r>
+      <w:r>
+        <w:rPr>
+          <w:rFonts w:eastAsia="Times New Roman" w:cstheme="minorHAnsi"/>
+          <w:color w:val="871094"/>
+          <w:sz w:val="20"/>
+          <w:szCs w:val="20"/>
+          <w:lang w:eastAsia="tr-TR"/>
+        </w:rPr>
+        <w:t>id</w:t>
+      </w:r>
+      <w:r>
+        <w:rPr>
+          <w:rFonts w:eastAsia="Times New Roman" w:cstheme="minorHAnsi"/>
+          <w:color w:val="080808"/>
+          <w:sz w:val="20"/>
+          <w:szCs w:val="20"/>
+          <w:lang w:eastAsia="tr-TR"/>
+        </w:rPr>
+        <w:t>}&gt;{cat.</w:t>
+      </w:r>
+      <w:r>
+        <w:rPr>
+          <w:rFonts w:eastAsia="Times New Roman" w:cstheme="minorHAnsi"/>
+          <w:color w:val="871094"/>
+          <w:sz w:val="20"/>
+          <w:szCs w:val="20"/>
+          <w:lang w:eastAsia="tr-TR"/>
+        </w:rPr>
+        <w:t>categoryName</w:t>
+      </w:r>
+      <w:r>
+        <w:rPr>
+          <w:rFonts w:eastAsia="Times New Roman" w:cstheme="minorHAnsi"/>
+          <w:color w:val="080808"/>
+          <w:sz w:val="20"/>
+          <w:szCs w:val="20"/>
+          <w:lang w:eastAsia="tr-TR"/>
+        </w:rPr>
+        <w:t>}</w:t>
+      </w:r>
+      <w:r>
+        <w:rPr>
+          <w:rFonts w:eastAsia="Times New Roman" w:cstheme="minorHAnsi"/>
+          <w:color w:val="080808"/>
+          <w:sz w:val="20"/>
+          <w:szCs w:val="20"/>
+          <w:lang w:eastAsia="tr-TR"/>
+        </w:rPr>
+        <w:br/>
+        <w:t xml:space="preserve">                       &lt;/</w:t>
+      </w:r>
+      <w:r>
+        <w:rPr>
+          <w:rFonts w:eastAsia="Times New Roman" w:cstheme="minorHAnsi"/>
+          <w:color w:val="0033B3"/>
+          <w:sz w:val="20"/>
+          <w:szCs w:val="20"/>
+          <w:lang w:eastAsia="tr-TR"/>
+        </w:rPr>
+        <w:t>ListGroupItem</w:t>
+      </w:r>
+      <w:r>
+        <w:rPr>
+          <w:rFonts w:eastAsia="Times New Roman" w:cstheme="minorHAnsi"/>
+          <w:color w:val="080808"/>
+          <w:sz w:val="20"/>
+          <w:szCs w:val="20"/>
+          <w:lang w:eastAsia="tr-TR"/>
+        </w:rPr>
+        <w:t>&gt;</w:t>
+      </w:r>
+      <w:r>
+        <w:rPr>
+          <w:rFonts w:eastAsia="Times New Roman" w:cstheme="minorHAnsi"/>
+          <w:color w:val="080808"/>
+          <w:sz w:val="20"/>
+          <w:szCs w:val="20"/>
+          <w:lang w:eastAsia="tr-TR"/>
+        </w:rPr>
+        <w:br/>
+        <w:t xml:space="preserve">                   )}</w:t>
+      </w:r>
+      <w:r>
+        <w:rPr>
+          <w:rFonts w:eastAsia="Times New Roman" w:cstheme="minorHAnsi"/>
+          <w:color w:val="080808"/>
+          <w:sz w:val="20"/>
+          <w:szCs w:val="20"/>
+          <w:lang w:eastAsia="tr-TR"/>
+        </w:rPr>
+        <w:br/>
+        <w:t xml:space="preserve">               &lt;/</w:t>
+      </w:r>
+      <w:r>
+        <w:rPr>
+          <w:rFonts w:eastAsia="Times New Roman" w:cstheme="minorHAnsi"/>
+          <w:color w:val="0033B3"/>
+          <w:sz w:val="20"/>
+          <w:szCs w:val="20"/>
+          <w:lang w:eastAsia="tr-TR"/>
+        </w:rPr>
+        <w:t>ListGroup</w:t>
+      </w:r>
+      <w:r>
+        <w:rPr>
+          <w:rFonts w:eastAsia="Times New Roman" w:cstheme="minorHAnsi"/>
+          <w:color w:val="080808"/>
+          <w:sz w:val="20"/>
+          <w:szCs w:val="20"/>
+          <w:lang w:eastAsia="tr-TR"/>
+        </w:rPr>
+        <w:t>&gt;</w:t>
+      </w:r>
+      <w:r>
+        <w:rPr>
+          <w:rFonts w:eastAsia="Times New Roman" w:cstheme="minorHAnsi"/>
+          <w:color w:val="080808"/>
+          <w:sz w:val="20"/>
+          <w:szCs w:val="20"/>
+          <w:lang w:eastAsia="tr-TR"/>
+        </w:rPr>
+        <w:br/>
         <w:t xml:space="preserve">                &lt;</w:t>
       </w:r>
       <w:r>
@@ -5841,28 +6037,17 @@
           <w:szCs w:val="20"/>
           <w:lang w:eastAsia="tr-TR"/>
         </w:rPr>
-        <w:t>ListGroup</w:t>
-      </w:r>
-      <w:r>
-        <w:rPr>
-          <w:rFonts w:eastAsia="Times New Roman" w:cstheme="minorHAnsi"/>
-          <w:color w:val="080808"/>
-          <w:sz w:val="20"/>
-          <w:szCs w:val="20"/>
-          <w:lang w:eastAsia="tr-TR"/>
-        </w:rPr>
-        <w:t>&gt;</w:t>
-      </w:r>
-      <w:r>
-        <w:rPr>
-          <w:rFonts w:eastAsia="Times New Roman" w:cstheme="minorHAnsi"/>
-          <w:color w:val="080808"/>
-          <w:sz w:val="20"/>
-          <w:szCs w:val="20"/>
-          <w:lang w:eastAsia="tr-TR"/>
-        </w:rPr>
-        <w:br/>
-        <w:t xml:space="preserve">                    {</w:t>
+        <w:t>h4</w:t>
+      </w:r>
+      <w:r>
+        <w:rPr>
+          <w:rFonts w:eastAsia="Times New Roman" w:cstheme="minorHAnsi"/>
+          <w:color w:val="080808"/>
+          <w:sz w:val="20"/>
+          <w:szCs w:val="20"/>
+          <w:lang w:eastAsia="tr-TR"/>
+        </w:rPr>
+        <w:t>&gt;{</w:t>
       </w:r>
       <w:r>
         <w:rPr>
@@ -5912,118 +6097,7 @@
           <w:szCs w:val="20"/>
           <w:lang w:eastAsia="tr-TR"/>
         </w:rPr>
-        <w:t>categories</w:t>
-      </w:r>
-      <w:r>
-        <w:rPr>
-          <w:rFonts w:eastAsia="Times New Roman" w:cstheme="minorHAnsi"/>
-          <w:color w:val="080808"/>
-          <w:sz w:val="20"/>
-          <w:szCs w:val="20"/>
-          <w:lang w:eastAsia="tr-TR"/>
-        </w:rPr>
-        <w:t>.</w:t>
-      </w:r>
-      <w:r>
-        <w:rPr>
-          <w:rFonts w:eastAsia="Times New Roman" w:cstheme="minorHAnsi"/>
-          <w:color w:val="7A7A43"/>
-          <w:sz w:val="20"/>
-          <w:szCs w:val="20"/>
-          <w:lang w:eastAsia="tr-TR"/>
-        </w:rPr>
-        <w:t>map</w:t>
-      </w:r>
-      <w:r>
-        <w:rPr>
-          <w:rFonts w:eastAsia="Times New Roman" w:cstheme="minorHAnsi"/>
-          <w:color w:val="080808"/>
-          <w:sz w:val="20"/>
-          <w:szCs w:val="20"/>
-          <w:lang w:eastAsia="tr-TR"/>
-        </w:rPr>
-        <w:t>(cat=&gt;</w:t>
-      </w:r>
-      <w:r>
-        <w:rPr>
-          <w:rFonts w:eastAsia="Times New Roman" w:cstheme="minorHAnsi"/>
-          <w:color w:val="080808"/>
-          <w:sz w:val="20"/>
-          <w:szCs w:val="20"/>
-          <w:lang w:eastAsia="tr-TR"/>
-        </w:rPr>
-        <w:br/>
-        <w:t xml:space="preserve">                        &lt;</w:t>
-      </w:r>
-      <w:r>
-        <w:rPr>
-          <w:rFonts w:eastAsia="Times New Roman" w:cstheme="minorHAnsi"/>
-          <w:color w:val="0033B3"/>
-          <w:sz w:val="20"/>
-          <w:szCs w:val="20"/>
-          <w:lang w:eastAsia="tr-TR"/>
-        </w:rPr>
-        <w:t xml:space="preserve">ListGroupItem </w:t>
-      </w:r>
-      <w:r>
-        <w:rPr>
-          <w:rFonts w:eastAsia="Times New Roman" w:cstheme="minorHAnsi"/>
-          <w:color w:val="174AD4"/>
-          <w:sz w:val="20"/>
-          <w:szCs w:val="20"/>
-          <w:lang w:eastAsia="tr-TR"/>
-        </w:rPr>
-        <w:t>key</w:t>
-      </w:r>
-      <w:r>
-        <w:rPr>
-          <w:rFonts w:eastAsia="Times New Roman" w:cstheme="minorHAnsi"/>
-          <w:color w:val="067D17"/>
-          <w:sz w:val="20"/>
-          <w:szCs w:val="20"/>
-          <w:lang w:eastAsia="tr-TR"/>
-        </w:rPr>
-        <w:t>=</w:t>
-      </w:r>
-      <w:r>
-        <w:rPr>
-          <w:rFonts w:eastAsia="Times New Roman" w:cstheme="minorHAnsi"/>
-          <w:color w:val="080808"/>
-          <w:sz w:val="20"/>
-          <w:szCs w:val="20"/>
-          <w:lang w:eastAsia="tr-TR"/>
-        </w:rPr>
-        <w:t>{cat.</w:t>
-      </w:r>
-      <w:r>
-        <w:rPr>
-          <w:rFonts w:eastAsia="Times New Roman" w:cstheme="minorHAnsi"/>
-          <w:color w:val="871094"/>
-          <w:sz w:val="20"/>
-          <w:szCs w:val="20"/>
-          <w:lang w:eastAsia="tr-TR"/>
-        </w:rPr>
-        <w:t>categoryId</w:t>
-      </w:r>
-      <w:r>
-        <w:rPr>
-          <w:rFonts w:eastAsia="Times New Roman" w:cstheme="minorHAnsi"/>
-          <w:color w:val="080808"/>
-          <w:sz w:val="20"/>
-          <w:szCs w:val="20"/>
-          <w:lang w:eastAsia="tr-TR"/>
-        </w:rPr>
-        <w:t>}&gt;{cat.</w:t>
-      </w:r>
-      <w:r>
-        <w:rPr>
-          <w:rFonts w:eastAsia="Times New Roman" w:cstheme="minorHAnsi"/>
-          <w:color w:val="871094"/>
-          <w:sz w:val="20"/>
-          <w:szCs w:val="20"/>
-          <w:lang w:eastAsia="tr-TR"/>
-        </w:rPr>
-        <w:t>categoryName</w:t>
+        <w:t>currentCategory</w:t>
       </w:r>
       <w:r>
         <w:rPr>
@@ -6043,49 +6117,7 @@
           <w:szCs w:val="20"/>
           <w:lang w:eastAsia="tr-TR"/>
         </w:rPr>
-        <w:t>ListGroupItem</w:t>
-      </w:r>
-      <w:r>
-        <w:rPr>
-          <w:rFonts w:eastAsia="Times New Roman" w:cstheme="minorHAnsi"/>
-          <w:color w:val="080808"/>
-          <w:sz w:val="20"/>
-          <w:szCs w:val="20"/>
-          <w:lang w:eastAsia="tr-TR"/>
-        </w:rPr>
-        <w:t>&gt;</w:t>
-      </w:r>
-      <w:r>
-        <w:rPr>
-          <w:rFonts w:eastAsia="Times New Roman" w:cstheme="minorHAnsi"/>
-          <w:color w:val="080808"/>
-          <w:sz w:val="20"/>
-          <w:szCs w:val="20"/>
-          <w:lang w:eastAsia="tr-TR"/>
-        </w:rPr>
-        <w:br/>
-        <w:t xml:space="preserve">                    )}</w:t>
-      </w:r>
-      <w:r>
-        <w:rPr>
-          <w:rFonts w:eastAsia="Times New Roman" w:cstheme="minorHAnsi"/>
-          <w:color w:val="080808"/>
-          <w:sz w:val="20"/>
-          <w:szCs w:val="20"/>
-          <w:lang w:eastAsia="tr-TR"/>
-        </w:rPr>
-        <w:br/>
-        <w:t xml:space="preserve">                &lt;/</w:t>
-      </w:r>
-      <w:r>
-        <w:rPr>
-          <w:rFonts w:eastAsia="Times New Roman" w:cstheme="minorHAnsi"/>
-          <w:color w:val="0033B3"/>
-          <w:sz w:val="20"/>
-          <w:szCs w:val="20"/>
-          <w:lang w:eastAsia="tr-TR"/>
-        </w:rPr>
-        <w:t>ListGroup</w:t>
+        <w:t>h4</w:t>
       </w:r>
       <w:r>
         <w:rPr>
@@ -6298,8 +6330,6 @@
         </w:rPr>
         <w:t>,</w:t>
       </w:r>
-      <w:bookmarkStart w:id="0" w:name="_GoBack"/>
-      <w:bookmarkEnd w:id="0"/>
       <w:r>
         <w:rPr>
           <w:rFonts w:asciiTheme="minorHAnsi" w:hAnsiTheme="minorHAnsi" w:cstheme="minorHAnsi"/>
@@ -6320,408 +6350,6 @@
           <w:color w:val="080808"/>
         </w:rPr>
         <w:t>.</w:t>
-      </w:r>
-    </w:p>
-    <w:p>
-      <w:pPr>
-        <w:pStyle w:val="HTMLncedenBiimlendirilmi"/>
-        <w:shd w:val="clear" w:color="auto" w:fill="FFFFFF"/>
-        <w:rPr>
-          <w:rFonts w:asciiTheme="minorHAnsi" w:hAnsiTheme="minorHAnsi" w:cstheme="minorHAnsi"/>
-          <w:color w:val="080808"/>
-        </w:rPr>
-      </w:pPr>
-    </w:p>
-    <w:p>
-      <w:pPr>
-        <w:pStyle w:val="HTMLncedenBiimlendirilmi"/>
-        <w:shd w:val="clear" w:color="auto" w:fill="FFFFFF"/>
-        <w:rPr>
-          <w:rFonts w:asciiTheme="minorHAnsi" w:hAnsiTheme="minorHAnsi" w:cstheme="minorHAnsi"/>
-          <w:color w:val="080808"/>
-        </w:rPr>
-      </w:pPr>
-      <w:r>
-        <w:rPr>
-          <w:rFonts w:asciiTheme="minorHAnsi" w:hAnsiTheme="minorHAnsi" w:cstheme="minorHAnsi"/>
-          <w:color w:val="7A7A43"/>
-        </w:rPr>
-        <w:t>render</w:t>
-      </w:r>
-      <w:r>
-        <w:rPr>
-          <w:rFonts w:asciiTheme="minorHAnsi" w:hAnsiTheme="minorHAnsi" w:cstheme="minorHAnsi"/>
-          <w:color w:val="080808"/>
-        </w:rPr>
-        <w:t>() {</w:t>
-      </w:r>
-      <w:r>
-        <w:rPr>
-          <w:rFonts w:asciiTheme="minorHAnsi" w:hAnsiTheme="minorHAnsi" w:cstheme="minorHAnsi"/>
-          <w:color w:val="080808"/>
-        </w:rPr>
-        <w:br/>
-        <w:t xml:space="preserve">    </w:t>
-      </w:r>
-      <w:r>
-        <w:rPr>
-          <w:rFonts w:asciiTheme="minorHAnsi" w:hAnsiTheme="minorHAnsi" w:cstheme="minorHAnsi"/>
-          <w:color w:val="0033B3"/>
-        </w:rPr>
-        <w:t xml:space="preserve">return </w:t>
-      </w:r>
-      <w:r>
-        <w:rPr>
-          <w:rFonts w:asciiTheme="minorHAnsi" w:hAnsiTheme="minorHAnsi" w:cstheme="minorHAnsi"/>
-          <w:color w:val="080808"/>
-        </w:rPr>
-        <w:t>(</w:t>
-      </w:r>
-      <w:r>
-        <w:rPr>
-          <w:rFonts w:asciiTheme="minorHAnsi" w:hAnsiTheme="minorHAnsi" w:cstheme="minorHAnsi"/>
-          <w:color w:val="080808"/>
-        </w:rPr>
-        <w:br/>
-        <w:t xml:space="preserve">        &lt;</w:t>
-      </w:r>
-      <w:r>
-        <w:rPr>
-          <w:rFonts w:asciiTheme="minorHAnsi" w:hAnsiTheme="minorHAnsi" w:cstheme="minorHAnsi"/>
-          <w:color w:val="0033B3"/>
-        </w:rPr>
-        <w:t>div</w:t>
-      </w:r>
-      <w:r>
-        <w:rPr>
-          <w:rFonts w:asciiTheme="minorHAnsi" w:hAnsiTheme="minorHAnsi" w:cstheme="minorHAnsi"/>
-          <w:color w:val="080808"/>
-        </w:rPr>
-        <w:t>&gt;</w:t>
-      </w:r>
-      <w:r>
-        <w:rPr>
-          <w:rFonts w:asciiTheme="minorHAnsi" w:hAnsiTheme="minorHAnsi" w:cstheme="minorHAnsi"/>
-          <w:color w:val="080808"/>
-        </w:rPr>
-        <w:br/>
-        <w:t xml:space="preserve">            &lt;</w:t>
-      </w:r>
-      <w:r>
-        <w:rPr>
-          <w:rFonts w:asciiTheme="minorHAnsi" w:hAnsiTheme="minorHAnsi" w:cstheme="minorHAnsi"/>
-          <w:color w:val="0033B3"/>
-        </w:rPr>
-        <w:t>h1</w:t>
-      </w:r>
-      <w:r>
-        <w:rPr>
-          <w:rFonts w:asciiTheme="minorHAnsi" w:hAnsiTheme="minorHAnsi" w:cstheme="minorHAnsi"/>
-          <w:color w:val="080808"/>
-        </w:rPr>
-        <w:t>&gt;{</w:t>
-      </w:r>
-      <w:r>
-        <w:rPr>
-          <w:rFonts w:asciiTheme="minorHAnsi" w:hAnsiTheme="minorHAnsi" w:cstheme="minorHAnsi"/>
-          <w:color w:val="0033B3"/>
-        </w:rPr>
-        <w:t>this</w:t>
-      </w:r>
-      <w:r>
-        <w:rPr>
-          <w:rFonts w:asciiTheme="minorHAnsi" w:hAnsiTheme="minorHAnsi" w:cstheme="minorHAnsi"/>
-          <w:color w:val="080808"/>
-        </w:rPr>
-        <w:t>.</w:t>
-      </w:r>
-      <w:r>
-        <w:rPr>
-          <w:rFonts w:asciiTheme="minorHAnsi" w:hAnsiTheme="minorHAnsi" w:cstheme="minorHAnsi"/>
-          <w:color w:val="871094"/>
-        </w:rPr>
-        <w:t>props</w:t>
-      </w:r>
-      <w:r>
-        <w:rPr>
-          <w:rFonts w:asciiTheme="minorHAnsi" w:hAnsiTheme="minorHAnsi" w:cstheme="minorHAnsi"/>
-          <w:color w:val="080808"/>
-        </w:rPr>
-        <w:t>.</w:t>
-      </w:r>
-      <w:r>
-        <w:rPr>
-          <w:rFonts w:asciiTheme="minorHAnsi" w:hAnsiTheme="minorHAnsi" w:cstheme="minorHAnsi"/>
-          <w:color w:val="871094"/>
-        </w:rPr>
-        <w:t>info</w:t>
-      </w:r>
-      <w:r>
-        <w:rPr>
-          <w:rFonts w:asciiTheme="minorHAnsi" w:hAnsiTheme="minorHAnsi" w:cstheme="minorHAnsi"/>
-          <w:color w:val="080808"/>
-        </w:rPr>
-        <w:t>.</w:t>
-      </w:r>
-      <w:r>
-        <w:rPr>
-          <w:rFonts w:asciiTheme="minorHAnsi" w:hAnsiTheme="minorHAnsi" w:cstheme="minorHAnsi"/>
-          <w:color w:val="871094"/>
-        </w:rPr>
-        <w:t>title</w:t>
-      </w:r>
-      <w:r>
-        <w:rPr>
-          <w:rFonts w:asciiTheme="minorHAnsi" w:hAnsiTheme="minorHAnsi" w:cstheme="minorHAnsi"/>
-          <w:color w:val="080808"/>
-        </w:rPr>
-        <w:t>}&lt;/</w:t>
-      </w:r>
-      <w:r>
-        <w:rPr>
-          <w:rFonts w:asciiTheme="minorHAnsi" w:hAnsiTheme="minorHAnsi" w:cstheme="minorHAnsi"/>
-          <w:color w:val="0033B3"/>
-        </w:rPr>
-        <w:t>h1</w:t>
-      </w:r>
-      <w:r>
-        <w:rPr>
-          <w:rFonts w:asciiTheme="minorHAnsi" w:hAnsiTheme="minorHAnsi" w:cstheme="minorHAnsi"/>
-          <w:color w:val="080808"/>
-        </w:rPr>
-        <w:t>&gt;</w:t>
-      </w:r>
-      <w:r>
-        <w:rPr>
-          <w:rFonts w:asciiTheme="minorHAnsi" w:hAnsiTheme="minorHAnsi" w:cstheme="minorHAnsi"/>
-          <w:color w:val="080808"/>
-        </w:rPr>
-        <w:br/>
-        <w:t xml:space="preserve">            &lt;</w:t>
-      </w:r>
-      <w:r>
-        <w:rPr>
-          <w:rFonts w:asciiTheme="minorHAnsi" w:hAnsiTheme="minorHAnsi" w:cstheme="minorHAnsi"/>
-          <w:color w:val="0033B3"/>
-        </w:rPr>
-        <w:t>ListGroup</w:t>
-      </w:r>
-      <w:r>
-        <w:rPr>
-          <w:rFonts w:asciiTheme="minorHAnsi" w:hAnsiTheme="minorHAnsi" w:cstheme="minorHAnsi"/>
-          <w:color w:val="080808"/>
-        </w:rPr>
-        <w:t>&gt;</w:t>
-      </w:r>
-      <w:r>
-        <w:rPr>
-          <w:rFonts w:asciiTheme="minorHAnsi" w:hAnsiTheme="minorHAnsi" w:cstheme="minorHAnsi"/>
-          <w:color w:val="080808"/>
-        </w:rPr>
-        <w:br/>
-        <w:t xml:space="preserve">                {</w:t>
-      </w:r>
-      <w:r>
-        <w:rPr>
-          <w:rFonts w:asciiTheme="minorHAnsi" w:hAnsiTheme="minorHAnsi" w:cstheme="minorHAnsi"/>
-          <w:color w:val="0033B3"/>
-        </w:rPr>
-        <w:t>this</w:t>
-      </w:r>
-      <w:r>
-        <w:rPr>
-          <w:rFonts w:asciiTheme="minorHAnsi" w:hAnsiTheme="minorHAnsi" w:cstheme="minorHAnsi"/>
-          <w:color w:val="080808"/>
-        </w:rPr>
-        <w:t>.</w:t>
-      </w:r>
-      <w:r>
-        <w:rPr>
-          <w:rFonts w:asciiTheme="minorHAnsi" w:hAnsiTheme="minorHAnsi" w:cstheme="minorHAnsi"/>
-          <w:color w:val="871094"/>
-        </w:rPr>
-        <w:t>state</w:t>
-      </w:r>
-      <w:r>
-        <w:rPr>
-          <w:rFonts w:asciiTheme="minorHAnsi" w:hAnsiTheme="minorHAnsi" w:cstheme="minorHAnsi"/>
-          <w:color w:val="080808"/>
-        </w:rPr>
-        <w:t>.</w:t>
-      </w:r>
-      <w:r>
-        <w:rPr>
-          <w:rFonts w:asciiTheme="minorHAnsi" w:hAnsiTheme="minorHAnsi" w:cstheme="minorHAnsi"/>
-          <w:color w:val="871094"/>
-        </w:rPr>
-        <w:t>categories</w:t>
-      </w:r>
-      <w:r>
-        <w:rPr>
-          <w:rFonts w:asciiTheme="minorHAnsi" w:hAnsiTheme="minorHAnsi" w:cstheme="minorHAnsi"/>
-          <w:color w:val="080808"/>
-        </w:rPr>
-        <w:t>.</w:t>
-      </w:r>
-      <w:r>
-        <w:rPr>
-          <w:rFonts w:asciiTheme="minorHAnsi" w:hAnsiTheme="minorHAnsi" w:cstheme="minorHAnsi"/>
-          <w:color w:val="7A7A43"/>
-        </w:rPr>
-        <w:t>map</w:t>
-      </w:r>
-      <w:r>
-        <w:rPr>
-          <w:rFonts w:asciiTheme="minorHAnsi" w:hAnsiTheme="minorHAnsi" w:cstheme="minorHAnsi"/>
-          <w:color w:val="080808"/>
-        </w:rPr>
-        <w:t>(cat=&gt;</w:t>
-      </w:r>
-      <w:r>
-        <w:rPr>
-          <w:rFonts w:asciiTheme="minorHAnsi" w:hAnsiTheme="minorHAnsi" w:cstheme="minorHAnsi"/>
-          <w:color w:val="080808"/>
-        </w:rPr>
-        <w:br/>
-        <w:t xml:space="preserve">                    &lt;</w:t>
-      </w:r>
-      <w:r>
-        <w:rPr>
-          <w:rFonts w:asciiTheme="minorHAnsi" w:hAnsiTheme="minorHAnsi" w:cstheme="minorHAnsi"/>
-          <w:color w:val="0033B3"/>
-        </w:rPr>
-        <w:t xml:space="preserve">ListGroupItem </w:t>
-      </w:r>
-      <w:r>
-        <w:rPr>
-          <w:rFonts w:asciiTheme="minorHAnsi" w:hAnsiTheme="minorHAnsi" w:cstheme="minorHAnsi"/>
-          <w:color w:val="174AD4"/>
-        </w:rPr>
-        <w:t>key</w:t>
-      </w:r>
-      <w:r>
-        <w:rPr>
-          <w:rFonts w:asciiTheme="minorHAnsi" w:hAnsiTheme="minorHAnsi" w:cstheme="minorHAnsi"/>
-          <w:color w:val="067D17"/>
-        </w:rPr>
-        <w:t>=</w:t>
-      </w:r>
-      <w:r>
-        <w:rPr>
-          <w:rFonts w:asciiTheme="minorHAnsi" w:hAnsiTheme="minorHAnsi" w:cstheme="minorHAnsi"/>
-          <w:color w:val="080808"/>
-        </w:rPr>
-        <w:t>{cat.</w:t>
-      </w:r>
-      <w:r>
-        <w:rPr>
-          <w:rFonts w:asciiTheme="minorHAnsi" w:hAnsiTheme="minorHAnsi" w:cstheme="minorHAnsi"/>
-          <w:color w:val="871094"/>
-        </w:rPr>
-        <w:t>categoryId</w:t>
-      </w:r>
-      <w:r>
-        <w:rPr>
-          <w:rFonts w:asciiTheme="minorHAnsi" w:hAnsiTheme="minorHAnsi" w:cstheme="minorHAnsi"/>
-          <w:color w:val="080808"/>
-        </w:rPr>
-        <w:t>}&gt;{cat.</w:t>
-      </w:r>
-      <w:r>
-        <w:rPr>
-          <w:rFonts w:asciiTheme="minorHAnsi" w:hAnsiTheme="minorHAnsi" w:cstheme="minorHAnsi"/>
-          <w:color w:val="871094"/>
-        </w:rPr>
-        <w:t>categoryName</w:t>
-      </w:r>
-      <w:r>
-        <w:rPr>
-          <w:rFonts w:asciiTheme="minorHAnsi" w:hAnsiTheme="minorHAnsi" w:cstheme="minorHAnsi"/>
-          <w:color w:val="080808"/>
-        </w:rPr>
-        <w:t>}&lt;/</w:t>
-      </w:r>
-      <w:r>
-        <w:rPr>
-          <w:rFonts w:asciiTheme="minorHAnsi" w:hAnsiTheme="minorHAnsi" w:cstheme="minorHAnsi"/>
-          <w:color w:val="0033B3"/>
-        </w:rPr>
-        <w:t>ListGroupItem</w:t>
-      </w:r>
-      <w:r>
-        <w:rPr>
-          <w:rFonts w:asciiTheme="minorHAnsi" w:hAnsiTheme="minorHAnsi" w:cstheme="minorHAnsi"/>
-          <w:color w:val="080808"/>
-        </w:rPr>
-        <w:t>&gt;</w:t>
-      </w:r>
-      <w:r>
-        <w:rPr>
-          <w:rFonts w:asciiTheme="minorHAnsi" w:hAnsiTheme="minorHAnsi" w:cstheme="minorHAnsi"/>
-          <w:color w:val="080808"/>
-        </w:rPr>
-        <w:br/>
-        <w:t xml:space="preserve">                )}</w:t>
-      </w:r>
-      <w:r>
-        <w:rPr>
-          <w:rFonts w:asciiTheme="minorHAnsi" w:hAnsiTheme="minorHAnsi" w:cstheme="minorHAnsi"/>
-          <w:color w:val="080808"/>
-        </w:rPr>
-        <w:br/>
-        <w:t xml:space="preserve">            &lt;/</w:t>
-      </w:r>
-      <w:r>
-        <w:rPr>
-          <w:rFonts w:asciiTheme="minorHAnsi" w:hAnsiTheme="minorHAnsi" w:cstheme="minorHAnsi"/>
-          <w:color w:val="0033B3"/>
-        </w:rPr>
-        <w:t>ListGroup</w:t>
-      </w:r>
-      <w:r>
-        <w:rPr>
-          <w:rFonts w:asciiTheme="minorHAnsi" w:hAnsiTheme="minorHAnsi" w:cstheme="minorHAnsi"/>
-          <w:color w:val="080808"/>
-        </w:rPr>
-        <w:t>&gt;</w:t>
-      </w:r>
-      <w:r>
-        <w:rPr>
-          <w:rFonts w:asciiTheme="minorHAnsi" w:hAnsiTheme="minorHAnsi" w:cstheme="minorHAnsi"/>
-          <w:color w:val="080808"/>
-        </w:rPr>
-        <w:br/>
-        <w:t xml:space="preserve">        &lt;/</w:t>
-      </w:r>
-      <w:r>
-        <w:rPr>
-          <w:rFonts w:asciiTheme="minorHAnsi" w:hAnsiTheme="minorHAnsi" w:cstheme="minorHAnsi"/>
-          <w:color w:val="0033B3"/>
-        </w:rPr>
-        <w:t>div</w:t>
-      </w:r>
-      <w:r>
-        <w:rPr>
-          <w:rFonts w:asciiTheme="minorHAnsi" w:hAnsiTheme="minorHAnsi" w:cstheme="minorHAnsi"/>
-          <w:color w:val="080808"/>
-        </w:rPr>
-        <w:t>&gt;</w:t>
-      </w:r>
-      <w:r>
-        <w:rPr>
-          <w:rFonts w:asciiTheme="minorHAnsi" w:hAnsiTheme="minorHAnsi" w:cstheme="minorHAnsi"/>
-          <w:color w:val="080808"/>
-        </w:rPr>
-        <w:br/>
-        <w:t xml:space="preserve">    );</w:t>
-      </w:r>
-      <w:r>
-        <w:rPr>
-          <w:rFonts w:asciiTheme="minorHAnsi" w:hAnsiTheme="minorHAnsi" w:cstheme="minorHAnsi"/>
-          <w:color w:val="080808"/>
-        </w:rPr>
-        <w:br/>
-        <w:t>}</w:t>
       </w:r>
     </w:p>
     <w:p>
@@ -6752,8 +6380,14 @@
           <w:rFonts w:asciiTheme="minorHAnsi" w:hAnsiTheme="minorHAnsi" w:cstheme="minorHAnsi"/>
           <w:color w:val="080808"/>
         </w:rPr>
-        <w:lastRenderedPageBreak/>
-        <w:t>Yukarıda ki kullanımda eğer key değişkenini tanımlamaz isek kodumuz hata verecektir. React’a özel bir güvenlik önlemidir</w:t>
+        <w:t>ListGroupItem içerisinde</w:t>
+      </w:r>
+      <w:r>
+        <w:rPr>
+          <w:rFonts w:asciiTheme="minorHAnsi" w:hAnsiTheme="minorHAnsi" w:cstheme="minorHAnsi"/>
+          <w:color w:val="080808"/>
+        </w:rPr>
+        <w:t xml:space="preserve"> eğer key değişkenini tanımlamaz isek kodumuz hata verecektir. React’a özel bir güvenlik önlemidir</w:t>
       </w:r>
       <w:r>
         <w:rPr>
@@ -6791,14 +6425,7 @@
           <w:rFonts w:asciiTheme="minorHAnsi" w:hAnsiTheme="minorHAnsi" w:cstheme="minorHAnsi"/>
           <w:color w:val="080808"/>
         </w:rPr>
-        <w:t>CategoryList componentinde category’lere mouse clicklendiğinde sayfada h4 etiketi içerisinde clicklenen category’nin ismini basacağız.</w:t>
-      </w:r>
-      <w:r>
-        <w:rPr>
-          <w:rFonts w:asciiTheme="minorHAnsi" w:hAnsiTheme="minorHAnsi" w:cstheme="minorHAnsi"/>
-          <w:color w:val="080808"/>
-        </w:rPr>
-        <w:t xml:space="preserve"> İlk önce state içerisine currentCategory adlı değişkeni tanımlıyoruz</w:t>
+        <w:t>ListGroupItem’a yazmış olduğumuz onClick eventi sayesinde hangi category’e tıklarsa h4 etiketi içerisinde o etiket gözükecek</w:t>
       </w:r>
     </w:p>
     <w:p>
@@ -6808,598 +6435,6 @@
         <w:rPr>
           <w:rFonts w:asciiTheme="minorHAnsi" w:hAnsiTheme="minorHAnsi" w:cstheme="minorHAnsi"/>
           <w:color w:val="080808"/>
-        </w:rPr>
-      </w:pPr>
-    </w:p>
-    <w:p>
-      <w:pPr>
-        <w:pStyle w:val="HTMLncedenBiimlendirilmi"/>
-        <w:shd w:val="clear" w:color="auto" w:fill="FFFFFF"/>
-        <w:rPr>
-          <w:rFonts w:asciiTheme="minorHAnsi" w:hAnsiTheme="minorHAnsi" w:cstheme="minorHAnsi"/>
-          <w:color w:val="080808"/>
-        </w:rPr>
-      </w:pPr>
-      <w:r>
-        <w:rPr>
-          <w:rFonts w:asciiTheme="minorHAnsi" w:hAnsiTheme="minorHAnsi" w:cstheme="minorHAnsi"/>
-          <w:color w:val="871094"/>
-        </w:rPr>
-        <w:t xml:space="preserve">state </w:t>
-      </w:r>
-      <w:r>
-        <w:rPr>
-          <w:rFonts w:asciiTheme="minorHAnsi" w:hAnsiTheme="minorHAnsi" w:cstheme="minorHAnsi"/>
-          <w:color w:val="080808"/>
-        </w:rPr>
-        <w:t>= {</w:t>
-      </w:r>
-      <w:r>
-        <w:rPr>
-          <w:rFonts w:asciiTheme="minorHAnsi" w:hAnsiTheme="minorHAnsi" w:cstheme="minorHAnsi"/>
-          <w:color w:val="080808"/>
-        </w:rPr>
-        <w:br/>
-        <w:t xml:space="preserve">    </w:t>
-      </w:r>
-      <w:r>
-        <w:rPr>
-          <w:rFonts w:asciiTheme="minorHAnsi" w:hAnsiTheme="minorHAnsi" w:cstheme="minorHAnsi"/>
-          <w:color w:val="871094"/>
-        </w:rPr>
-        <w:t>categories</w:t>
-      </w:r>
-      <w:r>
-        <w:rPr>
-          <w:rFonts w:asciiTheme="minorHAnsi" w:hAnsiTheme="minorHAnsi" w:cstheme="minorHAnsi"/>
-          <w:color w:val="080808"/>
-        </w:rPr>
-        <w:t>: [</w:t>
-      </w:r>
-      <w:r>
-        <w:rPr>
-          <w:rFonts w:asciiTheme="minorHAnsi" w:hAnsiTheme="minorHAnsi" w:cstheme="minorHAnsi"/>
-          <w:color w:val="080808"/>
-        </w:rPr>
-        <w:br/>
-        <w:t xml:space="preserve">        {</w:t>
-      </w:r>
-      <w:r>
-        <w:rPr>
-          <w:rFonts w:asciiTheme="minorHAnsi" w:hAnsiTheme="minorHAnsi" w:cstheme="minorHAnsi"/>
-          <w:color w:val="871094"/>
-        </w:rPr>
-        <w:t>categoryId</w:t>
-      </w:r>
-      <w:r>
-        <w:rPr>
-          <w:rFonts w:asciiTheme="minorHAnsi" w:hAnsiTheme="minorHAnsi" w:cstheme="minorHAnsi"/>
-          <w:color w:val="080808"/>
-        </w:rPr>
-        <w:t xml:space="preserve">: </w:t>
-      </w:r>
-      <w:r>
-        <w:rPr>
-          <w:rFonts w:asciiTheme="minorHAnsi" w:hAnsiTheme="minorHAnsi" w:cstheme="minorHAnsi"/>
-          <w:color w:val="067D17"/>
-        </w:rPr>
-        <w:t>"1"</w:t>
-      </w:r>
-      <w:r>
-        <w:rPr>
-          <w:rFonts w:asciiTheme="minorHAnsi" w:hAnsiTheme="minorHAnsi" w:cstheme="minorHAnsi"/>
-          <w:color w:val="080808"/>
-        </w:rPr>
-        <w:t xml:space="preserve">, </w:t>
-      </w:r>
-      <w:r>
-        <w:rPr>
-          <w:rFonts w:asciiTheme="minorHAnsi" w:hAnsiTheme="minorHAnsi" w:cstheme="minorHAnsi"/>
-          <w:color w:val="871094"/>
-        </w:rPr>
-        <w:t>categoryName</w:t>
-      </w:r>
-      <w:r>
-        <w:rPr>
-          <w:rFonts w:asciiTheme="minorHAnsi" w:hAnsiTheme="minorHAnsi" w:cstheme="minorHAnsi"/>
-          <w:color w:val="080808"/>
-        </w:rPr>
-        <w:t xml:space="preserve">: </w:t>
-      </w:r>
-      <w:r>
-        <w:rPr>
-          <w:rFonts w:asciiTheme="minorHAnsi" w:hAnsiTheme="minorHAnsi" w:cstheme="minorHAnsi"/>
-          <w:color w:val="067D17"/>
-        </w:rPr>
-        <w:t>"Beverages"</w:t>
-      </w:r>
-      <w:r>
-        <w:rPr>
-          <w:rFonts w:asciiTheme="minorHAnsi" w:hAnsiTheme="minorHAnsi" w:cstheme="minorHAnsi"/>
-          <w:color w:val="080808"/>
-        </w:rPr>
-        <w:t>},</w:t>
-      </w:r>
-      <w:r>
-        <w:rPr>
-          <w:rFonts w:asciiTheme="minorHAnsi" w:hAnsiTheme="minorHAnsi" w:cstheme="minorHAnsi"/>
-          <w:color w:val="080808"/>
-        </w:rPr>
-        <w:br/>
-        <w:t xml:space="preserve">        {</w:t>
-      </w:r>
-      <w:r>
-        <w:rPr>
-          <w:rFonts w:asciiTheme="minorHAnsi" w:hAnsiTheme="minorHAnsi" w:cstheme="minorHAnsi"/>
-          <w:color w:val="871094"/>
-        </w:rPr>
-        <w:t>categoryId</w:t>
-      </w:r>
-      <w:r>
-        <w:rPr>
-          <w:rFonts w:asciiTheme="minorHAnsi" w:hAnsiTheme="minorHAnsi" w:cstheme="minorHAnsi"/>
-          <w:color w:val="080808"/>
-        </w:rPr>
-        <w:t xml:space="preserve">: </w:t>
-      </w:r>
-      <w:r>
-        <w:rPr>
-          <w:rFonts w:asciiTheme="minorHAnsi" w:hAnsiTheme="minorHAnsi" w:cstheme="minorHAnsi"/>
-          <w:color w:val="067D17"/>
-        </w:rPr>
-        <w:t>"2"</w:t>
-      </w:r>
-      <w:r>
-        <w:rPr>
-          <w:rFonts w:asciiTheme="minorHAnsi" w:hAnsiTheme="minorHAnsi" w:cstheme="minorHAnsi"/>
-          <w:color w:val="080808"/>
-        </w:rPr>
-        <w:t xml:space="preserve">, </w:t>
-      </w:r>
-      <w:r>
-        <w:rPr>
-          <w:rFonts w:asciiTheme="minorHAnsi" w:hAnsiTheme="minorHAnsi" w:cstheme="minorHAnsi"/>
-          <w:color w:val="871094"/>
-        </w:rPr>
-        <w:t>categoryName</w:t>
-      </w:r>
-      <w:r>
-        <w:rPr>
-          <w:rFonts w:asciiTheme="minorHAnsi" w:hAnsiTheme="minorHAnsi" w:cstheme="minorHAnsi"/>
-          <w:color w:val="080808"/>
-        </w:rPr>
-        <w:t xml:space="preserve">: </w:t>
-      </w:r>
-      <w:r>
-        <w:rPr>
-          <w:rFonts w:asciiTheme="minorHAnsi" w:hAnsiTheme="minorHAnsi" w:cstheme="minorHAnsi"/>
-          <w:color w:val="067D17"/>
-        </w:rPr>
-        <w:t>"Condiment"</w:t>
-      </w:r>
-      <w:r>
-        <w:rPr>
-          <w:rFonts w:asciiTheme="minorHAnsi" w:hAnsiTheme="minorHAnsi" w:cstheme="minorHAnsi"/>
-          <w:color w:val="080808"/>
-        </w:rPr>
-        <w:t>}</w:t>
-      </w:r>
-      <w:r>
-        <w:rPr>
-          <w:rFonts w:asciiTheme="minorHAnsi" w:hAnsiTheme="minorHAnsi" w:cstheme="minorHAnsi"/>
-          <w:color w:val="080808"/>
-        </w:rPr>
-        <w:br/>
-        <w:t xml:space="preserve">    ],</w:t>
-      </w:r>
-      <w:r>
-        <w:rPr>
-          <w:rFonts w:asciiTheme="minorHAnsi" w:hAnsiTheme="minorHAnsi" w:cstheme="minorHAnsi"/>
-          <w:color w:val="080808"/>
-        </w:rPr>
-        <w:br/>
-        <w:t xml:space="preserve">    </w:t>
-      </w:r>
-      <w:r>
-        <w:rPr>
-          <w:rFonts w:asciiTheme="minorHAnsi" w:hAnsiTheme="minorHAnsi" w:cstheme="minorHAnsi"/>
-          <w:color w:val="871094"/>
-        </w:rPr>
-        <w:t xml:space="preserve">currentCategory </w:t>
-      </w:r>
-      <w:r>
-        <w:rPr>
-          <w:rFonts w:asciiTheme="minorHAnsi" w:hAnsiTheme="minorHAnsi" w:cstheme="minorHAnsi"/>
-          <w:color w:val="080808"/>
-        </w:rPr>
-        <w:t xml:space="preserve">: </w:t>
-      </w:r>
-      <w:r>
-        <w:rPr>
-          <w:rFonts w:asciiTheme="minorHAnsi" w:hAnsiTheme="minorHAnsi" w:cstheme="minorHAnsi"/>
-          <w:color w:val="067D17"/>
-        </w:rPr>
-        <w:t>""</w:t>
-      </w:r>
-      <w:r>
-        <w:rPr>
-          <w:rFonts w:asciiTheme="minorHAnsi" w:hAnsiTheme="minorHAnsi" w:cstheme="minorHAnsi"/>
-          <w:color w:val="067D17"/>
-        </w:rPr>
-        <w:br/>
-      </w:r>
-      <w:r>
-        <w:rPr>
-          <w:rFonts w:asciiTheme="minorHAnsi" w:hAnsiTheme="minorHAnsi" w:cstheme="minorHAnsi"/>
-          <w:color w:val="080808"/>
-        </w:rPr>
-        <w:t>};</w:t>
-      </w:r>
-    </w:p>
-    <w:p>
-      <w:pPr>
-        <w:pStyle w:val="HTMLncedenBiimlendirilmi"/>
-        <w:shd w:val="clear" w:color="auto" w:fill="FFFFFF"/>
-        <w:rPr>
-          <w:rFonts w:asciiTheme="minorHAnsi" w:hAnsiTheme="minorHAnsi" w:cstheme="minorHAnsi"/>
-          <w:color w:val="080808"/>
-        </w:rPr>
-      </w:pPr>
-    </w:p>
-    <w:p>
-      <w:pPr>
-        <w:pStyle w:val="HTMLncedenBiimlendirilmi"/>
-        <w:shd w:val="clear" w:color="auto" w:fill="FFFFFF"/>
-        <w:rPr>
-          <w:rFonts w:asciiTheme="minorHAnsi" w:hAnsiTheme="minorHAnsi" w:cstheme="minorHAnsi"/>
-          <w:color w:val="080808"/>
-        </w:rPr>
-      </w:pPr>
-    </w:p>
-    <w:p>
-      <w:pPr>
-        <w:pStyle w:val="ListeParagraf"/>
-        <w:numPr>
-          <w:ilvl w:val="0"/>
-          <w:numId w:val="9"/>
-        </w:numPr>
-        <w:rPr>
-          <w:rFonts w:cstheme="minorHAnsi"/>
-          <w:sz w:val="20"/>
-          <w:szCs w:val="20"/>
-        </w:rPr>
-      </w:pPr>
-      <w:r>
-        <w:rPr>
-          <w:rFonts w:cstheme="minorHAnsi"/>
-          <w:sz w:val="20"/>
-          <w:szCs w:val="20"/>
-        </w:rPr>
-        <w:t>ChangeCurrentCategory adlı arrow function’ı ekliyorum. İçerisine parametre olarak cat yani category alıyor.setState ile’de currentCategory objesi gelen category ismi ile set ediliyor</w:t>
-      </w:r>
-    </w:p>
-    <w:p>
-      <w:pPr>
-        <w:pStyle w:val="HTMLncedenBiimlendirilmi"/>
-        <w:shd w:val="clear" w:color="auto" w:fill="FFFFFF"/>
-        <w:rPr>
-          <w:rFonts w:asciiTheme="minorHAnsi" w:hAnsiTheme="minorHAnsi" w:cstheme="minorHAnsi"/>
-          <w:color w:val="080808"/>
-        </w:rPr>
-      </w:pPr>
-      <w:r>
-        <w:rPr>
-          <w:rFonts w:asciiTheme="minorHAnsi" w:hAnsiTheme="minorHAnsi" w:cstheme="minorHAnsi"/>
-          <w:i/>
-          <w:iCs/>
-          <w:color w:val="080808"/>
-        </w:rPr>
-        <w:t xml:space="preserve">changeCurrentCategory </w:t>
-      </w:r>
-      <w:r>
-        <w:rPr>
-          <w:rFonts w:asciiTheme="minorHAnsi" w:hAnsiTheme="minorHAnsi" w:cstheme="minorHAnsi"/>
-          <w:color w:val="080808"/>
-        </w:rPr>
-        <w:t>= (cat)=&gt;{</w:t>
-      </w:r>
-      <w:r>
-        <w:rPr>
-          <w:rFonts w:asciiTheme="minorHAnsi" w:hAnsiTheme="minorHAnsi" w:cstheme="minorHAnsi"/>
-          <w:color w:val="080808"/>
-        </w:rPr>
-        <w:br/>
-        <w:t xml:space="preserve">    </w:t>
-      </w:r>
-      <w:r>
-        <w:rPr>
-          <w:rFonts w:asciiTheme="minorHAnsi" w:hAnsiTheme="minorHAnsi" w:cstheme="minorHAnsi"/>
-          <w:color w:val="0033B3"/>
-        </w:rPr>
-        <w:t>this</w:t>
-      </w:r>
-      <w:r>
-        <w:rPr>
-          <w:rFonts w:asciiTheme="minorHAnsi" w:hAnsiTheme="minorHAnsi" w:cstheme="minorHAnsi"/>
-          <w:color w:val="080808"/>
-        </w:rPr>
-        <w:t>.</w:t>
-      </w:r>
-      <w:r>
-        <w:rPr>
-          <w:rFonts w:asciiTheme="minorHAnsi" w:hAnsiTheme="minorHAnsi" w:cstheme="minorHAnsi"/>
-          <w:color w:val="7A7A43"/>
-        </w:rPr>
-        <w:t>setState</w:t>
-      </w:r>
-      <w:r>
-        <w:rPr>
-          <w:rFonts w:asciiTheme="minorHAnsi" w:hAnsiTheme="minorHAnsi" w:cstheme="minorHAnsi"/>
-          <w:color w:val="080808"/>
-        </w:rPr>
-        <w:t>({</w:t>
-      </w:r>
-      <w:r>
-        <w:rPr>
-          <w:rFonts w:asciiTheme="minorHAnsi" w:hAnsiTheme="minorHAnsi" w:cstheme="minorHAnsi"/>
-          <w:color w:val="871094"/>
-        </w:rPr>
-        <w:t xml:space="preserve">currentCategory </w:t>
-      </w:r>
-      <w:r>
-        <w:rPr>
-          <w:rFonts w:asciiTheme="minorHAnsi" w:hAnsiTheme="minorHAnsi" w:cstheme="minorHAnsi"/>
-          <w:color w:val="080808"/>
-        </w:rPr>
-        <w:t>: cat.</w:t>
-      </w:r>
-      <w:r>
-        <w:rPr>
-          <w:rFonts w:asciiTheme="minorHAnsi" w:hAnsiTheme="minorHAnsi" w:cstheme="minorHAnsi"/>
-          <w:color w:val="871094"/>
-        </w:rPr>
-        <w:t>categoryName</w:t>
-      </w:r>
-      <w:r>
-        <w:rPr>
-          <w:rFonts w:asciiTheme="minorHAnsi" w:hAnsiTheme="minorHAnsi" w:cstheme="minorHAnsi"/>
-          <w:color w:val="080808"/>
-        </w:rPr>
-        <w:t>})</w:t>
-      </w:r>
-      <w:r>
-        <w:rPr>
-          <w:rFonts w:asciiTheme="minorHAnsi" w:hAnsiTheme="minorHAnsi" w:cstheme="minorHAnsi"/>
-          <w:color w:val="080808"/>
-        </w:rPr>
-        <w:br/>
-        <w:t>}</w:t>
-      </w:r>
-    </w:p>
-    <w:p>
-      <w:pPr>
-        <w:pStyle w:val="HTMLncedenBiimlendirilmi"/>
-        <w:shd w:val="clear" w:color="auto" w:fill="FFFFFF"/>
-        <w:rPr>
-          <w:rFonts w:asciiTheme="minorHAnsi" w:hAnsiTheme="minorHAnsi" w:cstheme="minorHAnsi"/>
-          <w:color w:val="080808"/>
-        </w:rPr>
-      </w:pPr>
-    </w:p>
-    <w:p>
-      <w:pPr>
-        <w:pStyle w:val="HTMLncedenBiimlendirilmi"/>
-        <w:numPr>
-          <w:ilvl w:val="0"/>
-          <w:numId w:val="9"/>
-        </w:numPr>
-        <w:shd w:val="clear" w:color="auto" w:fill="FFFFFF"/>
-        <w:rPr>
-          <w:rFonts w:asciiTheme="minorHAnsi" w:hAnsiTheme="minorHAnsi" w:cstheme="minorHAnsi"/>
-          <w:color w:val="080808"/>
-        </w:rPr>
-      </w:pPr>
-      <w:r>
-        <w:rPr>
-          <w:rFonts w:asciiTheme="minorHAnsi" w:hAnsiTheme="minorHAnsi" w:cstheme="minorHAnsi"/>
-          <w:color w:val="080808"/>
-        </w:rPr>
-        <w:t>ListGroupItem’in onClick eventinde’de methodu kullanıyorum</w:t>
-      </w:r>
-    </w:p>
-    <w:p>
-      <w:pPr>
-        <w:pStyle w:val="HTMLncedenBiimlendirilmi"/>
-        <w:shd w:val="clear" w:color="auto" w:fill="FFFFFF"/>
-        <w:ind w:left="720"/>
-        <w:rPr>
-          <w:rFonts w:asciiTheme="minorHAnsi" w:hAnsiTheme="minorHAnsi" w:cstheme="minorHAnsi"/>
-          <w:color w:val="080808"/>
-        </w:rPr>
-      </w:pPr>
-    </w:p>
-    <w:p>
-      <w:pPr>
-        <w:pStyle w:val="HTMLncedenBiimlendirilmi"/>
-        <w:shd w:val="clear" w:color="auto" w:fill="FFFFFF"/>
-        <w:rPr>
-          <w:rFonts w:asciiTheme="minorHAnsi" w:hAnsiTheme="minorHAnsi" w:cstheme="minorHAnsi"/>
-          <w:color w:val="080808"/>
-          <w:sz w:val="18"/>
-          <w:szCs w:val="18"/>
-        </w:rPr>
-      </w:pPr>
-      <w:r>
-        <w:rPr>
-          <w:rFonts w:asciiTheme="minorHAnsi" w:hAnsiTheme="minorHAnsi" w:cstheme="minorHAnsi"/>
-          <w:color w:val="080808"/>
-          <w:sz w:val="18"/>
-          <w:szCs w:val="18"/>
-        </w:rPr>
-        <w:t>&lt;</w:t>
-      </w:r>
-      <w:r>
-        <w:rPr>
-          <w:rFonts w:asciiTheme="minorHAnsi" w:hAnsiTheme="minorHAnsi" w:cstheme="minorHAnsi"/>
-          <w:color w:val="0033B3"/>
-          <w:sz w:val="18"/>
-          <w:szCs w:val="18"/>
-        </w:rPr>
-        <w:t xml:space="preserve">ListGroupItem </w:t>
-      </w:r>
-      <w:r>
-        <w:rPr>
-          <w:rFonts w:asciiTheme="minorHAnsi" w:hAnsiTheme="minorHAnsi" w:cstheme="minorHAnsi"/>
-          <w:color w:val="174AD4"/>
-          <w:sz w:val="18"/>
-          <w:szCs w:val="18"/>
-        </w:rPr>
-        <w:t>onClick</w:t>
-      </w:r>
-      <w:r>
-        <w:rPr>
-          <w:rFonts w:asciiTheme="minorHAnsi" w:hAnsiTheme="minorHAnsi" w:cstheme="minorHAnsi"/>
-          <w:color w:val="067D17"/>
-          <w:sz w:val="18"/>
-          <w:szCs w:val="18"/>
-        </w:rPr>
-        <w:t>=</w:t>
-      </w:r>
-      <w:r>
-        <w:rPr>
-          <w:rFonts w:asciiTheme="minorHAnsi" w:hAnsiTheme="minorHAnsi" w:cstheme="minorHAnsi"/>
-          <w:color w:val="080808"/>
-          <w:sz w:val="18"/>
-          <w:szCs w:val="18"/>
-        </w:rPr>
-        <w:t>{()=&gt;</w:t>
-      </w:r>
-      <w:r>
-        <w:rPr>
-          <w:rFonts w:asciiTheme="minorHAnsi" w:hAnsiTheme="minorHAnsi" w:cstheme="minorHAnsi"/>
-          <w:color w:val="0033B3"/>
-          <w:sz w:val="18"/>
-          <w:szCs w:val="18"/>
-        </w:rPr>
-        <w:t>this</w:t>
-      </w:r>
-      <w:r>
-        <w:rPr>
-          <w:rFonts w:asciiTheme="minorHAnsi" w:hAnsiTheme="minorHAnsi" w:cstheme="minorHAnsi"/>
-          <w:color w:val="080808"/>
-          <w:sz w:val="18"/>
-          <w:szCs w:val="18"/>
-        </w:rPr>
-        <w:t>.</w:t>
-      </w:r>
-      <w:r>
-        <w:rPr>
-          <w:rFonts w:asciiTheme="minorHAnsi" w:hAnsiTheme="minorHAnsi" w:cstheme="minorHAnsi"/>
-          <w:i/>
-          <w:iCs/>
-          <w:color w:val="080808"/>
-          <w:sz w:val="18"/>
-          <w:szCs w:val="18"/>
-        </w:rPr>
-        <w:t>changeCurrentCategory</w:t>
-      </w:r>
-      <w:r>
-        <w:rPr>
-          <w:rFonts w:asciiTheme="minorHAnsi" w:hAnsiTheme="minorHAnsi" w:cstheme="minorHAnsi"/>
-          <w:color w:val="080808"/>
-          <w:sz w:val="18"/>
-          <w:szCs w:val="18"/>
-        </w:rPr>
-        <w:t xml:space="preserve">(cat)} </w:t>
-      </w:r>
-      <w:r>
-        <w:rPr>
-          <w:rFonts w:asciiTheme="minorHAnsi" w:hAnsiTheme="minorHAnsi" w:cstheme="minorHAnsi"/>
-          <w:color w:val="174AD4"/>
-          <w:sz w:val="18"/>
-          <w:szCs w:val="18"/>
-        </w:rPr>
-        <w:t>key</w:t>
-      </w:r>
-      <w:r>
-        <w:rPr>
-          <w:rFonts w:asciiTheme="minorHAnsi" w:hAnsiTheme="minorHAnsi" w:cstheme="minorHAnsi"/>
-          <w:color w:val="067D17"/>
-          <w:sz w:val="18"/>
-          <w:szCs w:val="18"/>
-        </w:rPr>
-        <w:t>=</w:t>
-      </w:r>
-      <w:r>
-        <w:rPr>
-          <w:rFonts w:asciiTheme="minorHAnsi" w:hAnsiTheme="minorHAnsi" w:cstheme="minorHAnsi"/>
-          <w:color w:val="080808"/>
-          <w:sz w:val="18"/>
-          <w:szCs w:val="18"/>
-        </w:rPr>
-        <w:t>{cat.</w:t>
-      </w:r>
-      <w:r>
-        <w:rPr>
-          <w:rFonts w:asciiTheme="minorHAnsi" w:hAnsiTheme="minorHAnsi" w:cstheme="minorHAnsi"/>
-          <w:color w:val="871094"/>
-          <w:sz w:val="18"/>
-          <w:szCs w:val="18"/>
-        </w:rPr>
-        <w:t>categoryId</w:t>
-      </w:r>
-      <w:r>
-        <w:rPr>
-          <w:rFonts w:asciiTheme="minorHAnsi" w:hAnsiTheme="minorHAnsi" w:cstheme="minorHAnsi"/>
-          <w:color w:val="080808"/>
-          <w:sz w:val="18"/>
-          <w:szCs w:val="18"/>
-        </w:rPr>
-        <w:t>}&gt;{cat.</w:t>
-      </w:r>
-      <w:r>
-        <w:rPr>
-          <w:rFonts w:asciiTheme="minorHAnsi" w:hAnsiTheme="minorHAnsi" w:cstheme="minorHAnsi"/>
-          <w:color w:val="871094"/>
-          <w:sz w:val="18"/>
-          <w:szCs w:val="18"/>
-        </w:rPr>
-        <w:t>categoryName</w:t>
-      </w:r>
-      <w:r>
-        <w:rPr>
-          <w:rFonts w:asciiTheme="minorHAnsi" w:hAnsiTheme="minorHAnsi" w:cstheme="minorHAnsi"/>
-          <w:color w:val="080808"/>
-          <w:sz w:val="18"/>
-          <w:szCs w:val="18"/>
-        </w:rPr>
-        <w:t>}&lt;/</w:t>
-      </w:r>
-      <w:r>
-        <w:rPr>
-          <w:rFonts w:asciiTheme="minorHAnsi" w:hAnsiTheme="minorHAnsi" w:cstheme="minorHAnsi"/>
-          <w:color w:val="0033B3"/>
-          <w:sz w:val="18"/>
-          <w:szCs w:val="18"/>
-        </w:rPr>
-        <w:t>ListGroupItem</w:t>
-      </w:r>
-      <w:r>
-        <w:rPr>
-          <w:rFonts w:asciiTheme="minorHAnsi" w:hAnsiTheme="minorHAnsi" w:cstheme="minorHAnsi"/>
-          <w:color w:val="080808"/>
-          <w:sz w:val="18"/>
-          <w:szCs w:val="18"/>
-        </w:rPr>
-        <w:t>&gt;)</w:t>
-      </w:r>
-    </w:p>
-    <w:p>
-      <w:pPr>
-        <w:rPr>
-          <w:rFonts w:cstheme="minorHAnsi"/>
-          <w:sz w:val="20"/>
-          <w:szCs w:val="20"/>
         </w:rPr>
       </w:pPr>
     </w:p>
@@ -7487,6 +6522,7 @@
           <w:szCs w:val="20"/>
           <w:lang w:eastAsia="tr-TR"/>
         </w:rPr>
+        <w:lastRenderedPageBreak/>
         <w:t xml:space="preserve">class </w:t>
       </w:r>
       <w:r>
@@ -7529,6 +6565,8 @@
         </w:rPr>
         <w:t>{</w:t>
       </w:r>
+      <w:bookmarkStart w:id="0" w:name="_GoBack"/>
+      <w:bookmarkEnd w:id="0"/>
       <w:r>
         <w:rPr>
           <w:rFonts w:eastAsia="Times New Roman" w:cstheme="minorHAnsi"/>
@@ -8287,16 +7325,6 @@
           <w:lang w:eastAsia="tr-TR"/>
         </w:rPr>
         <w:br/>
-      </w:r>
-      <w:r>
-        <w:rPr>
-          <w:rFonts w:eastAsia="Times New Roman" w:cstheme="minorHAnsi"/>
-          <w:color w:val="080808"/>
-          <w:sz w:val="20"/>
-          <w:szCs w:val="20"/>
-          <w:lang w:eastAsia="tr-TR"/>
-        </w:rPr>
-        <w:lastRenderedPageBreak/>
         <w:t xml:space="preserve">                        {</w:t>
       </w:r>
       <w:r>
@@ -10012,6 +9040,7 @@
           <w:szCs w:val="20"/>
           <w:lang w:eastAsia="tr-TR"/>
         </w:rPr>
+        <w:lastRenderedPageBreak/>
         <w:t>key</w:t>
       </w:r>
       <w:r>
@@ -10583,7 +9612,6 @@
           <w:sz w:val="20"/>
           <w:szCs w:val="20"/>
         </w:rPr>
-        <w:lastRenderedPageBreak/>
         <w:t>projemizin başlangıç portunu 3001 haline getirdik</w:t>
       </w:r>
       <w:r>
@@ -11312,6 +10340,7 @@
           <w:bCs/>
           <w:color w:val="660E7A"/>
         </w:rPr>
+        <w:lastRenderedPageBreak/>
         <w:t xml:space="preserve">state </w:t>
       </w:r>
       <w:r>
@@ -13313,6 +12342,13 @@
           <w:color w:val="000000"/>
         </w:rPr>
         <w:br/>
+      </w:r>
+      <w:r>
+        <w:rPr>
+          <w:rFonts w:asciiTheme="minorHAnsi" w:hAnsiTheme="minorHAnsi" w:cstheme="minorHAnsi"/>
+          <w:color w:val="000000"/>
+        </w:rPr>
+        <w:lastRenderedPageBreak/>
         <w:t xml:space="preserve">            </w:t>
       </w:r>
       <w:r>

</xml_diff>